<commit_message>
Trabajo practico 5, casi terminado
</commit_message>
<xml_diff>
--- a/DeliverEats/Proyecto/Gestion de Configuracion/DE_PlantillaConfiguracion.docx
+++ b/DeliverEats/Proyecto/Gestion de Configuracion/DE_PlantillaConfiguracion.docx
@@ -6,6 +6,7 @@
       <w:pPr>
         <w:pStyle w:val="Heading2"/>
         <w:spacing w:before="0" w:after="0"/>
+        <w:contextualSpacing/>
         <w:rPr/>
       </w:pPr>
       <w:bookmarkStart w:id="0" w:name="_d2ybr2agen16"/>
@@ -19,6 +20,7 @@
       <w:pPr>
         <w:pStyle w:val="Normal"/>
         <w:spacing w:before="0" w:after="0"/>
+        <w:contextualSpacing/>
         <w:rPr>
           <w:rFonts w:ascii="Calibri" w:hAnsi="Calibri" w:eastAsia="Calibri" w:cs="Calibri"/>
         </w:rPr>
@@ -78,10 +80,10 @@
               <w:keepNext w:val="false"/>
               <w:keepLines w:val="false"/>
               <w:widowControl w:val="false"/>
-              <w:pBdr/>
               <w:shd w:val="clear" w:fill="auto"/>
               <w:spacing w:lineRule="auto" w:line="240" w:before="0" w:after="0"/>
               <w:ind w:left="0" w:right="0" w:hanging="0"/>
+              <w:contextualSpacing/>
               <w:jc w:val="center"/>
               <w:rPr/>
             </w:pPr>
@@ -113,10 +115,10 @@
               <w:keepNext w:val="false"/>
               <w:keepLines w:val="false"/>
               <w:widowControl w:val="false"/>
-              <w:pBdr/>
               <w:shd w:val="clear" w:fill="auto"/>
               <w:spacing w:lineRule="auto" w:line="240" w:before="0" w:after="0"/>
               <w:ind w:left="0" w:right="0" w:hanging="0"/>
+              <w:contextualSpacing/>
               <w:jc w:val="center"/>
               <w:rPr/>
             </w:pPr>
@@ -148,10 +150,10 @@
               <w:keepNext w:val="false"/>
               <w:keepLines w:val="false"/>
               <w:widowControl w:val="false"/>
-              <w:pBdr/>
               <w:shd w:val="clear" w:fill="auto"/>
               <w:spacing w:lineRule="auto" w:line="240" w:before="0" w:after="0"/>
               <w:ind w:left="0" w:right="0" w:hanging="0"/>
+              <w:contextualSpacing/>
               <w:jc w:val="center"/>
               <w:rPr/>
             </w:pPr>
@@ -169,10 +171,10 @@
               <w:keepNext w:val="false"/>
               <w:keepLines w:val="false"/>
               <w:widowControl w:val="false"/>
-              <w:pBdr/>
               <w:shd w:val="clear" w:fill="auto"/>
               <w:spacing w:lineRule="auto" w:line="240" w:before="0" w:after="0"/>
               <w:ind w:left="0" w:right="0" w:hanging="0"/>
+              <w:contextualSpacing/>
               <w:jc w:val="center"/>
               <w:rPr/>
             </w:pPr>
@@ -203,10 +205,10 @@
               <w:keepNext w:val="false"/>
               <w:keepLines w:val="false"/>
               <w:widowControl w:val="false"/>
-              <w:pBdr/>
               <w:shd w:val="clear" w:fill="auto"/>
               <w:spacing w:lineRule="auto" w:line="240" w:before="0" w:after="0"/>
               <w:ind w:left="0" w:right="0" w:hanging="0"/>
+              <w:contextualSpacing/>
               <w:jc w:val="center"/>
               <w:rPr/>
             </w:pPr>
@@ -240,6 +242,7 @@
               <w:pStyle w:val="Normal"/>
               <w:widowControl w:val="false"/>
               <w:spacing w:lineRule="auto" w:line="240" w:before="0" w:after="0"/>
+              <w:contextualSpacing/>
               <w:rPr/>
             </w:pPr>
             <w:r>
@@ -268,13 +271,20 @@
               <w:pStyle w:val="Normal"/>
               <w:widowControl w:val="false"/>
               <w:spacing w:lineRule="auto" w:line="240" w:before="0" w:after="0"/>
-              <w:rPr/>
-            </w:pPr>
-            <w:r>
-              <w:rPr>
-                <w:rFonts w:eastAsia="Calibri" w:cs="Calibri" w:ascii="Calibri" w:hAnsi="Calibri"/>
-              </w:rPr>
-              <w:t>DE_UserStory_[nombreUser]_[nroUser]</w:t>
+              <w:contextualSpacing/>
+              <w:rPr/>
+            </w:pPr>
+            <w:r>
+              <w:rPr>
+                <w:rFonts w:eastAsia="Calibri" w:cs="Calibri" w:ascii="Calibri" w:hAnsi="Calibri"/>
+              </w:rPr>
+              <w:t>DE_UserStory_[nroUser]_[nombreUser].</w:t>
+            </w:r>
+            <w:r>
+              <w:rPr>
+                <w:rFonts w:eastAsia="Calibri" w:cs="Calibri" w:ascii="Calibri" w:hAnsi="Calibri"/>
+              </w:rPr>
+              <w:t>docx</w:t>
             </w:r>
           </w:p>
         </w:tc>
@@ -296,6 +306,7 @@
               <w:pStyle w:val="Normal"/>
               <w:widowControl w:val="false"/>
               <w:spacing w:lineRule="auto" w:line="240" w:before="0" w:after="0"/>
+              <w:contextualSpacing/>
               <w:rPr/>
             </w:pPr>
             <w:r>
@@ -324,6 +335,7 @@
               <w:pStyle w:val="Normal"/>
               <w:widowControl w:val="false"/>
               <w:spacing w:lineRule="auto" w:line="240" w:before="0" w:after="0"/>
+              <w:contextualSpacing/>
               <w:rPr/>
             </w:pPr>
             <w:r>
@@ -355,6 +367,7 @@
               <w:pStyle w:val="Normal"/>
               <w:widowControl w:val="false"/>
               <w:spacing w:lineRule="auto" w:line="240" w:before="0" w:after="0"/>
+              <w:contextualSpacing/>
               <w:rPr/>
             </w:pPr>
             <w:r>
@@ -383,6 +396,7 @@
               <w:pStyle w:val="Normal"/>
               <w:widowControl w:val="false"/>
               <w:spacing w:lineRule="auto" w:line="240" w:before="0" w:after="0"/>
+              <w:contextualSpacing/>
               <w:rPr/>
             </w:pPr>
             <w:r>
@@ -411,6 +425,7 @@
               <w:pStyle w:val="Normal"/>
               <w:widowControl w:val="false"/>
               <w:spacing w:lineRule="auto" w:line="240" w:before="0" w:after="0"/>
+              <w:contextualSpacing/>
               <w:rPr/>
             </w:pPr>
             <w:r>
@@ -439,6 +454,7 @@
               <w:pStyle w:val="Normal"/>
               <w:widowControl w:val="false"/>
               <w:spacing w:lineRule="auto" w:line="240" w:before="0" w:after="0"/>
+              <w:contextualSpacing/>
               <w:rPr/>
             </w:pPr>
             <w:r>
@@ -470,6 +486,7 @@
               <w:pStyle w:val="Normal"/>
               <w:widowControl w:val="false"/>
               <w:spacing w:lineRule="auto" w:line="240" w:before="0" w:after="0"/>
+              <w:contextualSpacing/>
               <w:rPr/>
             </w:pPr>
             <w:r>
@@ -498,6 +515,7 @@
               <w:pStyle w:val="Normal"/>
               <w:widowControl w:val="false"/>
               <w:spacing w:lineRule="auto" w:line="240" w:before="0" w:after="0"/>
+              <w:contextualSpacing/>
               <w:rPr/>
             </w:pPr>
             <w:r>
@@ -526,6 +544,7 @@
               <w:pStyle w:val="Normal"/>
               <w:widowControl w:val="false"/>
               <w:spacing w:lineRule="auto" w:line="240" w:before="0" w:after="0"/>
+              <w:contextualSpacing/>
               <w:rPr/>
             </w:pPr>
             <w:r>
@@ -554,6 +573,7 @@
               <w:pStyle w:val="Normal"/>
               <w:widowControl w:val="false"/>
               <w:spacing w:lineRule="auto" w:line="240" w:before="0" w:after="0"/>
+              <w:contextualSpacing/>
               <w:rPr/>
             </w:pPr>
             <w:r>
@@ -585,6 +605,7 @@
               <w:pStyle w:val="Normal"/>
               <w:widowControl w:val="false"/>
               <w:spacing w:lineRule="auto" w:line="240" w:before="0" w:after="0"/>
+              <w:contextualSpacing/>
               <w:rPr/>
             </w:pPr>
             <w:r>
@@ -613,13 +634,38 @@
               <w:pStyle w:val="Normal"/>
               <w:widowControl w:val="false"/>
               <w:spacing w:lineRule="auto" w:line="240" w:before="0" w:after="0"/>
-              <w:rPr/>
-            </w:pPr>
-            <w:r>
-              <w:rPr>
-                <w:rFonts w:eastAsia="Calibri" w:cs="Calibri" w:ascii="Calibri" w:hAnsi="Calibri"/>
-              </w:rPr>
-              <w:t>DE_SprintXX_Backlog</w:t>
+              <w:contextualSpacing/>
+              <w:rPr/>
+            </w:pPr>
+            <w:r>
+              <w:rPr>
+                <w:rFonts w:eastAsia="Calibri" w:cs="Calibri" w:ascii="Calibri" w:hAnsi="Calibri"/>
+              </w:rPr>
+              <w:t>DE_Sprint</w:t>
+            </w:r>
+            <w:r>
+              <w:rPr>
+                <w:rFonts w:eastAsia="Calibri" w:cs="Calibri" w:ascii="Calibri" w:hAnsi="Calibri"/>
+              </w:rPr>
+              <w:t>[</w:t>
+            </w:r>
+            <w:r>
+              <w:rPr>
+                <w:rFonts w:eastAsia="Calibri" w:cs="Calibri" w:ascii="Calibri" w:hAnsi="Calibri"/>
+              </w:rPr>
+              <w:t>XX</w:t>
+            </w:r>
+            <w:r>
+              <w:rPr>
+                <w:rFonts w:eastAsia="Calibri" w:cs="Calibri" w:ascii="Calibri" w:hAnsi="Calibri"/>
+              </w:rPr>
+              <w:t>]</w:t>
+            </w:r>
+            <w:r>
+              <w:rPr>
+                <w:rFonts w:eastAsia="Calibri" w:cs="Calibri" w:ascii="Calibri" w:hAnsi="Calibri"/>
+              </w:rPr>
+              <w:t>_Backlog</w:t>
             </w:r>
           </w:p>
         </w:tc>
@@ -641,6 +687,7 @@
               <w:pStyle w:val="Normal"/>
               <w:widowControl w:val="false"/>
               <w:spacing w:lineRule="auto" w:line="240" w:before="0" w:after="0"/>
+              <w:contextualSpacing/>
               <w:rPr/>
             </w:pPr>
             <w:r>
@@ -669,6 +716,7 @@
               <w:pStyle w:val="Normal"/>
               <w:widowControl w:val="false"/>
               <w:spacing w:lineRule="auto" w:line="240" w:before="0" w:after="0"/>
+              <w:contextualSpacing/>
               <w:rPr/>
             </w:pPr>
             <w:r>
@@ -700,6 +748,7 @@
               <w:pStyle w:val="Normal"/>
               <w:widowControl w:val="false"/>
               <w:spacing w:lineRule="auto" w:line="240" w:before="0" w:after="0"/>
+              <w:contextualSpacing/>
               <w:rPr/>
             </w:pPr>
             <w:r>
@@ -728,6 +777,7 @@
               <w:pStyle w:val="Normal"/>
               <w:widowControl w:val="false"/>
               <w:spacing w:lineRule="auto" w:line="240" w:before="0" w:after="0"/>
+              <w:contextualSpacing/>
               <w:rPr/>
             </w:pPr>
             <w:r>
@@ -756,6 +806,7 @@
               <w:pStyle w:val="Normal"/>
               <w:widowControl w:val="false"/>
               <w:spacing w:lineRule="auto" w:line="240" w:before="0" w:after="0"/>
+              <w:contextualSpacing/>
               <w:rPr/>
             </w:pPr>
             <w:r>
@@ -784,6 +835,7 @@
               <w:pStyle w:val="Normal"/>
               <w:widowControl w:val="false"/>
               <w:spacing w:lineRule="auto" w:line="240" w:before="0" w:after="0"/>
+              <w:contextualSpacing/>
               <w:rPr/>
             </w:pPr>
             <w:r>
@@ -815,6 +867,7 @@
               <w:pStyle w:val="Normal"/>
               <w:widowControl w:val="false"/>
               <w:spacing w:lineRule="auto" w:line="240" w:before="0" w:after="0"/>
+              <w:contextualSpacing/>
               <w:rPr/>
             </w:pPr>
             <w:r>
@@ -843,13 +896,20 @@
               <w:pStyle w:val="Normal"/>
               <w:widowControl w:val="false"/>
               <w:spacing w:lineRule="auto" w:line="240" w:before="0" w:after="0"/>
-              <w:rPr/>
-            </w:pPr>
-            <w:r>
-              <w:rPr>
-                <w:rFonts w:eastAsia="Calibri" w:cs="Calibri" w:ascii="Calibri" w:hAnsi="Calibri"/>
-              </w:rPr>
-              <w:t>DE_Revision_dd-mm-aaaa</w:t>
+              <w:contextualSpacing/>
+              <w:rPr/>
+            </w:pPr>
+            <w:r>
+              <w:rPr>
+                <w:rFonts w:eastAsia="Calibri" w:cs="Calibri" w:ascii="Calibri" w:hAnsi="Calibri"/>
+              </w:rPr>
+              <w:t>DE_Revision_</w:t>
+            </w:r>
+            <w:r>
+              <w:rPr>
+                <w:rFonts w:eastAsia="Calibri" w:cs="Calibri" w:ascii="Calibri" w:hAnsi="Calibri"/>
+              </w:rPr>
+              <w:t>[AAAAMMDD]</w:t>
             </w:r>
           </w:p>
         </w:tc>
@@ -871,6 +931,7 @@
               <w:pStyle w:val="Normal"/>
               <w:widowControl w:val="false"/>
               <w:spacing w:lineRule="auto" w:line="240" w:before="0" w:after="0"/>
+              <w:contextualSpacing/>
               <w:rPr/>
             </w:pPr>
             <w:r>
@@ -899,6 +960,7 @@
               <w:pStyle w:val="Normal"/>
               <w:widowControl w:val="false"/>
               <w:spacing w:lineRule="auto" w:line="240" w:before="0" w:after="0"/>
+              <w:contextualSpacing/>
               <w:rPr/>
             </w:pPr>
             <w:r>
@@ -930,13 +992,14 @@
               <w:pStyle w:val="Normal"/>
               <w:widowControl w:val="false"/>
               <w:spacing w:lineRule="auto" w:line="240" w:before="0" w:after="0"/>
-              <w:rPr/>
-            </w:pPr>
-            <w:r>
-              <w:rPr>
-                <w:rFonts w:eastAsia="Calibri" w:cs="Calibri" w:ascii="Calibri" w:hAnsi="Calibri"/>
-              </w:rPr>
-              <w:t>Minuta de Daily</w:t>
+              <w:contextualSpacing/>
+              <w:rPr/>
+            </w:pPr>
+            <w:r>
+              <w:rPr>
+                <w:rFonts w:eastAsia="Calibri" w:cs="Calibri" w:ascii="Calibri" w:hAnsi="Calibri"/>
+              </w:rPr>
+              <w:t>Manuales de Usuario</w:t>
             </w:r>
           </w:p>
         </w:tc>
@@ -958,13 +1021,32 @@
               <w:pStyle w:val="Normal"/>
               <w:widowControl w:val="false"/>
               <w:spacing w:lineRule="auto" w:line="240" w:before="0" w:after="0"/>
-              <w:rPr/>
-            </w:pPr>
-            <w:r>
-              <w:rPr>
-                <w:rFonts w:eastAsia="Calibri" w:cs="Calibri" w:ascii="Calibri" w:hAnsi="Calibri"/>
-              </w:rPr>
-              <w:t>DE_MinutaDaily_dd-mm-aaaa</w:t>
+              <w:contextualSpacing/>
+              <w:rPr/>
+            </w:pPr>
+            <w:r>
+              <w:rPr>
+                <w:rFonts w:eastAsia="Calibri" w:cs="Calibri" w:ascii="Calibri" w:hAnsi="Calibri"/>
+              </w:rPr>
+              <w:t>DE_Manual_Sprint_</w:t>
+            </w:r>
+            <w:r>
+              <w:rPr>
+                <w:rFonts w:eastAsia="Calibri" w:cs="Calibri" w:ascii="Calibri" w:hAnsi="Calibri"/>
+              </w:rPr>
+              <w:t>[</w:t>
+            </w:r>
+            <w:r>
+              <w:rPr>
+                <w:rFonts w:eastAsia="Calibri" w:cs="Calibri" w:ascii="Calibri" w:hAnsi="Calibri"/>
+              </w:rPr>
+              <w:t>XX</w:t>
+            </w:r>
+            <w:r>
+              <w:rPr>
+                <w:rFonts w:eastAsia="Calibri" w:cs="Calibri" w:ascii="Calibri" w:hAnsi="Calibri"/>
+              </w:rPr>
+              <w:t>]</w:t>
             </w:r>
           </w:p>
         </w:tc>
@@ -986,13 +1068,14 @@
               <w:pStyle w:val="Normal"/>
               <w:widowControl w:val="false"/>
               <w:spacing w:lineRule="auto" w:line="240" w:before="0" w:after="0"/>
-              <w:rPr/>
-            </w:pPr>
-            <w:r>
-              <w:rPr>
-                <w:rFonts w:eastAsia="Calibri" w:cs="Calibri" w:ascii="Calibri" w:hAnsi="Calibri"/>
-              </w:rPr>
-              <w:t>/Proyecto/Sprints/Sprint XX/ Revisiones</w:t>
+              <w:contextualSpacing/>
+              <w:rPr/>
+            </w:pPr>
+            <w:r>
+              <w:rPr>
+                <w:rFonts w:eastAsia="Calibri" w:cs="Calibri" w:ascii="Calibri" w:hAnsi="Calibri"/>
+              </w:rPr>
+              <w:t>/Proyecto/Sprints/Sprint XX/Métricas</w:t>
             </w:r>
           </w:p>
         </w:tc>
@@ -1014,6 +1097,7 @@
               <w:pStyle w:val="Normal"/>
               <w:widowControl w:val="false"/>
               <w:spacing w:lineRule="auto" w:line="240" w:before="0" w:after="0"/>
+              <w:contextualSpacing/>
               <w:rPr/>
             </w:pPr>
             <w:r>
@@ -1045,13 +1129,14 @@
               <w:pStyle w:val="Normal"/>
               <w:widowControl w:val="false"/>
               <w:spacing w:lineRule="auto" w:line="240" w:before="0" w:after="0"/>
-              <w:rPr/>
-            </w:pPr>
-            <w:r>
-              <w:rPr>
-                <w:rFonts w:eastAsia="Calibri" w:cs="Calibri" w:ascii="Calibri" w:hAnsi="Calibri"/>
-              </w:rPr>
-              <w:t>Manuales de Usuario</w:t>
+              <w:contextualSpacing/>
+              <w:rPr/>
+            </w:pPr>
+            <w:r>
+              <w:rPr>
+                <w:rFonts w:eastAsia="Calibri" w:cs="Calibri" w:ascii="Calibri" w:hAnsi="Calibri"/>
+              </w:rPr>
+              <w:t>Métricas del Sprint</w:t>
             </w:r>
           </w:p>
         </w:tc>
@@ -1071,15 +1156,45 @@
           <w:p>
             <w:pPr>
               <w:pStyle w:val="Normal"/>
-              <w:widowControl w:val="false"/>
-              <w:spacing w:lineRule="auto" w:line="240" w:before="0" w:after="0"/>
-              <w:rPr/>
-            </w:pPr>
-            <w:r>
-              <w:rPr>
-                <w:rFonts w:eastAsia="Calibri" w:cs="Calibri" w:ascii="Calibri" w:hAnsi="Calibri"/>
-              </w:rPr>
-              <w:t>DE_Manual_SprintXX</w:t>
+              <w:keepNext w:val="false"/>
+              <w:keepLines w:val="false"/>
+              <w:widowControl w:val="false"/>
+              <w:shd w:val="clear" w:fill="auto"/>
+              <w:spacing w:lineRule="auto" w:line="240" w:before="0" w:after="0"/>
+              <w:ind w:left="0" w:right="0" w:hanging="0"/>
+              <w:contextualSpacing/>
+              <w:jc w:val="left"/>
+              <w:rPr/>
+            </w:pPr>
+            <w:r>
+              <w:rPr>
+                <w:rFonts w:eastAsia="Calibri" w:cs="Calibri" w:ascii="Calibri" w:hAnsi="Calibri"/>
+              </w:rPr>
+              <w:t>DE_MetricaSpring_Sprint</w:t>
+            </w:r>
+            <w:r>
+              <w:rPr>
+                <w:rFonts w:eastAsia="Calibri" w:cs="Calibri" w:ascii="Calibri" w:hAnsi="Calibri"/>
+              </w:rPr>
+              <w:t>[</w:t>
+            </w:r>
+            <w:r>
+              <w:rPr>
+                <w:rFonts w:eastAsia="Calibri" w:cs="Calibri" w:ascii="Calibri" w:hAnsi="Calibri"/>
+              </w:rPr>
+              <w:t>XX</w:t>
+            </w:r>
+            <w:r>
+              <w:rPr>
+                <w:rFonts w:eastAsia="Calibri" w:cs="Calibri" w:ascii="Calibri" w:hAnsi="Calibri"/>
+              </w:rPr>
+              <w:t>]</w:t>
+            </w:r>
+            <w:r>
+              <w:rPr>
+                <w:rFonts w:eastAsia="Calibri" w:cs="Calibri" w:ascii="Calibri" w:hAnsi="Calibri"/>
+              </w:rPr>
+              <w:t>_[nombreMetrica]</w:t>
             </w:r>
           </w:p>
         </w:tc>
@@ -1101,6 +1216,7 @@
               <w:pStyle w:val="Normal"/>
               <w:widowControl w:val="false"/>
               <w:spacing w:lineRule="auto" w:line="240" w:before="0" w:after="0"/>
+              <w:contextualSpacing/>
               <w:rPr/>
             </w:pPr>
             <w:r>
@@ -1129,6 +1245,7 @@
               <w:pStyle w:val="Normal"/>
               <w:widowControl w:val="false"/>
               <w:spacing w:lineRule="auto" w:line="240" w:before="0" w:after="0"/>
+              <w:contextualSpacing/>
               <w:rPr/>
             </w:pPr>
             <w:r>
@@ -1158,41 +1275,13 @@
           <w:p>
             <w:pPr>
               <w:pStyle w:val="Normal"/>
-              <w:widowControl w:val="false"/>
-              <w:spacing w:lineRule="auto" w:line="240" w:before="0" w:after="0"/>
-              <w:rPr/>
-            </w:pPr>
-            <w:r>
-              <w:rPr>
-                <w:rFonts w:eastAsia="Calibri" w:cs="Calibri" w:ascii="Calibri" w:hAnsi="Calibri"/>
-              </w:rPr>
-              <w:t>Métricas del Sprint</w:t>
-            </w:r>
-          </w:p>
-        </w:tc>
-        <w:tc>
-          <w:tcPr>
-            <w:tcW w:w="3254" w:type="dxa"/>
-            <w:tcBorders>
-              <w:top w:val="single" w:sz="8" w:space="0" w:color="000001"/>
-              <w:left w:val="single" w:sz="8" w:space="0" w:color="000001"/>
-              <w:bottom w:val="single" w:sz="8" w:space="0" w:color="000001"/>
-              <w:right w:val="single" w:sz="8" w:space="0" w:color="000001"/>
-              <w:insideH w:val="single" w:sz="8" w:space="0" w:color="000001"/>
-              <w:insideV w:val="single" w:sz="8" w:space="0" w:color="000001"/>
-            </w:tcBorders>
-            <w:shd w:fill="auto" w:val="clear"/>
-          </w:tcPr>
-          <w:p>
-            <w:pPr>
-              <w:pStyle w:val="Normal"/>
               <w:keepNext w:val="false"/>
               <w:keepLines w:val="false"/>
               <w:widowControl w:val="false"/>
-              <w:pBdr/>
               <w:shd w:val="clear" w:fill="auto"/>
               <w:spacing w:lineRule="auto" w:line="240" w:before="0" w:after="0"/>
               <w:ind w:left="0" w:right="0" w:hanging="0"/>
+              <w:contextualSpacing/>
               <w:jc w:val="left"/>
               <w:rPr/>
             </w:pPr>
@@ -1200,7 +1289,41 @@
               <w:rPr>
                 <w:rFonts w:eastAsia="Calibri" w:cs="Calibri" w:ascii="Calibri" w:hAnsi="Calibri"/>
               </w:rPr>
-              <w:t>DE_MetricaSpring_SprintXX_[nombreMetrica]</w:t>
+              <w:t>Mail del equipo</w:t>
+            </w:r>
+          </w:p>
+        </w:tc>
+        <w:tc>
+          <w:tcPr>
+            <w:tcW w:w="3254" w:type="dxa"/>
+            <w:tcBorders>
+              <w:top w:val="single" w:sz="8" w:space="0" w:color="000001"/>
+              <w:left w:val="single" w:sz="8" w:space="0" w:color="000001"/>
+              <w:bottom w:val="single" w:sz="8" w:space="0" w:color="000001"/>
+              <w:right w:val="single" w:sz="8" w:space="0" w:color="000001"/>
+              <w:insideH w:val="single" w:sz="8" w:space="0" w:color="000001"/>
+              <w:insideV w:val="single" w:sz="8" w:space="0" w:color="000001"/>
+            </w:tcBorders>
+            <w:shd w:fill="auto" w:val="clear"/>
+          </w:tcPr>
+          <w:p>
+            <w:pPr>
+              <w:pStyle w:val="Normal"/>
+              <w:keepNext w:val="false"/>
+              <w:keepLines w:val="false"/>
+              <w:widowControl w:val="false"/>
+              <w:shd w:val="clear" w:fill="auto"/>
+              <w:spacing w:lineRule="auto" w:line="240" w:before="0" w:after="0"/>
+              <w:ind w:left="0" w:right="0" w:hanging="0"/>
+              <w:contextualSpacing/>
+              <w:jc w:val="left"/>
+              <w:rPr/>
+            </w:pPr>
+            <w:r>
+              <w:rPr>
+                <w:rFonts w:eastAsia="Calibri" w:cs="Calibri" w:ascii="Calibri" w:hAnsi="Calibri"/>
+              </w:rPr>
+              <w:t>DE_Mail_[Asunto]_dd-mm-aaaa</w:t>
             </w:r>
           </w:p>
         </w:tc>
@@ -1222,13 +1345,14 @@
               <w:pStyle w:val="Normal"/>
               <w:widowControl w:val="false"/>
               <w:spacing w:lineRule="auto" w:line="240" w:before="0" w:after="0"/>
-              <w:rPr/>
-            </w:pPr>
-            <w:r>
-              <w:rPr>
-                <w:rFonts w:eastAsia="Calibri" w:cs="Calibri" w:ascii="Calibri" w:hAnsi="Calibri"/>
-              </w:rPr>
-              <w:t>/Proyecto/Sprints/Sprint XX/Métricas</w:t>
+              <w:contextualSpacing/>
+              <w:rPr/>
+            </w:pPr>
+            <w:r>
+              <w:rPr>
+                <w:rFonts w:eastAsia="Calibri" w:cs="Calibri" w:ascii="Calibri" w:hAnsi="Calibri"/>
+              </w:rPr>
+              <w:t>/Proyecto/Monitoreo y Control/Mails</w:t>
             </w:r>
           </w:p>
         </w:tc>
@@ -1250,13 +1374,14 @@
               <w:pStyle w:val="Normal"/>
               <w:widowControl w:val="false"/>
               <w:spacing w:lineRule="auto" w:line="240" w:before="0" w:after="0"/>
-              <w:rPr/>
-            </w:pPr>
-            <w:r>
-              <w:rPr>
-                <w:rFonts w:eastAsia="Calibri" w:cs="Calibri" w:ascii="Calibri" w:hAnsi="Calibri"/>
-              </w:rPr>
-              <w:t>Iteración</w:t>
+              <w:contextualSpacing/>
+              <w:rPr/>
+            </w:pPr>
+            <w:r>
+              <w:rPr>
+                <w:rFonts w:eastAsia="Calibri" w:cs="Calibri" w:ascii="Calibri" w:hAnsi="Calibri"/>
+              </w:rPr>
+              <w:t>Proyecto</w:t>
             </w:r>
           </w:p>
         </w:tc>
@@ -1282,10 +1407,10 @@
               <w:keepNext w:val="false"/>
               <w:keepLines w:val="false"/>
               <w:widowControl w:val="false"/>
-              <w:pBdr/>
               <w:shd w:val="clear" w:fill="auto"/>
               <w:spacing w:lineRule="auto" w:line="240" w:before="0" w:after="0"/>
               <w:ind w:left="0" w:right="0" w:hanging="0"/>
+              <w:contextualSpacing/>
               <w:jc w:val="left"/>
               <w:rPr/>
             </w:pPr>
@@ -1293,7 +1418,7 @@
               <w:rPr>
                 <w:rFonts w:eastAsia="Calibri" w:cs="Calibri" w:ascii="Calibri" w:hAnsi="Calibri"/>
               </w:rPr>
-              <w:t>Mail del equipo</w:t>
+              <w:t>Plantilla de Items de configuracion</w:t>
             </w:r>
           </w:p>
         </w:tc>
@@ -1316,10 +1441,10 @@
               <w:keepNext w:val="false"/>
               <w:keepLines w:val="false"/>
               <w:widowControl w:val="false"/>
-              <w:pBdr/>
               <w:shd w:val="clear" w:fill="auto"/>
               <w:spacing w:lineRule="auto" w:line="240" w:before="0" w:after="0"/>
               <w:ind w:left="0" w:right="0" w:hanging="0"/>
+              <w:contextualSpacing/>
               <w:jc w:val="left"/>
               <w:rPr/>
             </w:pPr>
@@ -1327,7 +1452,7 @@
               <w:rPr>
                 <w:rFonts w:eastAsia="Calibri" w:cs="Calibri" w:ascii="Calibri" w:hAnsi="Calibri"/>
               </w:rPr>
-              <w:t>DE_Mail_[Asunto]_dd-mm-aaaa</w:t>
+              <w:t>DE_PlantillaConfiguracion</w:t>
             </w:r>
           </w:p>
         </w:tc>
@@ -1349,13 +1474,14 @@
               <w:pStyle w:val="Normal"/>
               <w:widowControl w:val="false"/>
               <w:spacing w:lineRule="auto" w:line="240" w:before="0" w:after="0"/>
-              <w:rPr/>
-            </w:pPr>
-            <w:r>
-              <w:rPr>
-                <w:rFonts w:eastAsia="Calibri" w:cs="Calibri" w:ascii="Calibri" w:hAnsi="Calibri"/>
-              </w:rPr>
-              <w:t>/Proyecto/Monitoreo y Control/Mails</w:t>
+              <w:contextualSpacing/>
+              <w:rPr/>
+            </w:pPr>
+            <w:r>
+              <w:rPr>
+                <w:rFonts w:eastAsia="Calibri" w:cs="Calibri" w:ascii="Calibri" w:hAnsi="Calibri"/>
+              </w:rPr>
+              <w:t>/Proyecto/Gestión de Configuración</w:t>
             </w:r>
           </w:p>
         </w:tc>
@@ -1375,8 +1501,14 @@
           <w:p>
             <w:pPr>
               <w:pStyle w:val="Normal"/>
-              <w:widowControl w:val="false"/>
-              <w:spacing w:lineRule="auto" w:line="240" w:before="0" w:after="0"/>
+              <w:keepNext w:val="false"/>
+              <w:keepLines w:val="false"/>
+              <w:widowControl w:val="false"/>
+              <w:shd w:val="clear" w:fill="auto"/>
+              <w:spacing w:lineRule="auto" w:line="240" w:before="0" w:after="0"/>
+              <w:ind w:left="0" w:right="0" w:hanging="0"/>
+              <w:contextualSpacing/>
+              <w:jc w:val="left"/>
               <w:rPr/>
             </w:pPr>
             <w:r>
@@ -1409,10 +1541,10 @@
               <w:keepNext w:val="false"/>
               <w:keepLines w:val="false"/>
               <w:widowControl w:val="false"/>
-              <w:pBdr/>
               <w:shd w:val="clear" w:fill="auto"/>
               <w:spacing w:lineRule="auto" w:line="240" w:before="0" w:after="0"/>
               <w:ind w:left="0" w:right="0" w:hanging="0"/>
+              <w:contextualSpacing/>
               <w:jc w:val="left"/>
               <w:rPr/>
             </w:pPr>
@@ -1420,7 +1552,7 @@
               <w:rPr>
                 <w:rFonts w:eastAsia="Calibri" w:cs="Calibri" w:ascii="Calibri" w:hAnsi="Calibri"/>
               </w:rPr>
-              <w:t>Plantilla de Items de configuracion</w:t>
+              <w:t xml:space="preserve">Glosario </w:t>
             </w:r>
           </w:p>
         </w:tc>
@@ -1443,10 +1575,10 @@
               <w:keepNext w:val="false"/>
               <w:keepLines w:val="false"/>
               <w:widowControl w:val="false"/>
-              <w:pBdr/>
               <w:shd w:val="clear" w:fill="auto"/>
               <w:spacing w:lineRule="auto" w:line="240" w:before="0" w:after="0"/>
               <w:ind w:left="0" w:right="0" w:hanging="0"/>
+              <w:contextualSpacing/>
               <w:jc w:val="left"/>
               <w:rPr/>
             </w:pPr>
@@ -1454,7 +1586,7 @@
               <w:rPr>
                 <w:rFonts w:eastAsia="Calibri" w:cs="Calibri" w:ascii="Calibri" w:hAnsi="Calibri"/>
               </w:rPr>
-              <w:t>DE_PlantillaConfiguracion</w:t>
+              <w:t>DE_Glosario</w:t>
             </w:r>
           </w:p>
         </w:tc>
@@ -1476,6 +1608,7 @@
               <w:pStyle w:val="Normal"/>
               <w:widowControl w:val="false"/>
               <w:spacing w:lineRule="auto" w:line="240" w:before="0" w:after="0"/>
+              <w:contextualSpacing/>
               <w:rPr/>
             </w:pPr>
             <w:r>
@@ -1502,14 +1635,9 @@
           <w:p>
             <w:pPr>
               <w:pStyle w:val="Normal"/>
-              <w:keepNext w:val="false"/>
-              <w:keepLines w:val="false"/>
-              <w:widowControl w:val="false"/>
-              <w:pBdr/>
-              <w:shd w:val="clear" w:fill="auto"/>
-              <w:spacing w:lineRule="auto" w:line="240" w:before="0" w:after="0"/>
-              <w:ind w:left="0" w:right="0" w:hanging="0"/>
-              <w:jc w:val="left"/>
+              <w:widowControl w:val="false"/>
+              <w:spacing w:lineRule="auto" w:line="240" w:before="0" w:after="0"/>
+              <w:contextualSpacing/>
               <w:rPr/>
             </w:pPr>
             <w:r>
@@ -1542,10 +1670,10 @@
               <w:keepNext w:val="false"/>
               <w:keepLines w:val="false"/>
               <w:widowControl w:val="false"/>
-              <w:pBdr/>
               <w:shd w:val="clear" w:fill="auto"/>
               <w:spacing w:lineRule="auto" w:line="240" w:before="0" w:after="0"/>
               <w:ind w:left="0" w:right="0" w:hanging="0"/>
+              <w:contextualSpacing/>
               <w:jc w:val="left"/>
               <w:rPr/>
             </w:pPr>
@@ -1553,13 +1681,42 @@
               <w:rPr>
                 <w:rFonts w:eastAsia="Calibri" w:cs="Calibri" w:ascii="Calibri" w:hAnsi="Calibri"/>
               </w:rPr>
-              <w:t xml:space="preserve">Glosario </w:t>
+              <w:t>Código Fuente de Línea Base</w:t>
             </w:r>
           </w:p>
         </w:tc>
         <w:tc>
           <w:tcPr>
             <w:tcW w:w="3254" w:type="dxa"/>
+            <w:tcBorders>
+              <w:top w:val="single" w:sz="8" w:space="0" w:color="000001"/>
+              <w:left w:val="single" w:sz="8" w:space="0" w:color="000001"/>
+              <w:bottom w:val="single" w:sz="8" w:space="0" w:color="000001"/>
+              <w:right w:val="single" w:sz="8" w:space="0" w:color="000001"/>
+              <w:insideH w:val="single" w:sz="8" w:space="0" w:color="000001"/>
+              <w:insideV w:val="single" w:sz="8" w:space="0" w:color="000001"/>
+            </w:tcBorders>
+            <w:shd w:fill="auto" w:val="clear"/>
+          </w:tcPr>
+          <w:p>
+            <w:pPr>
+              <w:pStyle w:val="Normal"/>
+              <w:widowControl w:val="false"/>
+              <w:spacing w:lineRule="auto" w:line="240" w:before="0" w:after="0"/>
+              <w:contextualSpacing/>
+              <w:rPr/>
+            </w:pPr>
+            <w:r>
+              <w:rPr>
+                <w:rFonts w:eastAsia="Calibri" w:cs="Calibri" w:ascii="Calibri" w:hAnsi="Calibri"/>
+              </w:rPr>
+              <w:t>DE_[nombreClase]</w:t>
+            </w:r>
+          </w:p>
+        </w:tc>
+        <w:tc>
+          <w:tcPr>
+            <w:tcW w:w="3794" w:type="dxa"/>
             <w:tcBorders>
               <w:top w:val="single" w:sz="8" w:space="0" w:color="000001"/>
               <w:left w:val="single" w:sz="8" w:space="0" w:color="000001"/>
@@ -1576,10 +1733,10 @@
               <w:keepNext w:val="false"/>
               <w:keepLines w:val="false"/>
               <w:widowControl w:val="false"/>
-              <w:pBdr/>
               <w:shd w:val="clear" w:fill="auto"/>
               <w:spacing w:lineRule="auto" w:line="240" w:before="0" w:after="0"/>
               <w:ind w:left="0" w:right="0" w:hanging="0"/>
+              <w:contextualSpacing/>
               <w:jc w:val="left"/>
               <w:rPr/>
             </w:pPr>
@@ -1587,35 +1744,7 @@
               <w:rPr>
                 <w:rFonts w:eastAsia="Calibri" w:cs="Calibri" w:ascii="Calibri" w:hAnsi="Calibri"/>
               </w:rPr>
-              <w:t>DE_Glosario</w:t>
-            </w:r>
-          </w:p>
-        </w:tc>
-        <w:tc>
-          <w:tcPr>
-            <w:tcW w:w="3794" w:type="dxa"/>
-            <w:tcBorders>
-              <w:top w:val="single" w:sz="8" w:space="0" w:color="000001"/>
-              <w:left w:val="single" w:sz="8" w:space="0" w:color="000001"/>
-              <w:bottom w:val="single" w:sz="8" w:space="0" w:color="000001"/>
-              <w:right w:val="single" w:sz="8" w:space="0" w:color="000001"/>
-              <w:insideH w:val="single" w:sz="8" w:space="0" w:color="000001"/>
-              <w:insideV w:val="single" w:sz="8" w:space="0" w:color="000001"/>
-            </w:tcBorders>
-            <w:shd w:fill="auto" w:val="clear"/>
-          </w:tcPr>
-          <w:p>
-            <w:pPr>
-              <w:pStyle w:val="Normal"/>
-              <w:widowControl w:val="false"/>
-              <w:spacing w:lineRule="auto" w:line="240" w:before="0" w:after="0"/>
-              <w:rPr/>
-            </w:pPr>
-            <w:r>
-              <w:rPr>
-                <w:rFonts w:eastAsia="Calibri" w:cs="Calibri" w:ascii="Calibri" w:hAnsi="Calibri"/>
-              </w:rPr>
-              <w:t>/Proyecto/Gestión de Configuración</w:t>
+              <w:t>/Producto/Código Fuente</w:t>
             </w:r>
           </w:p>
         </w:tc>
@@ -1635,15 +1764,21 @@
           <w:p>
             <w:pPr>
               <w:pStyle w:val="Normal"/>
-              <w:widowControl w:val="false"/>
-              <w:spacing w:lineRule="auto" w:line="240" w:before="0" w:after="0"/>
-              <w:rPr/>
-            </w:pPr>
-            <w:r>
-              <w:rPr>
-                <w:rFonts w:eastAsia="Calibri" w:cs="Calibri" w:ascii="Calibri" w:hAnsi="Calibri"/>
-              </w:rPr>
-              <w:t>Proyecto</w:t>
+              <w:keepNext w:val="false"/>
+              <w:keepLines w:val="false"/>
+              <w:widowControl w:val="false"/>
+              <w:shd w:val="clear" w:fill="auto"/>
+              <w:spacing w:lineRule="auto" w:line="240" w:before="0" w:after="0"/>
+              <w:ind w:left="0" w:right="0" w:hanging="0"/>
+              <w:contextualSpacing/>
+              <w:jc w:val="left"/>
+              <w:rPr/>
+            </w:pPr>
+            <w:r>
+              <w:rPr>
+                <w:rFonts w:eastAsia="Calibri" w:cs="Calibri" w:ascii="Calibri" w:hAnsi="Calibri"/>
+              </w:rPr>
+              <w:t>Producto</w:t>
             </w:r>
           </w:p>
         </w:tc>
@@ -1669,10 +1804,10 @@
               <w:keepNext w:val="false"/>
               <w:keepLines w:val="false"/>
               <w:widowControl w:val="false"/>
-              <w:pBdr/>
               <w:shd w:val="clear" w:fill="auto"/>
               <w:spacing w:lineRule="auto" w:line="240" w:before="0" w:after="0"/>
               <w:ind w:left="0" w:right="0" w:hanging="0"/>
+              <w:contextualSpacing/>
               <w:jc w:val="left"/>
               <w:rPr/>
             </w:pPr>
@@ -1680,41 +1815,13 @@
               <w:rPr>
                 <w:rFonts w:eastAsia="Calibri" w:cs="Calibri" w:ascii="Calibri" w:hAnsi="Calibri"/>
               </w:rPr>
-              <w:t>Código Fuente de Línea Base</w:t>
+              <w:t>Arquitectura</w:t>
             </w:r>
           </w:p>
         </w:tc>
         <w:tc>
           <w:tcPr>
             <w:tcW w:w="3254" w:type="dxa"/>
-            <w:tcBorders>
-              <w:top w:val="single" w:sz="8" w:space="0" w:color="000001"/>
-              <w:left w:val="single" w:sz="8" w:space="0" w:color="000001"/>
-              <w:bottom w:val="single" w:sz="8" w:space="0" w:color="000001"/>
-              <w:right w:val="single" w:sz="8" w:space="0" w:color="000001"/>
-              <w:insideH w:val="single" w:sz="8" w:space="0" w:color="000001"/>
-              <w:insideV w:val="single" w:sz="8" w:space="0" w:color="000001"/>
-            </w:tcBorders>
-            <w:shd w:fill="auto" w:val="clear"/>
-          </w:tcPr>
-          <w:p>
-            <w:pPr>
-              <w:pStyle w:val="Normal"/>
-              <w:widowControl w:val="false"/>
-              <w:spacing w:lineRule="auto" w:line="240" w:before="0" w:after="0"/>
-              <w:rPr/>
-            </w:pPr>
-            <w:r>
-              <w:rPr>
-                <w:rFonts w:eastAsia="Calibri" w:cs="Calibri" w:ascii="Calibri" w:hAnsi="Calibri"/>
-              </w:rPr>
-              <w:t>DE_[nombreClase]</w:t>
-            </w:r>
-          </w:p>
-        </w:tc>
-        <w:tc>
-          <w:tcPr>
-            <w:tcW w:w="3794" w:type="dxa"/>
             <w:tcBorders>
               <w:top w:val="single" w:sz="8" w:space="0" w:color="000001"/>
               <w:left w:val="single" w:sz="8" w:space="0" w:color="000001"/>
@@ -1731,10 +1838,10 @@
               <w:keepNext w:val="false"/>
               <w:keepLines w:val="false"/>
               <w:widowControl w:val="false"/>
-              <w:pBdr/>
               <w:shd w:val="clear" w:fill="auto"/>
               <w:spacing w:lineRule="auto" w:line="240" w:before="0" w:after="0"/>
               <w:ind w:left="0" w:right="0" w:hanging="0"/>
+              <w:contextualSpacing/>
               <w:jc w:val="left"/>
               <w:rPr/>
             </w:pPr>
@@ -1742,13 +1849,13 @@
               <w:rPr>
                 <w:rFonts w:eastAsia="Calibri" w:cs="Calibri" w:ascii="Calibri" w:hAnsi="Calibri"/>
               </w:rPr>
-              <w:t>/Producto/Código Fuente</w:t>
-            </w:r>
-          </w:p>
-        </w:tc>
-        <w:tc>
-          <w:tcPr>
-            <w:tcW w:w="1591" w:type="dxa"/>
+              <w:t>DE_Arquitectura_[nombreModelo]</w:t>
+            </w:r>
+          </w:p>
+        </w:tc>
+        <w:tc>
+          <w:tcPr>
+            <w:tcW w:w="3794" w:type="dxa"/>
             <w:tcBorders>
               <w:top w:val="single" w:sz="8" w:space="0" w:color="000001"/>
               <w:left w:val="single" w:sz="8" w:space="0" w:color="000001"/>
@@ -1765,10 +1872,44 @@
               <w:keepNext w:val="false"/>
               <w:keepLines w:val="false"/>
               <w:widowControl w:val="false"/>
-              <w:pBdr/>
               <w:shd w:val="clear" w:fill="auto"/>
               <w:spacing w:lineRule="auto" w:line="240" w:before="0" w:after="0"/>
               <w:ind w:left="0" w:right="0" w:hanging="0"/>
+              <w:contextualSpacing/>
+              <w:jc w:val="left"/>
+              <w:rPr/>
+            </w:pPr>
+            <w:r>
+              <w:rPr>
+                <w:rFonts w:eastAsia="Calibri" w:cs="Calibri" w:ascii="Calibri" w:hAnsi="Calibri"/>
+              </w:rPr>
+              <w:t>/Producto/Arquitectura</w:t>
+            </w:r>
+          </w:p>
+        </w:tc>
+        <w:tc>
+          <w:tcPr>
+            <w:tcW w:w="1591" w:type="dxa"/>
+            <w:tcBorders>
+              <w:top w:val="single" w:sz="8" w:space="0" w:color="000001"/>
+              <w:left w:val="single" w:sz="8" w:space="0" w:color="000001"/>
+              <w:bottom w:val="single" w:sz="8" w:space="0" w:color="000001"/>
+              <w:right w:val="single" w:sz="8" w:space="0" w:color="000001"/>
+              <w:insideH w:val="single" w:sz="8" w:space="0" w:color="000001"/>
+              <w:insideV w:val="single" w:sz="8" w:space="0" w:color="000001"/>
+            </w:tcBorders>
+            <w:shd w:fill="auto" w:val="clear"/>
+          </w:tcPr>
+          <w:p>
+            <w:pPr>
+              <w:pStyle w:val="Normal"/>
+              <w:keepNext w:val="false"/>
+              <w:keepLines w:val="false"/>
+              <w:widowControl w:val="false"/>
+              <w:shd w:val="clear" w:fill="auto"/>
+              <w:spacing w:lineRule="auto" w:line="240" w:before="0" w:after="0"/>
+              <w:ind w:left="0" w:right="0" w:hanging="0"/>
+              <w:contextualSpacing/>
               <w:jc w:val="left"/>
               <w:rPr/>
             </w:pPr>
@@ -1802,10 +1943,10 @@
               <w:keepNext w:val="false"/>
               <w:keepLines w:val="false"/>
               <w:widowControl w:val="false"/>
-              <w:pBdr/>
               <w:shd w:val="clear" w:fill="auto"/>
               <w:spacing w:lineRule="auto" w:line="240" w:before="0" w:after="0"/>
               <w:ind w:left="0" w:right="0" w:hanging="0"/>
+              <w:contextualSpacing/>
               <w:jc w:val="left"/>
               <w:rPr/>
             </w:pPr>
@@ -1813,7 +1954,7 @@
               <w:rPr>
                 <w:rFonts w:eastAsia="Calibri" w:cs="Calibri" w:ascii="Calibri" w:hAnsi="Calibri"/>
               </w:rPr>
-              <w:t>Arquitectura</w:t>
+              <w:t>DER</w:t>
             </w:r>
           </w:p>
         </w:tc>
@@ -1836,10 +1977,10 @@
               <w:keepNext w:val="false"/>
               <w:keepLines w:val="false"/>
               <w:widowControl w:val="false"/>
-              <w:pBdr/>
               <w:shd w:val="clear" w:fill="auto"/>
               <w:spacing w:lineRule="auto" w:line="240" w:before="0" w:after="0"/>
               <w:ind w:left="0" w:right="0" w:hanging="0"/>
+              <w:contextualSpacing/>
               <w:jc w:val="left"/>
               <w:rPr/>
             </w:pPr>
@@ -1847,13 +1988,42 @@
               <w:rPr>
                 <w:rFonts w:eastAsia="Calibri" w:cs="Calibri" w:ascii="Calibri" w:hAnsi="Calibri"/>
               </w:rPr>
-              <w:t>DE_Arquitectura_[nombreModelo]</w:t>
+              <w:t>DE_DER</w:t>
             </w:r>
           </w:p>
         </w:tc>
         <w:tc>
           <w:tcPr>
             <w:tcW w:w="3794" w:type="dxa"/>
+            <w:tcBorders>
+              <w:top w:val="single" w:sz="8" w:space="0" w:color="000001"/>
+              <w:left w:val="single" w:sz="8" w:space="0" w:color="000001"/>
+              <w:bottom w:val="single" w:sz="8" w:space="0" w:color="000001"/>
+              <w:right w:val="single" w:sz="8" w:space="0" w:color="000001"/>
+              <w:insideH w:val="single" w:sz="8" w:space="0" w:color="000001"/>
+              <w:insideV w:val="single" w:sz="8" w:space="0" w:color="000001"/>
+            </w:tcBorders>
+            <w:shd w:fill="auto" w:val="clear"/>
+          </w:tcPr>
+          <w:p>
+            <w:pPr>
+              <w:pStyle w:val="Normal"/>
+              <w:widowControl w:val="false"/>
+              <w:spacing w:lineRule="auto" w:line="240" w:before="0" w:after="0"/>
+              <w:contextualSpacing/>
+              <w:rPr/>
+            </w:pPr>
+            <w:r>
+              <w:rPr>
+                <w:rFonts w:eastAsia="Calibri" w:cs="Calibri" w:ascii="Calibri" w:hAnsi="Calibri"/>
+              </w:rPr>
+              <w:t>/Producto/Arquitectura</w:t>
+            </w:r>
+          </w:p>
+        </w:tc>
+        <w:tc>
+          <w:tcPr>
+            <w:tcW w:w="1591" w:type="dxa"/>
             <w:tcBorders>
               <w:top w:val="single" w:sz="8" w:space="0" w:color="000001"/>
               <w:left w:val="single" w:sz="8" w:space="0" w:color="000001"/>
@@ -1870,44 +2040,10 @@
               <w:keepNext w:val="false"/>
               <w:keepLines w:val="false"/>
               <w:widowControl w:val="false"/>
-              <w:pBdr/>
               <w:shd w:val="clear" w:fill="auto"/>
               <w:spacing w:lineRule="auto" w:line="240" w:before="0" w:after="0"/>
               <w:ind w:left="0" w:right="0" w:hanging="0"/>
-              <w:jc w:val="left"/>
-              <w:rPr/>
-            </w:pPr>
-            <w:r>
-              <w:rPr>
-                <w:rFonts w:eastAsia="Calibri" w:cs="Calibri" w:ascii="Calibri" w:hAnsi="Calibri"/>
-              </w:rPr>
-              <w:t>/Producto/Arquitectura</w:t>
-            </w:r>
-          </w:p>
-        </w:tc>
-        <w:tc>
-          <w:tcPr>
-            <w:tcW w:w="1591" w:type="dxa"/>
-            <w:tcBorders>
-              <w:top w:val="single" w:sz="8" w:space="0" w:color="000001"/>
-              <w:left w:val="single" w:sz="8" w:space="0" w:color="000001"/>
-              <w:bottom w:val="single" w:sz="8" w:space="0" w:color="000001"/>
-              <w:right w:val="single" w:sz="8" w:space="0" w:color="000001"/>
-              <w:insideH w:val="single" w:sz="8" w:space="0" w:color="000001"/>
-              <w:insideV w:val="single" w:sz="8" w:space="0" w:color="000001"/>
-            </w:tcBorders>
-            <w:shd w:fill="auto" w:val="clear"/>
-          </w:tcPr>
-          <w:p>
-            <w:pPr>
-              <w:pStyle w:val="Normal"/>
-              <w:keepNext w:val="false"/>
-              <w:keepLines w:val="false"/>
-              <w:widowControl w:val="false"/>
-              <w:pBdr/>
-              <w:shd w:val="clear" w:fill="auto"/>
-              <w:spacing w:lineRule="auto" w:line="240" w:before="0" w:after="0"/>
-              <w:ind w:left="0" w:right="0" w:hanging="0"/>
+              <w:contextualSpacing/>
               <w:jc w:val="left"/>
               <w:rPr/>
             </w:pPr>
@@ -1941,10 +2077,10 @@
               <w:keepNext w:val="false"/>
               <w:keepLines w:val="false"/>
               <w:widowControl w:val="false"/>
-              <w:pBdr/>
               <w:shd w:val="clear" w:fill="auto"/>
               <w:spacing w:lineRule="auto" w:line="240" w:before="0" w:after="0"/>
               <w:ind w:left="0" w:right="0" w:hanging="0"/>
+              <w:contextualSpacing/>
               <w:jc w:val="left"/>
               <w:rPr/>
             </w:pPr>
@@ -1952,7 +2088,7 @@
               <w:rPr>
                 <w:rFonts w:eastAsia="Calibri" w:cs="Calibri" w:ascii="Calibri" w:hAnsi="Calibri"/>
               </w:rPr>
-              <w:t>DER</w:t>
+              <w:t>Manual de Usuario</w:t>
             </w:r>
           </w:p>
         </w:tc>
@@ -1975,10 +2111,10 @@
               <w:keepNext w:val="false"/>
               <w:keepLines w:val="false"/>
               <w:widowControl w:val="false"/>
-              <w:pBdr/>
               <w:shd w:val="clear" w:fill="auto"/>
               <w:spacing w:lineRule="auto" w:line="240" w:before="0" w:after="0"/>
               <w:ind w:left="0" w:right="0" w:hanging="0"/>
+              <w:contextualSpacing/>
               <w:jc w:val="left"/>
               <w:rPr/>
             </w:pPr>
@@ -1986,7 +2122,7 @@
               <w:rPr>
                 <w:rFonts w:eastAsia="Calibri" w:cs="Calibri" w:ascii="Calibri" w:hAnsi="Calibri"/>
               </w:rPr>
-              <w:t>DE_DER</w:t>
+              <w:t>DE_ManualProducto</w:t>
             </w:r>
           </w:p>
         </w:tc>
@@ -2008,13 +2144,18 @@
               <w:pStyle w:val="Normal"/>
               <w:widowControl w:val="false"/>
               <w:spacing w:lineRule="auto" w:line="240" w:before="0" w:after="0"/>
-              <w:rPr/>
-            </w:pPr>
-            <w:r>
-              <w:rPr>
-                <w:rFonts w:eastAsia="Calibri" w:cs="Calibri" w:ascii="Calibri" w:hAnsi="Calibri"/>
-              </w:rPr>
-              <w:t>/Producto/Arquitectura</w:t>
+              <w:contextualSpacing/>
+              <w:rPr/>
+            </w:pPr>
+            <w:r>
+              <w:rPr>
+                <w:rFonts w:eastAsia="Calibri" w:cs="Calibri" w:ascii="Calibri" w:hAnsi="Calibri"/>
+              </w:rPr>
+              <w:t>/Producto/</w:t>
+            </w:r>
+            <w:r>
+              <w:rPr/>
+              <w:t>Manuales de Usuario</w:t>
             </w:r>
           </w:p>
         </w:tc>
@@ -2037,147 +2178,10 @@
               <w:keepNext w:val="false"/>
               <w:keepLines w:val="false"/>
               <w:widowControl w:val="false"/>
-              <w:pBdr/>
               <w:shd w:val="clear" w:fill="auto"/>
               <w:spacing w:lineRule="auto" w:line="240" w:before="0" w:after="0"/>
               <w:ind w:left="0" w:right="0" w:hanging="0"/>
-              <w:jc w:val="left"/>
-              <w:rPr/>
-            </w:pPr>
-            <w:r>
-              <w:rPr>
-                <w:rFonts w:eastAsia="Calibri" w:cs="Calibri" w:ascii="Calibri" w:hAnsi="Calibri"/>
-              </w:rPr>
-              <w:t>Producto</w:t>
-            </w:r>
-          </w:p>
-        </w:tc>
-      </w:tr>
-      <w:tr>
-        <w:trPr/>
-        <w:tc>
-          <w:tcPr>
-            <w:tcW w:w="2280" w:type="dxa"/>
-            <w:tcBorders>
-              <w:top w:val="single" w:sz="8" w:space="0" w:color="000001"/>
-              <w:left w:val="single" w:sz="8" w:space="0" w:color="000001"/>
-              <w:bottom w:val="single" w:sz="8" w:space="0" w:color="000001"/>
-              <w:right w:val="single" w:sz="8" w:space="0" w:color="000001"/>
-              <w:insideH w:val="single" w:sz="8" w:space="0" w:color="000001"/>
-              <w:insideV w:val="single" w:sz="8" w:space="0" w:color="000001"/>
-            </w:tcBorders>
-            <w:shd w:fill="auto" w:val="clear"/>
-          </w:tcPr>
-          <w:p>
-            <w:pPr>
-              <w:pStyle w:val="Normal"/>
-              <w:keepNext w:val="false"/>
-              <w:keepLines w:val="false"/>
-              <w:widowControl w:val="false"/>
-              <w:pBdr/>
-              <w:shd w:val="clear" w:fill="auto"/>
-              <w:spacing w:lineRule="auto" w:line="240" w:before="0" w:after="0"/>
-              <w:ind w:left="0" w:right="0" w:hanging="0"/>
-              <w:jc w:val="left"/>
-              <w:rPr/>
-            </w:pPr>
-            <w:r>
-              <w:rPr>
-                <w:rFonts w:eastAsia="Calibri" w:cs="Calibri" w:ascii="Calibri" w:hAnsi="Calibri"/>
-              </w:rPr>
-              <w:t>Manual de Usuario</w:t>
-            </w:r>
-          </w:p>
-        </w:tc>
-        <w:tc>
-          <w:tcPr>
-            <w:tcW w:w="3254" w:type="dxa"/>
-            <w:tcBorders>
-              <w:top w:val="single" w:sz="8" w:space="0" w:color="000001"/>
-              <w:left w:val="single" w:sz="8" w:space="0" w:color="000001"/>
-              <w:bottom w:val="single" w:sz="8" w:space="0" w:color="000001"/>
-              <w:right w:val="single" w:sz="8" w:space="0" w:color="000001"/>
-              <w:insideH w:val="single" w:sz="8" w:space="0" w:color="000001"/>
-              <w:insideV w:val="single" w:sz="8" w:space="0" w:color="000001"/>
-            </w:tcBorders>
-            <w:shd w:fill="auto" w:val="clear"/>
-          </w:tcPr>
-          <w:p>
-            <w:pPr>
-              <w:pStyle w:val="Normal"/>
-              <w:keepNext w:val="false"/>
-              <w:keepLines w:val="false"/>
-              <w:widowControl w:val="false"/>
-              <w:pBdr/>
-              <w:shd w:val="clear" w:fill="auto"/>
-              <w:spacing w:lineRule="auto" w:line="240" w:before="0" w:after="0"/>
-              <w:ind w:left="0" w:right="0" w:hanging="0"/>
-              <w:jc w:val="left"/>
-              <w:rPr/>
-            </w:pPr>
-            <w:r>
-              <w:rPr>
-                <w:rFonts w:eastAsia="Calibri" w:cs="Calibri" w:ascii="Calibri" w:hAnsi="Calibri"/>
-              </w:rPr>
-              <w:t>DE_ManualProducto</w:t>
-            </w:r>
-          </w:p>
-        </w:tc>
-        <w:tc>
-          <w:tcPr>
-            <w:tcW w:w="3794" w:type="dxa"/>
-            <w:tcBorders>
-              <w:top w:val="single" w:sz="8" w:space="0" w:color="000001"/>
-              <w:left w:val="single" w:sz="8" w:space="0" w:color="000001"/>
-              <w:bottom w:val="single" w:sz="8" w:space="0" w:color="000001"/>
-              <w:right w:val="single" w:sz="8" w:space="0" w:color="000001"/>
-              <w:insideH w:val="single" w:sz="8" w:space="0" w:color="000001"/>
-              <w:insideV w:val="single" w:sz="8" w:space="0" w:color="000001"/>
-            </w:tcBorders>
-            <w:shd w:fill="auto" w:val="clear"/>
-          </w:tcPr>
-          <w:p>
-            <w:pPr>
-              <w:pStyle w:val="Normal"/>
-              <w:widowControl w:val="false"/>
-              <w:spacing w:lineRule="auto" w:line="240" w:before="0" w:after="0"/>
-              <w:rPr/>
-            </w:pPr>
-            <w:r>
-              <w:rPr>
-                <w:rFonts w:eastAsia="Calibri" w:cs="Calibri" w:ascii="Calibri" w:hAnsi="Calibri"/>
-              </w:rPr>
-              <w:t>/Producto/</w:t>
-            </w:r>
-            <w:r>
-              <w:rPr/>
-              <w:t>Manuales de Usuario</w:t>
-            </w:r>
-          </w:p>
-        </w:tc>
-        <w:tc>
-          <w:tcPr>
-            <w:tcW w:w="1591" w:type="dxa"/>
-            <w:tcBorders>
-              <w:top w:val="single" w:sz="8" w:space="0" w:color="000001"/>
-              <w:left w:val="single" w:sz="8" w:space="0" w:color="000001"/>
-              <w:bottom w:val="single" w:sz="8" w:space="0" w:color="000001"/>
-              <w:right w:val="single" w:sz="8" w:space="0" w:color="000001"/>
-              <w:insideH w:val="single" w:sz="8" w:space="0" w:color="000001"/>
-              <w:insideV w:val="single" w:sz="8" w:space="0" w:color="000001"/>
-            </w:tcBorders>
-            <w:shd w:fill="auto" w:val="clear"/>
-          </w:tcPr>
-          <w:p>
-            <w:pPr>
-              <w:pStyle w:val="Normal"/>
-              <w:keepNext w:val="false"/>
-              <w:keepLines w:val="false"/>
-              <w:widowControl w:val="false"/>
-              <w:pBdr/>
-              <w:shd w:val="clear" w:fill="auto"/>
-              <w:spacing w:lineRule="auto" w:line="240" w:before="0" w:after="0"/>
-              <w:ind w:left="0" w:right="0" w:hanging="0"/>
+              <w:contextualSpacing/>
               <w:jc w:val="left"/>
               <w:rPr/>
             </w:pPr>
@@ -2195,6 +2199,7 @@
       <w:pPr>
         <w:pStyle w:val="Normal"/>
         <w:spacing w:before="0" w:after="0"/>
+        <w:contextualSpacing/>
         <w:rPr>
           <w:rFonts w:ascii="Calibri" w:hAnsi="Calibri" w:eastAsia="Calibri" w:cs="Calibri"/>
         </w:rPr>
@@ -2209,6 +2214,7 @@
       <w:pPr>
         <w:pStyle w:val="Normal"/>
         <w:spacing w:before="0" w:after="0"/>
+        <w:contextualSpacing/>
         <w:rPr/>
       </w:pPr>
       <w:r>
@@ -2239,6 +2245,7 @@
     <w:pPr>
       <w:pStyle w:val="Normal"/>
       <w:spacing w:before="0" w:after="0"/>
+      <w:contextualSpacing/>
       <w:rPr/>
     </w:pPr>
     <w:r>
@@ -2249,6 +2256,7 @@
     <w:pPr>
       <w:pStyle w:val="Normal"/>
       <w:spacing w:before="0" w:after="0"/>
+      <w:contextualSpacing/>
       <w:rPr/>
     </w:pPr>
     <w:r>
@@ -2256,22 +2264,18 @@
       <mc:AlternateContent>
         <mc:Choice Requires="wps">
           <w:drawing>
-            <wp:inline distT="0" distB="0" distL="114300" distR="114300">
-              <wp:extent cx="1270" cy="19685"/>
+            <wp:inline distT="0" distB="0" distL="0" distR="0">
+              <wp:extent cx="1905" cy="20320"/>
               <wp:effectExtent l="0" t="0" r="0" b="0"/>
               <wp:docPr id="2" name=""/>
               <a:graphic xmlns:a="http://schemas.openxmlformats.org/drawingml/2006/main">
                 <a:graphicData uri="http://schemas.microsoft.com/office/word/2010/wordprocessingShape">
                   <wps:wsp>
                     <wps:cNvSpPr/>
-                    <wps:nvSpPr>
-                      <wps:cNvPr id="1" name="Rectangle 1"/>
-                      <wps:cNvSpPr/>
-                    </wps:nvSpPr>
                     <wps:spPr>
                       <a:xfrm>
                         <a:off x="0" y="0"/>
-                        <a:ext cx="720" cy="19080"/>
+                        <a:ext cx="1440" cy="19800"/>
                       </a:xfrm>
                       <a:prstGeom prst="rect">
                         <a:avLst/>
@@ -2283,6 +2287,12 @@
                         <a:noFill/>
                       </a:ln>
                     </wps:spPr>
+                    <wps:style>
+                      <a:lnRef idx="0"/>
+                      <a:fillRef idx="0"/>
+                      <a:effectRef idx="0"/>
+                      <a:fontRef idx="minor"/>
+                    </wps:style>
                     <wps:bodyPr/>
                   </wps:wsp>
                 </a:graphicData>
@@ -2295,7 +2305,7 @@
         </mc:Choice>
         <mc:Fallback>
           <w:pict>
-            <v:rect id="shape_0" fillcolor="#a0a0a0" stroked="f" style="position:absolute;margin-left:0pt;margin-top:-1.55pt;width:0pt;height:1.45pt;mso-position-vertical:top">
+            <v:rect id="shape_0" fillcolor="#a0a0a0" stroked="f" style="position:absolute;margin-left:0pt;margin-top:-1.6pt;width:0.05pt;height:1.5pt;mso-position-vertical:top">
               <w10:wrap type="none"/>
               <v:fill o:detectmouseclick="t" type="solid" color2="#5f5f5f"/>
               <v:stroke color="#3465a4" joinstyle="round" endcap="flat"/>
@@ -2314,6 +2324,7 @@
     <w:pPr>
       <w:pStyle w:val="Normal"/>
       <w:spacing w:before="0" w:after="0"/>
+      <w:contextualSpacing/>
       <w:jc w:val="right"/>
       <w:rPr/>
     </w:pPr>
@@ -2347,6 +2358,7 @@
     <w:pPr>
       <w:pStyle w:val="Normal"/>
       <w:spacing w:before="0" w:after="0"/>
+      <w:contextualSpacing/>
       <w:rPr/>
     </w:pPr>
     <w:r>
@@ -2357,6 +2369,7 @@
     <w:pPr>
       <w:pStyle w:val="Normal"/>
       <w:spacing w:before="0" w:after="0"/>
+      <w:contextualSpacing/>
       <w:rPr/>
     </w:pPr>
     <w:r>
@@ -2368,6 +2381,7 @@
     <w:pPr>
       <w:pStyle w:val="Normal"/>
       <w:spacing w:before="0" w:after="0"/>
+      <w:contextualSpacing/>
       <w:rPr/>
     </w:pPr>
     <w:r>
@@ -2375,22 +2389,18 @@
       <mc:AlternateContent>
         <mc:Choice Requires="wps">
           <w:drawing>
-            <wp:inline distT="0" distB="0" distL="114300" distR="114300">
-              <wp:extent cx="1270" cy="19685"/>
+            <wp:inline distT="0" distB="0" distL="0" distR="0">
+              <wp:extent cx="1905" cy="20320"/>
               <wp:effectExtent l="0" t="0" r="0" b="0"/>
               <wp:docPr id="1" name=""/>
               <a:graphic xmlns:a="http://schemas.openxmlformats.org/drawingml/2006/main">
                 <a:graphicData uri="http://schemas.microsoft.com/office/word/2010/wordprocessingShape">
                   <wps:wsp>
                     <wps:cNvSpPr/>
-                    <wps:nvSpPr>
-                      <wps:cNvPr id="0" name="Rectangle 1"/>
-                      <wps:cNvSpPr/>
-                    </wps:nvSpPr>
                     <wps:spPr>
                       <a:xfrm>
                         <a:off x="0" y="0"/>
-                        <a:ext cx="720" cy="19080"/>
+                        <a:ext cx="1440" cy="19800"/>
                       </a:xfrm>
                       <a:prstGeom prst="rect">
                         <a:avLst/>
@@ -2402,6 +2412,12 @@
                         <a:noFill/>
                       </a:ln>
                     </wps:spPr>
+                    <wps:style>
+                      <a:lnRef idx="0"/>
+                      <a:fillRef idx="0"/>
+                      <a:effectRef idx="0"/>
+                      <a:fontRef idx="minor"/>
+                    </wps:style>
                     <wps:bodyPr/>
                   </wps:wsp>
                 </a:graphicData>
@@ -2414,7 +2430,7 @@
         </mc:Choice>
         <mc:Fallback>
           <w:pict>
-            <v:rect id="shape_0" fillcolor="#a0a0a0" stroked="f" style="position:absolute;margin-left:0pt;margin-top:-1.55pt;width:0pt;height:1.45pt;mso-position-vertical:top">
+            <v:rect id="shape_0" fillcolor="#a0a0a0" stroked="f" style="position:absolute;margin-left:0pt;margin-top:-1.6pt;width:0.05pt;height:1.5pt;mso-position-vertical:top">
               <w10:wrap type="none"/>
               <v:fill o:detectmouseclick="t" type="solid" color2="#5f5f5f"/>
               <v:stroke color="#3465a4" joinstyle="round" endcap="flat"/>
@@ -2428,6 +2444,7 @@
     <w:pPr>
       <w:pStyle w:val="Normal"/>
       <w:spacing w:before="0" w:after="0"/>
+      <w:contextualSpacing/>
       <w:rPr/>
     </w:pPr>
     <w:r>
@@ -2443,6 +2460,7 @@
     <w:pPr>
       <w:pStyle w:val="Normal"/>
       <w:spacing w:before="0" w:after="0"/>
+      <w:contextualSpacing/>
       <w:rPr/>
     </w:pPr>
     <w:r>
@@ -2458,7 +2476,6 @@
     <w:rPrDefault>
       <w:rPr>
         <w:rFonts w:ascii="Arial" w:hAnsi="Arial" w:eastAsia="Arial" w:cs="Arial"/>
-        <w:sz w:val="22"/>
         <w:szCs w:val="22"/>
         <w:lang w:val="en-US" w:eastAsia="zh-CN" w:bidi="hi-IN"/>
       </w:rPr>
@@ -2472,12 +2489,14 @@
     <w:qFormat/>
     <w:pPr>
       <w:widowControl w:val="false"/>
+      <w:bidi w:val="0"/>
       <w:spacing w:lineRule="auto" w:line="276" w:before="0" w:after="0"/>
       <w:contextualSpacing/>
+      <w:jc w:val="left"/>
     </w:pPr>
     <w:rPr>
       <w:rFonts w:ascii="Arial" w:hAnsi="Arial" w:eastAsia="Arial" w:cs="Arial"/>
-      <w:color w:val="auto"/>
+      <w:color w:val="00000A"/>
       <w:kern w:val="0"/>
       <w:sz w:val="22"/>
       <w:szCs w:val="22"/>
@@ -2486,99 +2505,119 @@
   </w:style>
   <w:style w:type="paragraph" w:styleId="Heading1">
     <w:name w:val="Heading 1"/>
-    <w:basedOn w:val="Normal1"/>
     <w:next w:val="Normal"/>
     <w:qFormat/>
     <w:pPr>
       <w:keepNext w:val="true"/>
       <w:keepLines/>
+      <w:widowControl w:val="false"/>
       <w:spacing w:lineRule="auto" w:line="240" w:before="400" w:after="120"/>
     </w:pPr>
     <w:rPr>
+      <w:rFonts w:ascii="Arial" w:hAnsi="Arial" w:eastAsia="Arial" w:cs="Arial"/>
+      <w:color w:val="auto"/>
+      <w:kern w:val="0"/>
       <w:sz w:val="40"/>
       <w:szCs w:val="40"/>
+      <w:lang w:val="en-US" w:eastAsia="zh-CN" w:bidi="hi-IN"/>
     </w:rPr>
   </w:style>
   <w:style w:type="paragraph" w:styleId="Heading2">
     <w:name w:val="Heading 2"/>
-    <w:basedOn w:val="Normal1"/>
     <w:next w:val="Normal"/>
     <w:qFormat/>
     <w:pPr>
       <w:keepNext w:val="true"/>
       <w:keepLines/>
+      <w:widowControl w:val="false"/>
       <w:spacing w:lineRule="auto" w:line="240" w:before="360" w:after="120"/>
     </w:pPr>
     <w:rPr>
+      <w:rFonts w:ascii="Arial" w:hAnsi="Arial" w:eastAsia="Arial" w:cs="Arial"/>
       <w:b w:val="false"/>
+      <w:color w:val="auto"/>
+      <w:kern w:val="0"/>
       <w:sz w:val="32"/>
       <w:szCs w:val="32"/>
+      <w:lang w:val="en-US" w:eastAsia="zh-CN" w:bidi="hi-IN"/>
     </w:rPr>
   </w:style>
   <w:style w:type="paragraph" w:styleId="Heading3">
     <w:name w:val="Heading 3"/>
-    <w:basedOn w:val="Normal1"/>
     <w:next w:val="Normal"/>
     <w:qFormat/>
     <w:pPr>
       <w:keepNext w:val="true"/>
       <w:keepLines/>
+      <w:widowControl w:val="false"/>
       <w:spacing w:lineRule="auto" w:line="240" w:before="320" w:after="80"/>
     </w:pPr>
     <w:rPr>
+      <w:rFonts w:ascii="Arial" w:hAnsi="Arial" w:eastAsia="Arial" w:cs="Arial"/>
       <w:b w:val="false"/>
       <w:color w:val="434343"/>
+      <w:kern w:val="0"/>
       <w:sz w:val="28"/>
       <w:szCs w:val="28"/>
+      <w:lang w:val="en-US" w:eastAsia="zh-CN" w:bidi="hi-IN"/>
     </w:rPr>
   </w:style>
   <w:style w:type="paragraph" w:styleId="Heading4">
     <w:name w:val="Heading 4"/>
-    <w:basedOn w:val="Normal1"/>
     <w:next w:val="Normal"/>
     <w:qFormat/>
     <w:pPr>
       <w:keepNext w:val="true"/>
       <w:keepLines/>
+      <w:widowControl w:val="false"/>
       <w:spacing w:lineRule="auto" w:line="240" w:before="280" w:after="80"/>
     </w:pPr>
     <w:rPr>
+      <w:rFonts w:ascii="Arial" w:hAnsi="Arial" w:eastAsia="Arial" w:cs="Arial"/>
       <w:color w:val="666666"/>
+      <w:kern w:val="0"/>
       <w:sz w:val="24"/>
       <w:szCs w:val="24"/>
+      <w:lang w:val="en-US" w:eastAsia="zh-CN" w:bidi="hi-IN"/>
     </w:rPr>
   </w:style>
   <w:style w:type="paragraph" w:styleId="Heading5">
     <w:name w:val="Heading 5"/>
-    <w:basedOn w:val="Normal1"/>
     <w:next w:val="Normal"/>
     <w:qFormat/>
     <w:pPr>
       <w:keepNext w:val="true"/>
       <w:keepLines/>
+      <w:widowControl w:val="false"/>
       <w:spacing w:lineRule="auto" w:line="240" w:before="240" w:after="80"/>
     </w:pPr>
     <w:rPr>
+      <w:rFonts w:ascii="Arial" w:hAnsi="Arial" w:eastAsia="Arial" w:cs="Arial"/>
       <w:color w:val="666666"/>
+      <w:kern w:val="0"/>
       <w:sz w:val="22"/>
       <w:szCs w:val="22"/>
+      <w:lang w:val="en-US" w:eastAsia="zh-CN" w:bidi="hi-IN"/>
     </w:rPr>
   </w:style>
   <w:style w:type="paragraph" w:styleId="Heading6">
     <w:name w:val="Heading 6"/>
-    <w:basedOn w:val="Normal1"/>
     <w:next w:val="Normal"/>
     <w:qFormat/>
     <w:pPr>
       <w:keepNext w:val="true"/>
       <w:keepLines/>
+      <w:widowControl w:val="false"/>
       <w:spacing w:lineRule="auto" w:line="240" w:before="240" w:after="80"/>
     </w:pPr>
     <w:rPr>
+      <w:rFonts w:ascii="Arial" w:hAnsi="Arial" w:eastAsia="Arial" w:cs="Arial"/>
       <w:i/>
       <w:color w:val="666666"/>
+      <w:kern w:val="0"/>
       <w:sz w:val="22"/>
       <w:szCs w:val="22"/>
+      <w:lang w:val="en-US" w:eastAsia="zh-CN" w:bidi="hi-IN"/>
     </w:rPr>
   </w:style>
   <w:style w:type="character" w:styleId="ListLabel1">
@@ -2841,6 +2880,7 @@
     <w:pPr>
       <w:keepNext w:val="true"/>
       <w:spacing w:before="240" w:after="120"/>
+      <w:contextualSpacing/>
     </w:pPr>
     <w:rPr>
       <w:rFonts w:ascii="Liberation Sans" w:hAnsi="Liberation Sans" w:eastAsia="Noto Sans CJK SC Regular" w:cs="Lohit Devanagari"/>
@@ -2853,6 +2893,7 @@
     <w:basedOn w:val="Normal"/>
     <w:pPr>
       <w:spacing w:lineRule="auto" w:line="276" w:before="0" w:after="140"/>
+      <w:contextualSpacing/>
     </w:pPr>
     <w:rPr/>
   </w:style>
@@ -2871,6 +2912,7 @@
     <w:pPr>
       <w:suppressLineNumbers/>
       <w:spacing w:before="120" w:after="120"/>
+      <w:contextualSpacing/>
     </w:pPr>
     <w:rPr>
       <w:rFonts w:cs="Lohit Devanagari"/>
@@ -2891,7 +2933,7 @@
       <w:rFonts w:cs="Lohit Devanagari"/>
     </w:rPr>
   </w:style>
-  <w:style w:type="paragraph" w:styleId="Normal1" w:default="1">
+  <w:style w:type="paragraph" w:styleId="LOnormal" w:default="1">
     <w:name w:val="LO-normal"/>
     <w:qFormat/>
     <w:pPr>
@@ -2901,7 +2943,7 @@
     </w:pPr>
     <w:rPr>
       <w:rFonts w:ascii="Arial" w:hAnsi="Arial" w:eastAsia="Arial" w:cs="Arial"/>
-      <w:color w:val="auto"/>
+      <w:color w:val="00000A"/>
       <w:kern w:val="0"/>
       <w:sz w:val="22"/>
       <w:szCs w:val="22"/>
@@ -2910,7 +2952,7 @@
   </w:style>
   <w:style w:type="paragraph" w:styleId="Title">
     <w:name w:val="Title"/>
-    <w:basedOn w:val="Normal1"/>
+    <w:basedOn w:val="LOnormal"/>
     <w:next w:val="Normal"/>
     <w:qFormat/>
     <w:pPr>
@@ -2925,7 +2967,7 @@
   </w:style>
   <w:style w:type="paragraph" w:styleId="Subtitle">
     <w:name w:val="Subtitle"/>
-    <w:basedOn w:val="Normal1"/>
+    <w:basedOn w:val="LOnormal"/>
     <w:next w:val="Normal"/>
     <w:qFormat/>
     <w:pPr>

</xml_diff>

<commit_message>
Se agrega diagrama de clases
</commit_message>
<xml_diff>
--- a/DeliverEats/Proyecto/Gestion de Configuracion/DE_PlantillaConfiguracion.docx
+++ b/DeliverEats/Proyecto/Gestion de Configuracion/DE_PlantillaConfiguracion.docx
@@ -1,6 +1,6 @@
 
 <file path=word/document.xml><?xml version="1.0" encoding="utf-8"?>
-<w:document xmlns:wpc="http://schemas.microsoft.com/office/word/2010/wordprocessingCanvas" xmlns:mc="http://schemas.openxmlformats.org/markup-compatibility/2006" xmlns:o="urn:schemas-microsoft-com:office:office" xmlns:r="http://schemas.openxmlformats.org/officeDocument/2006/relationships" xmlns:m="http://schemas.openxmlformats.org/officeDocument/2006/math" xmlns:v="urn:schemas-microsoft-com:vml" xmlns:wp14="http://schemas.microsoft.com/office/word/2010/wordprocessingDrawing" xmlns:wp="http://schemas.openxmlformats.org/drawingml/2006/wordprocessingDrawing" xmlns:w10="urn:schemas-microsoft-com:office:word" xmlns:w="http://schemas.openxmlformats.org/wordprocessingml/2006/main" xmlns:w14="http://schemas.microsoft.com/office/word/2010/wordml" xmlns:wpg="http://schemas.microsoft.com/office/word/2010/wordprocessingGroup" xmlns:wpi="http://schemas.microsoft.com/office/word/2010/wordprocessingInk" xmlns:wne="http://schemas.microsoft.com/office/word/2006/wordml" xmlns:wps="http://schemas.microsoft.com/office/word/2010/wordprocessingShape" mc:Ignorable="w14 wp14">
+<w:document xmlns:wpc="http://schemas.microsoft.com/office/word/2010/wordprocessingCanvas" xmlns:mc="http://schemas.openxmlformats.org/markup-compatibility/2006" xmlns:o="urn:schemas-microsoft-com:office:office" xmlns:r="http://schemas.openxmlformats.org/officeDocument/2006/relationships" xmlns:m="http://schemas.openxmlformats.org/officeDocument/2006/math" xmlns:v="urn:schemas-microsoft-com:vml" xmlns:wp14="http://schemas.microsoft.com/office/word/2010/wordprocessingDrawing" xmlns:wp="http://schemas.openxmlformats.org/drawingml/2006/wordprocessingDrawing" xmlns:w10="urn:schemas-microsoft-com:office:word" xmlns:w="http://schemas.openxmlformats.org/wordprocessingml/2006/main" xmlns:w14="http://schemas.microsoft.com/office/word/2010/wordml" xmlns:w15="http://schemas.microsoft.com/office/word/2012/wordml" xmlns:wpg="http://schemas.microsoft.com/office/word/2010/wordprocessingGroup" xmlns:wpi="http://schemas.microsoft.com/office/word/2010/wordprocessingInk" xmlns:wne="http://schemas.microsoft.com/office/word/2006/wordml" xmlns:wps="http://schemas.microsoft.com/office/word/2010/wordprocessingShape" mc:Ignorable="w14 w15 wp14">
   <w:body>
     <w:p>
       <w:pPr>
@@ -103,21 +103,12 @@
               <w:spacing w:line="240" w:lineRule="auto"/>
               <w:jc w:val="center"/>
             </w:pPr>
-            <w:proofErr w:type="spellStart"/>
             <w:r>
               <w:rPr>
                 <w:rFonts w:ascii="Calibri" w:eastAsia="Calibri" w:hAnsi="Calibri" w:cs="Calibri"/>
                 <w:b/>
               </w:rPr>
-              <w:t>Regla</w:t>
-            </w:r>
-            <w:proofErr w:type="spellEnd"/>
-            <w:r>
-              <w:rPr>
-                <w:rFonts w:ascii="Calibri" w:eastAsia="Calibri" w:hAnsi="Calibri" w:cs="Calibri"/>
-                <w:b/>
-              </w:rPr>
-              <w:t xml:space="preserve"> de </w:t>
+              <w:t xml:space="preserve">Regla de </w:t>
             </w:r>
             <w:r>
               <w:rPr>
@@ -190,31 +181,13 @@
               <w:spacing w:line="240" w:lineRule="auto"/>
               <w:jc w:val="center"/>
             </w:pPr>
-            <w:proofErr w:type="spellStart"/>
             <w:r>
               <w:rPr>
                 <w:rFonts w:ascii="Calibri" w:eastAsia="Calibri" w:hAnsi="Calibri" w:cs="Calibri"/>
                 <w:b/>
               </w:rPr>
-              <w:t>Tipo</w:t>
-            </w:r>
-            <w:proofErr w:type="spellEnd"/>
-            <w:r>
-              <w:rPr>
-                <w:rFonts w:ascii="Calibri" w:eastAsia="Calibri" w:hAnsi="Calibri" w:cs="Calibri"/>
-                <w:b/>
-              </w:rPr>
-              <w:t xml:space="preserve"> </w:t>
-            </w:r>
-            <w:proofErr w:type="spellStart"/>
-            <w:r>
-              <w:rPr>
-                <w:rFonts w:ascii="Calibri" w:eastAsia="Calibri" w:hAnsi="Calibri" w:cs="Calibri"/>
-                <w:b/>
-              </w:rPr>
-              <w:t>Ítem</w:t>
-            </w:r>
-            <w:proofErr w:type="spellEnd"/>
+              <w:t>Tipo Ítem</w:t>
+            </w:r>
           </w:p>
         </w:tc>
       </w:tr>
@@ -340,14 +313,12 @@
             <w:pPr>
               <w:spacing w:line="240" w:lineRule="auto"/>
             </w:pPr>
-            <w:proofErr w:type="spellStart"/>
             <w:r>
               <w:rPr>
                 <w:rFonts w:ascii="Calibri" w:eastAsia="Calibri" w:hAnsi="Calibri" w:cs="Calibri"/>
               </w:rPr>
               <w:t>Proyecto</w:t>
             </w:r>
-            <w:proofErr w:type="spellEnd"/>
           </w:p>
         </w:tc>
       </w:tr>
@@ -393,19 +364,11 @@
             <w:pPr>
               <w:spacing w:line="240" w:lineRule="auto"/>
             </w:pPr>
-            <w:proofErr w:type="spellStart"/>
-            <w:r>
-              <w:rPr>
-                <w:rFonts w:ascii="Calibri" w:eastAsia="Calibri" w:hAnsi="Calibri" w:cs="Calibri"/>
-              </w:rPr>
-              <w:t>Columna</w:t>
-            </w:r>
-            <w:proofErr w:type="spellEnd"/>
-            <w:r>
-              <w:rPr>
-                <w:rFonts w:ascii="Calibri" w:eastAsia="Calibri" w:hAnsi="Calibri" w:cs="Calibri"/>
-              </w:rPr>
-              <w:t xml:space="preserve">: </w:t>
+            <w:r>
+              <w:rPr>
+                <w:rFonts w:ascii="Calibri" w:eastAsia="Calibri" w:hAnsi="Calibri" w:cs="Calibri"/>
+              </w:rPr>
+              <w:t xml:space="preserve">Columna: </w:t>
             </w:r>
             <w:r>
               <w:rPr>
@@ -514,8 +477,6 @@
               </w:rPr>
               <w:t>Proyecto</w:t>
             </w:r>
-            <w:bookmarkStart w:id="1" w:name="_GoBack"/>
-            <w:bookmarkEnd w:id="1"/>
           </w:p>
         </w:tc>
         <w:tc>
@@ -566,30 +527,8 @@
               <w:rPr>
                 <w:rFonts w:ascii="Calibri" w:eastAsia="Calibri" w:hAnsi="Calibri" w:cs="Calibri"/>
               </w:rPr>
-              <w:t>/</w:t>
-            </w:r>
-            <w:proofErr w:type="spellStart"/>
-            <w:r>
-              <w:rPr>
-                <w:rFonts w:ascii="Calibri" w:eastAsia="Calibri" w:hAnsi="Calibri" w:cs="Calibri"/>
-              </w:rPr>
-              <w:t>Proyecto</w:t>
-            </w:r>
-            <w:proofErr w:type="spellEnd"/>
-            <w:r>
-              <w:rPr>
-                <w:rFonts w:ascii="Calibri" w:eastAsia="Calibri" w:hAnsi="Calibri" w:cs="Calibri"/>
-              </w:rPr>
-              <w:t>/</w:t>
-            </w:r>
-            <w:proofErr w:type="spellStart"/>
-            <w:r>
-              <w:rPr>
-                <w:rFonts w:ascii="Calibri" w:eastAsia="Calibri" w:hAnsi="Calibri" w:cs="Calibri"/>
-              </w:rPr>
-              <w:t>Métricas</w:t>
-            </w:r>
-            <w:proofErr w:type="spellEnd"/>
+              <w:t>/Proyecto/Métricas</w:t>
+            </w:r>
           </w:p>
         </w:tc>
         <w:tc>
@@ -658,19 +597,11 @@
             <w:pPr>
               <w:spacing w:line="240" w:lineRule="auto"/>
             </w:pPr>
-            <w:proofErr w:type="spellStart"/>
-            <w:r>
-              <w:rPr>
-                <w:rFonts w:ascii="Calibri" w:eastAsia="Calibri" w:hAnsi="Calibri" w:cs="Calibri"/>
-              </w:rPr>
-              <w:t>Columna</w:t>
-            </w:r>
-            <w:proofErr w:type="spellEnd"/>
-            <w:r>
-              <w:rPr>
-                <w:rFonts w:ascii="Calibri" w:eastAsia="Calibri" w:hAnsi="Calibri" w:cs="Calibri"/>
-              </w:rPr>
-              <w:t>: “Sprint Backlog”</w:t>
+            <w:r>
+              <w:rPr>
+                <w:rFonts w:ascii="Calibri" w:eastAsia="Calibri" w:hAnsi="Calibri" w:cs="Calibri"/>
+              </w:rPr>
+              <w:t>Columna: “Sprint Backlog”</w:t>
             </w:r>
           </w:p>
         </w:tc>
@@ -713,14 +644,12 @@
             <w:pPr>
               <w:spacing w:line="240" w:lineRule="auto"/>
             </w:pPr>
-            <w:proofErr w:type="spellStart"/>
             <w:r>
               <w:rPr>
                 <w:rFonts w:ascii="Calibri" w:eastAsia="Calibri" w:hAnsi="Calibri" w:cs="Calibri"/>
               </w:rPr>
               <w:t>Iteración</w:t>
             </w:r>
-            <w:proofErr w:type="spellEnd"/>
           </w:p>
         </w:tc>
       </w:tr>
@@ -770,21 +699,7 @@
               <w:rPr>
                 <w:rFonts w:ascii="Calibri" w:eastAsia="Calibri" w:hAnsi="Calibri" w:cs="Calibri"/>
               </w:rPr>
-              <w:t>DE_[</w:t>
-            </w:r>
-            <w:proofErr w:type="spellStart"/>
-            <w:r>
-              <w:rPr>
-                <w:rFonts w:ascii="Calibri" w:eastAsia="Calibri" w:hAnsi="Calibri" w:cs="Calibri"/>
-              </w:rPr>
-              <w:t>nombreClase</w:t>
-            </w:r>
-            <w:proofErr w:type="spellEnd"/>
-            <w:r>
-              <w:rPr>
-                <w:rFonts w:ascii="Calibri" w:eastAsia="Calibri" w:hAnsi="Calibri" w:cs="Calibri"/>
-              </w:rPr>
-              <w:t>]</w:t>
+              <w:t>DE_[nombreClase]</w:t>
             </w:r>
             <w:r>
               <w:rPr>
@@ -836,14 +751,12 @@
             <w:pPr>
               <w:spacing w:line="240" w:lineRule="auto"/>
             </w:pPr>
-            <w:proofErr w:type="spellStart"/>
             <w:r>
               <w:rPr>
                 <w:rFonts w:ascii="Calibri" w:eastAsia="Calibri" w:hAnsi="Calibri" w:cs="Calibri"/>
               </w:rPr>
               <w:t>Iteración</w:t>
             </w:r>
-            <w:proofErr w:type="spellEnd"/>
           </w:p>
         </w:tc>
       </w:tr>
@@ -866,19 +779,11 @@
             <w:pPr>
               <w:spacing w:line="240" w:lineRule="auto"/>
             </w:pPr>
-            <w:proofErr w:type="spellStart"/>
-            <w:r>
-              <w:rPr>
-                <w:rFonts w:ascii="Calibri" w:eastAsia="Calibri" w:hAnsi="Calibri" w:cs="Calibri"/>
-              </w:rPr>
-              <w:t>Revisiones</w:t>
-            </w:r>
-            <w:proofErr w:type="spellEnd"/>
-            <w:r>
-              <w:rPr>
-                <w:rFonts w:ascii="Calibri" w:eastAsia="Calibri" w:hAnsi="Calibri" w:cs="Calibri"/>
-              </w:rPr>
-              <w:t xml:space="preserve"> de Pares</w:t>
+            <w:r>
+              <w:rPr>
+                <w:rFonts w:ascii="Calibri" w:eastAsia="Calibri" w:hAnsi="Calibri" w:cs="Calibri"/>
+              </w:rPr>
+              <w:t>Revisiones de Pares</w:t>
             </w:r>
           </w:p>
         </w:tc>
@@ -905,23 +810,21 @@
                 <w:rFonts w:ascii="Calibri" w:eastAsia="Calibri" w:hAnsi="Calibri" w:cs="Calibri"/>
                 <w:lang w:val="fr-FR"/>
               </w:rPr>
-              <w:t>DE_Revision</w:t>
-            </w:r>
-            <w:proofErr w:type="gramStart"/>
+              <w:t>DE_Revision_[AAAA</w:t>
+            </w:r>
             <w:r>
               <w:rPr>
                 <w:rFonts w:ascii="Calibri" w:eastAsia="Calibri" w:hAnsi="Calibri" w:cs="Calibri"/>
                 <w:lang w:val="fr-FR"/>
               </w:rPr>
-              <w:t>_[</w:t>
-            </w:r>
-            <w:proofErr w:type="gramEnd"/>
+              <w:t>-</w:t>
+            </w:r>
             <w:r>
               <w:rPr>
                 <w:rFonts w:ascii="Calibri" w:eastAsia="Calibri" w:hAnsi="Calibri" w:cs="Calibri"/>
                 <w:lang w:val="fr-FR"/>
               </w:rPr>
-              <w:t>AAAA</w:t>
+              <w:t>MM</w:t>
             </w:r>
             <w:r>
               <w:rPr>
@@ -935,27 +838,13 @@
                 <w:rFonts w:ascii="Calibri" w:eastAsia="Calibri" w:hAnsi="Calibri" w:cs="Calibri"/>
                 <w:lang w:val="fr-FR"/>
               </w:rPr>
-              <w:t>MM</w:t>
+              <w:t>DD]</w:t>
             </w:r>
             <w:r>
               <w:rPr>
                 <w:rFonts w:ascii="Calibri" w:eastAsia="Calibri" w:hAnsi="Calibri" w:cs="Calibri"/>
                 <w:lang w:val="fr-FR"/>
               </w:rPr>
-              <w:t>-</w:t>
-            </w:r>
-            <w:r>
-              <w:rPr>
-                <w:rFonts w:ascii="Calibri" w:eastAsia="Calibri" w:hAnsi="Calibri" w:cs="Calibri"/>
-                <w:lang w:val="fr-FR"/>
-              </w:rPr>
-              <w:t>DD]</w:t>
-            </w:r>
-            <w:r>
-              <w:rPr>
-                <w:rFonts w:ascii="Calibri" w:eastAsia="Calibri" w:hAnsi="Calibri" w:cs="Calibri"/>
-                <w:lang w:val="fr-FR"/>
-              </w:rPr>
               <w:t>.docx</w:t>
             </w:r>
           </w:p>
@@ -979,30 +868,8 @@
               <w:rPr>
                 <w:rFonts w:ascii="Calibri" w:eastAsia="Calibri" w:hAnsi="Calibri" w:cs="Calibri"/>
               </w:rPr>
-              <w:t>/</w:t>
-            </w:r>
-            <w:proofErr w:type="spellStart"/>
-            <w:r>
-              <w:rPr>
-                <w:rFonts w:ascii="Calibri" w:eastAsia="Calibri" w:hAnsi="Calibri" w:cs="Calibri"/>
-              </w:rPr>
-              <w:t>Proyecto</w:t>
-            </w:r>
-            <w:proofErr w:type="spellEnd"/>
-            <w:r>
-              <w:rPr>
-                <w:rFonts w:ascii="Calibri" w:eastAsia="Calibri" w:hAnsi="Calibri" w:cs="Calibri"/>
-              </w:rPr>
-              <w:t xml:space="preserve">/Sprints/Sprint XX/ </w:t>
-            </w:r>
-            <w:proofErr w:type="spellStart"/>
-            <w:r>
-              <w:rPr>
-                <w:rFonts w:ascii="Calibri" w:eastAsia="Calibri" w:hAnsi="Calibri" w:cs="Calibri"/>
-              </w:rPr>
-              <w:t>Revisiones</w:t>
-            </w:r>
-            <w:proofErr w:type="spellEnd"/>
+              <w:t>/Proyecto/Sprints/Sprint XX/ Revisiones</w:t>
+            </w:r>
           </w:p>
         </w:tc>
         <w:tc>
@@ -1020,14 +887,12 @@
             <w:pPr>
               <w:spacing w:line="240" w:lineRule="auto"/>
             </w:pPr>
-            <w:proofErr w:type="spellStart"/>
             <w:r>
               <w:rPr>
                 <w:rFonts w:ascii="Calibri" w:eastAsia="Calibri" w:hAnsi="Calibri" w:cs="Calibri"/>
               </w:rPr>
               <w:t>Iteración</w:t>
             </w:r>
-            <w:proofErr w:type="spellEnd"/>
           </w:p>
         </w:tc>
       </w:tr>
@@ -1050,19 +915,11 @@
             <w:pPr>
               <w:spacing w:line="240" w:lineRule="auto"/>
             </w:pPr>
-            <w:proofErr w:type="spellStart"/>
-            <w:r>
-              <w:rPr>
-                <w:rFonts w:ascii="Calibri" w:eastAsia="Calibri" w:hAnsi="Calibri" w:cs="Calibri"/>
-              </w:rPr>
-              <w:t>Métricas</w:t>
-            </w:r>
-            <w:proofErr w:type="spellEnd"/>
-            <w:r>
-              <w:rPr>
-                <w:rFonts w:ascii="Calibri" w:eastAsia="Calibri" w:hAnsi="Calibri" w:cs="Calibri"/>
-              </w:rPr>
-              <w:t xml:space="preserve"> del Sprint</w:t>
+            <w:r>
+              <w:rPr>
+                <w:rFonts w:ascii="Calibri" w:eastAsia="Calibri" w:hAnsi="Calibri" w:cs="Calibri"/>
+              </w:rPr>
+              <w:t>Métricas del Sprint</w:t>
             </w:r>
           </w:p>
         </w:tc>
@@ -1089,29 +946,13 @@
                 <w:rFonts w:ascii="Calibri" w:eastAsia="Calibri" w:hAnsi="Calibri" w:cs="Calibri"/>
                 <w:lang w:val="fr-FR"/>
               </w:rPr>
-              <w:t>DE_MetricaSpring_</w:t>
-            </w:r>
-            <w:proofErr w:type="gramStart"/>
+              <w:t>DE_MetricaSpring_Sprint[XX]_[nombreMetrica]</w:t>
+            </w:r>
             <w:r>
               <w:rPr>
                 <w:rFonts w:ascii="Calibri" w:eastAsia="Calibri" w:hAnsi="Calibri" w:cs="Calibri"/>
                 <w:lang w:val="fr-FR"/>
               </w:rPr>
-              <w:t>Sprint[</w:t>
-            </w:r>
-            <w:proofErr w:type="gramEnd"/>
-            <w:r>
-              <w:rPr>
-                <w:rFonts w:ascii="Calibri" w:eastAsia="Calibri" w:hAnsi="Calibri" w:cs="Calibri"/>
-                <w:lang w:val="fr-FR"/>
-              </w:rPr>
-              <w:t>XX]_[nombreMetrica]</w:t>
-            </w:r>
-            <w:r>
-              <w:rPr>
-                <w:rFonts w:ascii="Calibri" w:eastAsia="Calibri" w:hAnsi="Calibri" w:cs="Calibri"/>
-                <w:lang w:val="fr-FR"/>
-              </w:rPr>
               <w:t>.docx</w:t>
             </w:r>
           </w:p>
@@ -1135,30 +976,8 @@
               <w:rPr>
                 <w:rFonts w:ascii="Calibri" w:eastAsia="Calibri" w:hAnsi="Calibri" w:cs="Calibri"/>
               </w:rPr>
-              <w:t>/</w:t>
-            </w:r>
-            <w:proofErr w:type="spellStart"/>
-            <w:r>
-              <w:rPr>
-                <w:rFonts w:ascii="Calibri" w:eastAsia="Calibri" w:hAnsi="Calibri" w:cs="Calibri"/>
-              </w:rPr>
-              <w:t>Proyecto</w:t>
-            </w:r>
-            <w:proofErr w:type="spellEnd"/>
-            <w:r>
-              <w:rPr>
-                <w:rFonts w:ascii="Calibri" w:eastAsia="Calibri" w:hAnsi="Calibri" w:cs="Calibri"/>
-              </w:rPr>
-              <w:t>/Sprints/Sprint XX/</w:t>
-            </w:r>
-            <w:proofErr w:type="spellStart"/>
-            <w:r>
-              <w:rPr>
-                <w:rFonts w:ascii="Calibri" w:eastAsia="Calibri" w:hAnsi="Calibri" w:cs="Calibri"/>
-              </w:rPr>
-              <w:t>Métricas</w:t>
-            </w:r>
-            <w:proofErr w:type="spellEnd"/>
+              <w:t>/Proyecto/Sprints/Sprint XX/Métricas</w:t>
+            </w:r>
           </w:p>
         </w:tc>
         <w:tc>
@@ -1176,14 +995,12 @@
             <w:pPr>
               <w:spacing w:line="240" w:lineRule="auto"/>
             </w:pPr>
-            <w:proofErr w:type="spellStart"/>
             <w:r>
               <w:rPr>
                 <w:rFonts w:ascii="Calibri" w:eastAsia="Calibri" w:hAnsi="Calibri" w:cs="Calibri"/>
               </w:rPr>
               <w:t>Iteración</w:t>
             </w:r>
-            <w:proofErr w:type="spellEnd"/>
           </w:p>
         </w:tc>
       </w:tr>
@@ -1336,19 +1153,11 @@
             <w:pPr>
               <w:spacing w:line="240" w:lineRule="auto"/>
             </w:pPr>
-            <w:proofErr w:type="spellStart"/>
-            <w:r>
-              <w:rPr>
-                <w:rFonts w:ascii="Calibri" w:eastAsia="Calibri" w:hAnsi="Calibri" w:cs="Calibri"/>
-              </w:rPr>
-              <w:t>Glosario</w:t>
-            </w:r>
-            <w:proofErr w:type="spellEnd"/>
-            <w:r>
-              <w:rPr>
-                <w:rFonts w:ascii="Calibri" w:eastAsia="Calibri" w:hAnsi="Calibri" w:cs="Calibri"/>
-              </w:rPr>
-              <w:t xml:space="preserve"> </w:t>
+            <w:r>
+              <w:rPr>
+                <w:rFonts w:ascii="Calibri" w:eastAsia="Calibri" w:hAnsi="Calibri" w:cs="Calibri"/>
+              </w:rPr>
+              <w:t xml:space="preserve">Glosario </w:t>
             </w:r>
           </w:p>
         </w:tc>
@@ -1400,44 +1209,8 @@
               <w:rPr>
                 <w:rFonts w:ascii="Calibri" w:eastAsia="Calibri" w:hAnsi="Calibri" w:cs="Calibri"/>
               </w:rPr>
-              <w:t>/</w:t>
-            </w:r>
-            <w:proofErr w:type="spellStart"/>
-            <w:r>
-              <w:rPr>
-                <w:rFonts w:ascii="Calibri" w:eastAsia="Calibri" w:hAnsi="Calibri" w:cs="Calibri"/>
-              </w:rPr>
-              <w:t>Proyecto</w:t>
-            </w:r>
-            <w:proofErr w:type="spellEnd"/>
-            <w:r>
-              <w:rPr>
-                <w:rFonts w:ascii="Calibri" w:eastAsia="Calibri" w:hAnsi="Calibri" w:cs="Calibri"/>
-              </w:rPr>
-              <w:t>/</w:t>
-            </w:r>
-            <w:proofErr w:type="spellStart"/>
-            <w:r>
-              <w:rPr>
-                <w:rFonts w:ascii="Calibri" w:eastAsia="Calibri" w:hAnsi="Calibri" w:cs="Calibri"/>
-              </w:rPr>
-              <w:t>Gestión</w:t>
-            </w:r>
-            <w:proofErr w:type="spellEnd"/>
-            <w:r>
-              <w:rPr>
-                <w:rFonts w:ascii="Calibri" w:eastAsia="Calibri" w:hAnsi="Calibri" w:cs="Calibri"/>
-              </w:rPr>
-              <w:t xml:space="preserve"> de </w:t>
-            </w:r>
-            <w:proofErr w:type="spellStart"/>
-            <w:r>
-              <w:rPr>
-                <w:rFonts w:ascii="Calibri" w:eastAsia="Calibri" w:hAnsi="Calibri" w:cs="Calibri"/>
-              </w:rPr>
-              <w:t>Configuración</w:t>
-            </w:r>
-            <w:proofErr w:type="spellEnd"/>
+              <w:t>/Proyecto/Gestión de Configuración</w:t>
+            </w:r>
           </w:p>
         </w:tc>
         <w:tc>
@@ -1516,21 +1289,7 @@
               <w:rPr>
                 <w:rFonts w:ascii="Calibri" w:eastAsia="Calibri" w:hAnsi="Calibri" w:cs="Calibri"/>
               </w:rPr>
-              <w:t>DE_[</w:t>
-            </w:r>
-            <w:proofErr w:type="spellStart"/>
-            <w:r>
-              <w:rPr>
-                <w:rFonts w:ascii="Calibri" w:eastAsia="Calibri" w:hAnsi="Calibri" w:cs="Calibri"/>
-              </w:rPr>
-              <w:t>nombreClase</w:t>
-            </w:r>
-            <w:proofErr w:type="spellEnd"/>
-            <w:r>
-              <w:rPr>
-                <w:rFonts w:ascii="Calibri" w:eastAsia="Calibri" w:hAnsi="Calibri" w:cs="Calibri"/>
-              </w:rPr>
-              <w:t>]</w:t>
+              <w:t>DE_[nombreClase]</w:t>
             </w:r>
             <w:r>
               <w:rPr>
@@ -1559,89 +1318,43 @@
               <w:rPr>
                 <w:rFonts w:ascii="Calibri" w:eastAsia="Calibri" w:hAnsi="Calibri" w:cs="Calibri"/>
               </w:rPr>
-              <w:t>/</w:t>
-            </w:r>
-            <w:proofErr w:type="spellStart"/>
+              <w:t>/Producto/</w:t>
+            </w:r>
+            <w:r>
+              <w:rPr>
+                <w:rFonts w:ascii="Calibri" w:eastAsia="Calibri" w:hAnsi="Calibri" w:cs="Calibri"/>
+              </w:rPr>
+              <w:t>[Plataforma]/</w:t>
+            </w:r>
+            <w:r>
+              <w:rPr>
+                <w:rFonts w:ascii="Calibri" w:eastAsia="Calibri" w:hAnsi="Calibri" w:cs="Calibri"/>
+              </w:rPr>
+              <w:t>Código Fuente</w:t>
+            </w:r>
+          </w:p>
+        </w:tc>
+        <w:tc>
+          <w:tcPr>
+            <w:tcW w:w="1018" w:type="dxa"/>
+            <w:tcBorders>
+              <w:top w:val="single" w:sz="8" w:space="0" w:color="000001"/>
+              <w:left w:val="single" w:sz="8" w:space="0" w:color="000001"/>
+              <w:bottom w:val="single" w:sz="8" w:space="0" w:color="000001"/>
+              <w:right w:val="single" w:sz="8" w:space="0" w:color="000001"/>
+            </w:tcBorders>
+            <w:shd w:val="clear" w:color="auto" w:fill="auto"/>
+          </w:tcPr>
+          <w:p>
+            <w:pPr>
+              <w:spacing w:line="240" w:lineRule="auto"/>
+            </w:pPr>
             <w:r>
               <w:rPr>
                 <w:rFonts w:ascii="Calibri" w:eastAsia="Calibri" w:hAnsi="Calibri" w:cs="Calibri"/>
               </w:rPr>
               <w:t>Producto</w:t>
             </w:r>
-            <w:proofErr w:type="spellEnd"/>
-            <w:r>
-              <w:rPr>
-                <w:rFonts w:ascii="Calibri" w:eastAsia="Calibri" w:hAnsi="Calibri" w:cs="Calibri"/>
-              </w:rPr>
-              <w:t>/</w:t>
-            </w:r>
-            <w:r>
-              <w:rPr>
-                <w:rFonts w:ascii="Calibri" w:eastAsia="Calibri" w:hAnsi="Calibri" w:cs="Calibri"/>
-              </w:rPr>
-              <w:t>[</w:t>
-            </w:r>
-            <w:proofErr w:type="spellStart"/>
-            <w:r>
-              <w:rPr>
-                <w:rFonts w:ascii="Calibri" w:eastAsia="Calibri" w:hAnsi="Calibri" w:cs="Calibri"/>
-              </w:rPr>
-              <w:t>Plataforma</w:t>
-            </w:r>
-            <w:proofErr w:type="spellEnd"/>
-            <w:r>
-              <w:rPr>
-                <w:rFonts w:ascii="Calibri" w:eastAsia="Calibri" w:hAnsi="Calibri" w:cs="Calibri"/>
-              </w:rPr>
-              <w:t>]/</w:t>
-            </w:r>
-            <w:proofErr w:type="spellStart"/>
-            <w:r>
-              <w:rPr>
-                <w:rFonts w:ascii="Calibri" w:eastAsia="Calibri" w:hAnsi="Calibri" w:cs="Calibri"/>
-              </w:rPr>
-              <w:t>Código</w:t>
-            </w:r>
-            <w:proofErr w:type="spellEnd"/>
-            <w:r>
-              <w:rPr>
-                <w:rFonts w:ascii="Calibri" w:eastAsia="Calibri" w:hAnsi="Calibri" w:cs="Calibri"/>
-              </w:rPr>
-              <w:t xml:space="preserve"> </w:t>
-            </w:r>
-            <w:proofErr w:type="spellStart"/>
-            <w:r>
-              <w:rPr>
-                <w:rFonts w:ascii="Calibri" w:eastAsia="Calibri" w:hAnsi="Calibri" w:cs="Calibri"/>
-              </w:rPr>
-              <w:t>Fuente</w:t>
-            </w:r>
-            <w:proofErr w:type="spellEnd"/>
-          </w:p>
-        </w:tc>
-        <w:tc>
-          <w:tcPr>
-            <w:tcW w:w="1018" w:type="dxa"/>
-            <w:tcBorders>
-              <w:top w:val="single" w:sz="8" w:space="0" w:color="000001"/>
-              <w:left w:val="single" w:sz="8" w:space="0" w:color="000001"/>
-              <w:bottom w:val="single" w:sz="8" w:space="0" w:color="000001"/>
-              <w:right w:val="single" w:sz="8" w:space="0" w:color="000001"/>
-            </w:tcBorders>
-            <w:shd w:val="clear" w:color="auto" w:fill="auto"/>
-          </w:tcPr>
-          <w:p>
-            <w:pPr>
-              <w:spacing w:line="240" w:lineRule="auto"/>
-            </w:pPr>
-            <w:proofErr w:type="spellStart"/>
-            <w:r>
-              <w:rPr>
-                <w:rFonts w:ascii="Calibri" w:eastAsia="Calibri" w:hAnsi="Calibri" w:cs="Calibri"/>
-              </w:rPr>
-              <w:t>Producto</w:t>
-            </w:r>
-            <w:proofErr w:type="spellEnd"/>
           </w:p>
         </w:tc>
       </w:tr>
@@ -1664,14 +1377,12 @@
             <w:pPr>
               <w:spacing w:line="240" w:lineRule="auto"/>
             </w:pPr>
-            <w:proofErr w:type="spellStart"/>
             <w:r>
               <w:rPr>
                 <w:rFonts w:ascii="Calibri" w:eastAsia="Calibri" w:hAnsi="Calibri" w:cs="Calibri"/>
               </w:rPr>
               <w:t>Arquitectura</w:t>
             </w:r>
-            <w:proofErr w:type="spellEnd"/>
           </w:p>
         </w:tc>
         <w:tc>
@@ -1722,75 +1433,43 @@
               <w:rPr>
                 <w:rFonts w:ascii="Calibri" w:eastAsia="Calibri" w:hAnsi="Calibri" w:cs="Calibri"/>
               </w:rPr>
-              <w:t>/</w:t>
-            </w:r>
-            <w:proofErr w:type="spellStart"/>
+              <w:t>/Producto/</w:t>
+            </w:r>
+            <w:r>
+              <w:rPr>
+                <w:rFonts w:ascii="Calibri" w:eastAsia="Calibri" w:hAnsi="Calibri" w:cs="Calibri"/>
+              </w:rPr>
+              <w:t>[Plataforma]/</w:t>
+            </w:r>
+            <w:r>
+              <w:rPr>
+                <w:rFonts w:ascii="Calibri" w:eastAsia="Calibri" w:hAnsi="Calibri" w:cs="Calibri"/>
+              </w:rPr>
+              <w:t>Arquitectura</w:t>
+            </w:r>
+          </w:p>
+        </w:tc>
+        <w:tc>
+          <w:tcPr>
+            <w:tcW w:w="1018" w:type="dxa"/>
+            <w:tcBorders>
+              <w:top w:val="single" w:sz="8" w:space="0" w:color="000001"/>
+              <w:left w:val="single" w:sz="8" w:space="0" w:color="000001"/>
+              <w:bottom w:val="single" w:sz="8" w:space="0" w:color="000001"/>
+              <w:right w:val="single" w:sz="8" w:space="0" w:color="000001"/>
+            </w:tcBorders>
+            <w:shd w:val="clear" w:color="auto" w:fill="auto"/>
+          </w:tcPr>
+          <w:p>
+            <w:pPr>
+              <w:spacing w:line="240" w:lineRule="auto"/>
+            </w:pPr>
             <w:r>
               <w:rPr>
                 <w:rFonts w:ascii="Calibri" w:eastAsia="Calibri" w:hAnsi="Calibri" w:cs="Calibri"/>
               </w:rPr>
               <w:t>Producto</w:t>
             </w:r>
-            <w:proofErr w:type="spellEnd"/>
-            <w:r>
-              <w:rPr>
-                <w:rFonts w:ascii="Calibri" w:eastAsia="Calibri" w:hAnsi="Calibri" w:cs="Calibri"/>
-              </w:rPr>
-              <w:t>/</w:t>
-            </w:r>
-            <w:r>
-              <w:rPr>
-                <w:rFonts w:ascii="Calibri" w:eastAsia="Calibri" w:hAnsi="Calibri" w:cs="Calibri"/>
-              </w:rPr>
-              <w:t>[</w:t>
-            </w:r>
-            <w:proofErr w:type="spellStart"/>
-            <w:r>
-              <w:rPr>
-                <w:rFonts w:ascii="Calibri" w:eastAsia="Calibri" w:hAnsi="Calibri" w:cs="Calibri"/>
-              </w:rPr>
-              <w:t>Plataforma</w:t>
-            </w:r>
-            <w:proofErr w:type="spellEnd"/>
-            <w:r>
-              <w:rPr>
-                <w:rFonts w:ascii="Calibri" w:eastAsia="Calibri" w:hAnsi="Calibri" w:cs="Calibri"/>
-              </w:rPr>
-              <w:t>]/</w:t>
-            </w:r>
-            <w:proofErr w:type="spellStart"/>
-            <w:r>
-              <w:rPr>
-                <w:rFonts w:ascii="Calibri" w:eastAsia="Calibri" w:hAnsi="Calibri" w:cs="Calibri"/>
-              </w:rPr>
-              <w:t>Arquitectura</w:t>
-            </w:r>
-            <w:proofErr w:type="spellEnd"/>
-          </w:p>
-        </w:tc>
-        <w:tc>
-          <w:tcPr>
-            <w:tcW w:w="1018" w:type="dxa"/>
-            <w:tcBorders>
-              <w:top w:val="single" w:sz="8" w:space="0" w:color="000001"/>
-              <w:left w:val="single" w:sz="8" w:space="0" w:color="000001"/>
-              <w:bottom w:val="single" w:sz="8" w:space="0" w:color="000001"/>
-              <w:right w:val="single" w:sz="8" w:space="0" w:color="000001"/>
-            </w:tcBorders>
-            <w:shd w:val="clear" w:color="auto" w:fill="auto"/>
-          </w:tcPr>
-          <w:p>
-            <w:pPr>
-              <w:spacing w:line="240" w:lineRule="auto"/>
-            </w:pPr>
-            <w:proofErr w:type="spellStart"/>
-            <w:r>
-              <w:rPr>
-                <w:rFonts w:ascii="Calibri" w:eastAsia="Calibri" w:hAnsi="Calibri" w:cs="Calibri"/>
-              </w:rPr>
-              <w:t>Producto</w:t>
-            </w:r>
-            <w:proofErr w:type="spellEnd"/>
           </w:p>
         </w:tc>
       </w:tr>
@@ -1863,75 +1542,43 @@
               <w:rPr>
                 <w:rFonts w:ascii="Calibri" w:eastAsia="Calibri" w:hAnsi="Calibri" w:cs="Calibri"/>
               </w:rPr>
-              <w:t>/</w:t>
-            </w:r>
-            <w:proofErr w:type="spellStart"/>
+              <w:t>/Producto/</w:t>
+            </w:r>
+            <w:r>
+              <w:rPr>
+                <w:rFonts w:ascii="Calibri" w:eastAsia="Calibri" w:hAnsi="Calibri" w:cs="Calibri"/>
+              </w:rPr>
+              <w:t>[Plataforma]/</w:t>
+            </w:r>
+            <w:r>
+              <w:rPr>
+                <w:rFonts w:ascii="Calibri" w:eastAsia="Calibri" w:hAnsi="Calibri" w:cs="Calibri"/>
+              </w:rPr>
+              <w:t>Arquitectura</w:t>
+            </w:r>
+          </w:p>
+        </w:tc>
+        <w:tc>
+          <w:tcPr>
+            <w:tcW w:w="1018" w:type="dxa"/>
+            <w:tcBorders>
+              <w:top w:val="single" w:sz="8" w:space="0" w:color="000001"/>
+              <w:left w:val="single" w:sz="8" w:space="0" w:color="000001"/>
+              <w:bottom w:val="single" w:sz="8" w:space="0" w:color="000001"/>
+              <w:right w:val="single" w:sz="8" w:space="0" w:color="000001"/>
+            </w:tcBorders>
+            <w:shd w:val="clear" w:color="auto" w:fill="auto"/>
+          </w:tcPr>
+          <w:p>
+            <w:pPr>
+              <w:spacing w:line="240" w:lineRule="auto"/>
+            </w:pPr>
             <w:r>
               <w:rPr>
                 <w:rFonts w:ascii="Calibri" w:eastAsia="Calibri" w:hAnsi="Calibri" w:cs="Calibri"/>
               </w:rPr>
               <w:t>Producto</w:t>
             </w:r>
-            <w:proofErr w:type="spellEnd"/>
-            <w:r>
-              <w:rPr>
-                <w:rFonts w:ascii="Calibri" w:eastAsia="Calibri" w:hAnsi="Calibri" w:cs="Calibri"/>
-              </w:rPr>
-              <w:t>/</w:t>
-            </w:r>
-            <w:r>
-              <w:rPr>
-                <w:rFonts w:ascii="Calibri" w:eastAsia="Calibri" w:hAnsi="Calibri" w:cs="Calibri"/>
-              </w:rPr>
-              <w:t>[</w:t>
-            </w:r>
-            <w:proofErr w:type="spellStart"/>
-            <w:r>
-              <w:rPr>
-                <w:rFonts w:ascii="Calibri" w:eastAsia="Calibri" w:hAnsi="Calibri" w:cs="Calibri"/>
-              </w:rPr>
-              <w:t>Plataforma</w:t>
-            </w:r>
-            <w:proofErr w:type="spellEnd"/>
-            <w:r>
-              <w:rPr>
-                <w:rFonts w:ascii="Calibri" w:eastAsia="Calibri" w:hAnsi="Calibri" w:cs="Calibri"/>
-              </w:rPr>
-              <w:t>]/</w:t>
-            </w:r>
-            <w:proofErr w:type="spellStart"/>
-            <w:r>
-              <w:rPr>
-                <w:rFonts w:ascii="Calibri" w:eastAsia="Calibri" w:hAnsi="Calibri" w:cs="Calibri"/>
-              </w:rPr>
-              <w:t>Arquitectura</w:t>
-            </w:r>
-            <w:proofErr w:type="spellEnd"/>
-          </w:p>
-        </w:tc>
-        <w:tc>
-          <w:tcPr>
-            <w:tcW w:w="1018" w:type="dxa"/>
-            <w:tcBorders>
-              <w:top w:val="single" w:sz="8" w:space="0" w:color="000001"/>
-              <w:left w:val="single" w:sz="8" w:space="0" w:color="000001"/>
-              <w:bottom w:val="single" w:sz="8" w:space="0" w:color="000001"/>
-              <w:right w:val="single" w:sz="8" w:space="0" w:color="000001"/>
-            </w:tcBorders>
-            <w:shd w:val="clear" w:color="auto" w:fill="auto"/>
-          </w:tcPr>
-          <w:p>
-            <w:pPr>
-              <w:spacing w:line="240" w:lineRule="auto"/>
-            </w:pPr>
-            <w:proofErr w:type="spellStart"/>
-            <w:r>
-              <w:rPr>
-                <w:rFonts w:ascii="Calibri" w:eastAsia="Calibri" w:hAnsi="Calibri" w:cs="Calibri"/>
-              </w:rPr>
-              <w:t>Producto</w:t>
-            </w:r>
-            <w:proofErr w:type="spellEnd"/>
           </w:p>
         </w:tc>
       </w:tr>
@@ -1958,16 +1605,8 @@
               <w:rPr>
                 <w:rFonts w:ascii="Calibri" w:eastAsia="Calibri" w:hAnsi="Calibri" w:cs="Calibri"/>
               </w:rPr>
-              <w:t xml:space="preserve">Manual de </w:t>
-            </w:r>
-            <w:proofErr w:type="spellStart"/>
-            <w:r>
-              <w:rPr>
-                <w:rFonts w:ascii="Calibri" w:eastAsia="Calibri" w:hAnsi="Calibri" w:cs="Calibri"/>
-              </w:rPr>
-              <w:t>Usuario</w:t>
-            </w:r>
-            <w:proofErr w:type="spellEnd"/>
+              <w:t>Manual de Usuario</w:t>
+            </w:r>
           </w:p>
         </w:tc>
         <w:tc>
@@ -2062,14 +1701,118 @@
             <w:pPr>
               <w:spacing w:line="240" w:lineRule="auto"/>
             </w:pPr>
-            <w:proofErr w:type="spellStart"/>
             <w:r>
               <w:rPr>
                 <w:rFonts w:ascii="Calibri" w:eastAsia="Calibri" w:hAnsi="Calibri" w:cs="Calibri"/>
               </w:rPr>
               <w:t>Producto</w:t>
             </w:r>
-            <w:proofErr w:type="spellEnd"/>
+          </w:p>
+        </w:tc>
+      </w:tr>
+      <w:tr>
+        <w:trPr>
+          <w:jc w:val="center"/>
+        </w:trPr>
+        <w:tc>
+          <w:tcPr>
+            <w:tcW w:w="1444" w:type="dxa"/>
+            <w:tcBorders>
+              <w:top w:val="single" w:sz="8" w:space="0" w:color="000001"/>
+              <w:left w:val="single" w:sz="8" w:space="0" w:color="000001"/>
+              <w:bottom w:val="single" w:sz="8" w:space="0" w:color="000001"/>
+              <w:right w:val="single" w:sz="8" w:space="0" w:color="000001"/>
+            </w:tcBorders>
+            <w:shd w:val="clear" w:color="auto" w:fill="auto"/>
+          </w:tcPr>
+          <w:p>
+            <w:pPr>
+              <w:spacing w:line="240" w:lineRule="auto"/>
+              <w:rPr>
+                <w:rFonts w:ascii="Calibri" w:eastAsia="Calibri" w:hAnsi="Calibri" w:cs="Calibri"/>
+              </w:rPr>
+            </w:pPr>
+            <w:r>
+              <w:rPr>
+                <w:rFonts w:ascii="Calibri" w:eastAsia="Calibri" w:hAnsi="Calibri" w:cs="Calibri"/>
+              </w:rPr>
+              <w:t>Diagrama de clases</w:t>
+            </w:r>
+          </w:p>
+        </w:tc>
+        <w:tc>
+          <w:tcPr>
+            <w:tcW w:w="4935" w:type="dxa"/>
+            <w:tcBorders>
+              <w:top w:val="single" w:sz="8" w:space="0" w:color="000001"/>
+              <w:left w:val="single" w:sz="8" w:space="0" w:color="000001"/>
+              <w:bottom w:val="single" w:sz="8" w:space="0" w:color="000001"/>
+              <w:right w:val="single" w:sz="8" w:space="0" w:color="000001"/>
+            </w:tcBorders>
+            <w:shd w:val="clear" w:color="auto" w:fill="auto"/>
+          </w:tcPr>
+          <w:p>
+            <w:pPr>
+              <w:spacing w:line="240" w:lineRule="auto"/>
+              <w:rPr>
+                <w:rFonts w:ascii="Calibri" w:eastAsia="Calibri" w:hAnsi="Calibri" w:cs="Calibri"/>
+              </w:rPr>
+            </w:pPr>
+            <w:r>
+              <w:rPr>
+                <w:rFonts w:ascii="Calibri" w:eastAsia="Calibri" w:hAnsi="Calibri" w:cs="Calibri"/>
+              </w:rPr>
+              <w:t>DE_Arquitectura_DiagramaDeClases</w:t>
+            </w:r>
+            <w:r>
+              <w:rPr>
+                <w:rFonts w:ascii="Calibri" w:eastAsia="Calibri" w:hAnsi="Calibri" w:cs="Calibri"/>
+              </w:rPr>
+              <w:t>.bmp</w:t>
+            </w:r>
+            <w:bookmarkStart w:id="1" w:name="_GoBack"/>
+            <w:bookmarkEnd w:id="1"/>
+          </w:p>
+        </w:tc>
+        <w:tc>
+          <w:tcPr>
+            <w:tcW w:w="3523" w:type="dxa"/>
+            <w:tcBorders>
+              <w:top w:val="single" w:sz="8" w:space="0" w:color="000001"/>
+              <w:left w:val="single" w:sz="8" w:space="0" w:color="000001"/>
+              <w:bottom w:val="single" w:sz="8" w:space="0" w:color="000001"/>
+              <w:right w:val="single" w:sz="8" w:space="0" w:color="000001"/>
+            </w:tcBorders>
+            <w:shd w:val="clear" w:color="auto" w:fill="auto"/>
+          </w:tcPr>
+          <w:p>
+            <w:pPr>
+              <w:spacing w:line="240" w:lineRule="auto"/>
+              <w:rPr>
+                <w:rFonts w:ascii="Calibri" w:eastAsia="Calibri" w:hAnsi="Calibri" w:cs="Calibri"/>
+                <w:lang w:val="es-ES"/>
+              </w:rPr>
+            </w:pPr>
+          </w:p>
+        </w:tc>
+        <w:tc>
+          <w:tcPr>
+            <w:tcW w:w="1018" w:type="dxa"/>
+            <w:tcBorders>
+              <w:top w:val="single" w:sz="8" w:space="0" w:color="000001"/>
+              <w:left w:val="single" w:sz="8" w:space="0" w:color="000001"/>
+              <w:bottom w:val="single" w:sz="8" w:space="0" w:color="000001"/>
+              <w:right w:val="single" w:sz="8" w:space="0" w:color="000001"/>
+            </w:tcBorders>
+            <w:shd w:val="clear" w:color="auto" w:fill="auto"/>
+          </w:tcPr>
+          <w:p>
+            <w:pPr>
+              <w:spacing w:line="240" w:lineRule="auto"/>
+              <w:rPr>
+                <w:rFonts w:ascii="Calibri" w:eastAsia="Calibri" w:hAnsi="Calibri" w:cs="Calibri"/>
+              </w:rPr>
+            </w:pPr>
           </w:p>
         </w:tc>
       </w:tr>
@@ -2083,10 +1826,10 @@
     </w:p>
     <w:p/>
     <w:sectPr>
-      <w:headerReference w:type="default" r:id="rId7"/>
-      <w:footerReference w:type="default" r:id="rId8"/>
-      <w:headerReference w:type="first" r:id="rId9"/>
-      <w:footerReference w:type="first" r:id="rId10"/>
+      <w:headerReference w:type="default" r:id="rId6"/>
+      <w:footerReference w:type="default" r:id="rId7"/>
+      <w:headerReference w:type="first" r:id="rId8"/>
+      <w:footerReference w:type="first" r:id="rId9"/>
       <w:pgSz w:w="11906" w:h="16838"/>
       <w:pgMar w:top="1440" w:right="1440" w:bottom="1440" w:left="1440" w:header="0" w:footer="720" w:gutter="0"/>
       <w:pgNumType w:start="1"/>
@@ -2100,7 +1843,7 @@
 </file>
 
 <file path=word/endnotes.xml><?xml version="1.0" encoding="utf-8"?>
-<w:endnotes xmlns:wpc="http://schemas.microsoft.com/office/word/2010/wordprocessingCanvas" xmlns:mc="http://schemas.openxmlformats.org/markup-compatibility/2006" xmlns:o="urn:schemas-microsoft-com:office:office" xmlns:r="http://schemas.openxmlformats.org/officeDocument/2006/relationships" xmlns:m="http://schemas.openxmlformats.org/officeDocument/2006/math" xmlns:v="urn:schemas-microsoft-com:vml" xmlns:wp14="http://schemas.microsoft.com/office/word/2010/wordprocessingDrawing" xmlns:wp="http://schemas.openxmlformats.org/drawingml/2006/wordprocessingDrawing" xmlns:w10="urn:schemas-microsoft-com:office:word" xmlns:w="http://schemas.openxmlformats.org/wordprocessingml/2006/main" xmlns:w14="http://schemas.microsoft.com/office/word/2010/wordml" xmlns:wpg="http://schemas.microsoft.com/office/word/2010/wordprocessingGroup" xmlns:wpi="http://schemas.microsoft.com/office/word/2010/wordprocessingInk" xmlns:wne="http://schemas.microsoft.com/office/word/2006/wordml" xmlns:wps="http://schemas.microsoft.com/office/word/2010/wordprocessingShape" mc:Ignorable="w14 wp14">
+<w:endnotes xmlns:wpc="http://schemas.microsoft.com/office/word/2010/wordprocessingCanvas" xmlns:mc="http://schemas.openxmlformats.org/markup-compatibility/2006" xmlns:o="urn:schemas-microsoft-com:office:office" xmlns:r="http://schemas.openxmlformats.org/officeDocument/2006/relationships" xmlns:m="http://schemas.openxmlformats.org/officeDocument/2006/math" xmlns:v="urn:schemas-microsoft-com:vml" xmlns:wp14="http://schemas.microsoft.com/office/word/2010/wordprocessingDrawing" xmlns:wp="http://schemas.openxmlformats.org/drawingml/2006/wordprocessingDrawing" xmlns:w10="urn:schemas-microsoft-com:office:word" xmlns:w="http://schemas.openxmlformats.org/wordprocessingml/2006/main" xmlns:w14="http://schemas.microsoft.com/office/word/2010/wordml" xmlns:w15="http://schemas.microsoft.com/office/word/2012/wordml" xmlns:wpg="http://schemas.microsoft.com/office/word/2010/wordprocessingGroup" xmlns:wpi="http://schemas.microsoft.com/office/word/2010/wordprocessingInk" xmlns:wne="http://schemas.microsoft.com/office/word/2006/wordml" xmlns:wps="http://schemas.microsoft.com/office/word/2010/wordprocessingShape" mc:Ignorable="w14 w15 wp14">
   <w:endnote w:type="separator" w:id="-1">
     <w:p>
       <w:pPr>
@@ -2125,13 +1868,13 @@
 </file>
 
 <file path=word/footer1.xml><?xml version="1.0" encoding="utf-8"?>
-<w:ftr xmlns:wpc="http://schemas.microsoft.com/office/word/2010/wordprocessingCanvas" xmlns:mc="http://schemas.openxmlformats.org/markup-compatibility/2006" xmlns:o="urn:schemas-microsoft-com:office:office" xmlns:r="http://schemas.openxmlformats.org/officeDocument/2006/relationships" xmlns:m="http://schemas.openxmlformats.org/officeDocument/2006/math" xmlns:v="urn:schemas-microsoft-com:vml" xmlns:wp14="http://schemas.microsoft.com/office/word/2010/wordprocessingDrawing" xmlns:wp="http://schemas.openxmlformats.org/drawingml/2006/wordprocessingDrawing" xmlns:w10="urn:schemas-microsoft-com:office:word" xmlns:w="http://schemas.openxmlformats.org/wordprocessingml/2006/main" xmlns:w14="http://schemas.microsoft.com/office/word/2010/wordml" xmlns:wpg="http://schemas.microsoft.com/office/word/2010/wordprocessingGroup" xmlns:wpi="http://schemas.microsoft.com/office/word/2010/wordprocessingInk" xmlns:wne="http://schemas.microsoft.com/office/word/2006/wordml" xmlns:wps="http://schemas.microsoft.com/office/word/2010/wordprocessingShape" mc:Ignorable="w14 wp14">
+<w:ftr xmlns:wpc="http://schemas.microsoft.com/office/word/2010/wordprocessingCanvas" xmlns:mc="http://schemas.openxmlformats.org/markup-compatibility/2006" xmlns:o="urn:schemas-microsoft-com:office:office" xmlns:r="http://schemas.openxmlformats.org/officeDocument/2006/relationships" xmlns:m="http://schemas.openxmlformats.org/officeDocument/2006/math" xmlns:v="urn:schemas-microsoft-com:vml" xmlns:wp14="http://schemas.microsoft.com/office/word/2010/wordprocessingDrawing" xmlns:wp="http://schemas.openxmlformats.org/drawingml/2006/wordprocessingDrawing" xmlns:w10="urn:schemas-microsoft-com:office:word" xmlns:w="http://schemas.openxmlformats.org/wordprocessingml/2006/main" xmlns:w14="http://schemas.microsoft.com/office/word/2010/wordml" xmlns:w15="http://schemas.microsoft.com/office/word/2012/wordml" xmlns:wpg="http://schemas.microsoft.com/office/word/2010/wordprocessingGroup" xmlns:wpi="http://schemas.microsoft.com/office/word/2010/wordprocessingInk" xmlns:wne="http://schemas.microsoft.com/office/word/2006/wordml" xmlns:wps="http://schemas.microsoft.com/office/word/2010/wordprocessingShape" mc:Ignorable="w14 w15 wp14">
   <w:p/>
   <w:p>
     <w:r>
       <w:rPr>
         <w:noProof/>
-        <w:lang w:val="es-ES" w:eastAsia="es-ES" w:bidi="ar-SA"/>
+        <w:lang w:val="es-AR" w:eastAsia="es-AR" w:bidi="ar-SA"/>
       </w:rPr>
       <mc:AlternateContent>
         <mc:Choice Requires="wps">
@@ -2179,12 +1922,10 @@
             </wp:inline>
           </w:drawing>
         </mc:Choice>
-        <mc:Fallback xmlns:w16se="http://schemas.microsoft.com/office/word/2015/wordml/symex" xmlns:w16cid="http://schemas.microsoft.com/office/word/2016/wordml/cid" xmlns:w15="http://schemas.microsoft.com/office/word/2012/wordml" xmlns:am3d="http://schemas.microsoft.com/office/drawing/2017/model3d" xmlns:aink="http://schemas.microsoft.com/office/drawing/2016/ink" xmlns:cx8="http://schemas.microsoft.com/office/drawing/2016/5/14/chartex" xmlns:cx7="http://schemas.microsoft.com/office/drawing/2016/5/13/chartex" xmlns:cx6="http://schemas.microsoft.com/office/drawing/2016/5/12/chartex" xmlns:cx5="http://schemas.microsoft.com/office/drawing/2016/5/11/chartex" xmlns:cx4="http://schemas.microsoft.com/office/drawing/2016/5/10/chartex" xmlns:cx3="http://schemas.microsoft.com/office/drawing/2016/5/9/chartex" xmlns:cx2="http://schemas.microsoft.com/office/drawing/2015/10/21/chartex" xmlns:cx1="http://schemas.microsoft.com/office/drawing/2015/9/8/chartex" xmlns:cx="http://schemas.microsoft.com/office/drawing/2014/chartex">
+        <mc:Fallback>
           <w:pict>
-            <v:rect id="shape_0" fillcolor="#a0a0a0" stroked="f" style="position:absolute;margin-left:0pt;margin-top:-1.6pt;width:0.05pt;height:1.5pt;mso-position-vertical:top">
-              <w10:wrap type="none"/>
-              <v:fill o:detectmouseclick="t" type="solid" color2="#5f5f5f"/>
-              <v:stroke color="#3465a4" joinstyle="round" endcap="flat"/>
+            <v:rect w14:anchorId="73400849" id="Rectangle 2" o:spid="_x0000_s1026" style="width:.15pt;height:1.6pt;visibility:visible;mso-wrap-style:square;mso-left-percent:-10001;mso-top-percent:-10001;mso-position-horizontal:absolute;mso-position-horizontal-relative:char;mso-position-vertical:absolute;mso-position-vertical-relative:line;mso-left-percent:-10001;mso-top-percent:-10001;v-text-anchor:top" o:gfxdata="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" fillcolor="#a0a0a0" stroked="f">
+              <w10:anchorlock/>
             </v:rect>
           </w:pict>
         </mc:Fallback>
@@ -2195,7 +1936,7 @@
 </file>
 
 <file path=word/footer2.xml><?xml version="1.0" encoding="utf-8"?>
-<w:ftr xmlns:wpc="http://schemas.microsoft.com/office/word/2010/wordprocessingCanvas" xmlns:mc="http://schemas.openxmlformats.org/markup-compatibility/2006" xmlns:o="urn:schemas-microsoft-com:office:office" xmlns:r="http://schemas.openxmlformats.org/officeDocument/2006/relationships" xmlns:m="http://schemas.openxmlformats.org/officeDocument/2006/math" xmlns:v="urn:schemas-microsoft-com:vml" xmlns:wp14="http://schemas.microsoft.com/office/word/2010/wordprocessingDrawing" xmlns:wp="http://schemas.openxmlformats.org/drawingml/2006/wordprocessingDrawing" xmlns:w10="urn:schemas-microsoft-com:office:word" xmlns:w="http://schemas.openxmlformats.org/wordprocessingml/2006/main" xmlns:w14="http://schemas.microsoft.com/office/word/2010/wordml" xmlns:wpg="http://schemas.microsoft.com/office/word/2010/wordprocessingGroup" xmlns:wpi="http://schemas.microsoft.com/office/word/2010/wordprocessingInk" xmlns:wne="http://schemas.microsoft.com/office/word/2006/wordml" xmlns:wps="http://schemas.microsoft.com/office/word/2010/wordprocessingShape" mc:Ignorable="w14 wp14">
+<w:ftr xmlns:wpc="http://schemas.microsoft.com/office/word/2010/wordprocessingCanvas" xmlns:mc="http://schemas.openxmlformats.org/markup-compatibility/2006" xmlns:o="urn:schemas-microsoft-com:office:office" xmlns:r="http://schemas.openxmlformats.org/officeDocument/2006/relationships" xmlns:m="http://schemas.openxmlformats.org/officeDocument/2006/math" xmlns:v="urn:schemas-microsoft-com:vml" xmlns:wp14="http://schemas.microsoft.com/office/word/2010/wordprocessingDrawing" xmlns:wp="http://schemas.openxmlformats.org/drawingml/2006/wordprocessingDrawing" xmlns:w10="urn:schemas-microsoft-com:office:word" xmlns:w="http://schemas.openxmlformats.org/wordprocessingml/2006/main" xmlns:w14="http://schemas.microsoft.com/office/word/2010/wordml" xmlns:w15="http://schemas.microsoft.com/office/word/2012/wordml" xmlns:wpg="http://schemas.microsoft.com/office/word/2010/wordprocessingGroup" xmlns:wpi="http://schemas.microsoft.com/office/word/2010/wordprocessingInk" xmlns:wne="http://schemas.microsoft.com/office/word/2006/wordml" xmlns:wps="http://schemas.microsoft.com/office/word/2010/wordprocessingShape" mc:Ignorable="w14 w15 wp14">
   <w:p>
     <w:pPr>
       <w:jc w:val="right"/>
@@ -2223,7 +1964,7 @@
 </file>
 
 <file path=word/footnotes.xml><?xml version="1.0" encoding="utf-8"?>
-<w:footnotes xmlns:wpc="http://schemas.microsoft.com/office/word/2010/wordprocessingCanvas" xmlns:mc="http://schemas.openxmlformats.org/markup-compatibility/2006" xmlns:o="urn:schemas-microsoft-com:office:office" xmlns:r="http://schemas.openxmlformats.org/officeDocument/2006/relationships" xmlns:m="http://schemas.openxmlformats.org/officeDocument/2006/math" xmlns:v="urn:schemas-microsoft-com:vml" xmlns:wp14="http://schemas.microsoft.com/office/word/2010/wordprocessingDrawing" xmlns:wp="http://schemas.openxmlformats.org/drawingml/2006/wordprocessingDrawing" xmlns:w10="urn:schemas-microsoft-com:office:word" xmlns:w="http://schemas.openxmlformats.org/wordprocessingml/2006/main" xmlns:w14="http://schemas.microsoft.com/office/word/2010/wordml" xmlns:wpg="http://schemas.microsoft.com/office/word/2010/wordprocessingGroup" xmlns:wpi="http://schemas.microsoft.com/office/word/2010/wordprocessingInk" xmlns:wne="http://schemas.microsoft.com/office/word/2006/wordml" xmlns:wps="http://schemas.microsoft.com/office/word/2010/wordprocessingShape" mc:Ignorable="w14 wp14">
+<w:footnotes xmlns:wpc="http://schemas.microsoft.com/office/word/2010/wordprocessingCanvas" xmlns:mc="http://schemas.openxmlformats.org/markup-compatibility/2006" xmlns:o="urn:schemas-microsoft-com:office:office" xmlns:r="http://schemas.openxmlformats.org/officeDocument/2006/relationships" xmlns:m="http://schemas.openxmlformats.org/officeDocument/2006/math" xmlns:v="urn:schemas-microsoft-com:vml" xmlns:wp14="http://schemas.microsoft.com/office/word/2010/wordprocessingDrawing" xmlns:wp="http://schemas.openxmlformats.org/drawingml/2006/wordprocessingDrawing" xmlns:w10="urn:schemas-microsoft-com:office:word" xmlns:w="http://schemas.openxmlformats.org/wordprocessingml/2006/main" xmlns:w14="http://schemas.microsoft.com/office/word/2010/wordml" xmlns:w15="http://schemas.microsoft.com/office/word/2012/wordml" xmlns:wpg="http://schemas.microsoft.com/office/word/2010/wordprocessingGroup" xmlns:wpi="http://schemas.microsoft.com/office/word/2010/wordprocessingInk" xmlns:wne="http://schemas.microsoft.com/office/word/2006/wordml" xmlns:wps="http://schemas.microsoft.com/office/word/2010/wordprocessingShape" mc:Ignorable="w14 w15 wp14">
   <w:footnote w:type="separator" w:id="-1">
     <w:p>
       <w:pPr>
@@ -2248,7 +1989,7 @@
 </file>
 
 <file path=word/header1.xml><?xml version="1.0" encoding="utf-8"?>
-<w:hdr xmlns:wpc="http://schemas.microsoft.com/office/word/2010/wordprocessingCanvas" xmlns:mc="http://schemas.openxmlformats.org/markup-compatibility/2006" xmlns:o="urn:schemas-microsoft-com:office:office" xmlns:r="http://schemas.openxmlformats.org/officeDocument/2006/relationships" xmlns:m="http://schemas.openxmlformats.org/officeDocument/2006/math" xmlns:v="urn:schemas-microsoft-com:vml" xmlns:wp14="http://schemas.microsoft.com/office/word/2010/wordprocessingDrawing" xmlns:wp="http://schemas.openxmlformats.org/drawingml/2006/wordprocessingDrawing" xmlns:w10="urn:schemas-microsoft-com:office:word" xmlns:w="http://schemas.openxmlformats.org/wordprocessingml/2006/main" xmlns:w14="http://schemas.microsoft.com/office/word/2010/wordml" xmlns:wpg="http://schemas.microsoft.com/office/word/2010/wordprocessingGroup" xmlns:wpi="http://schemas.microsoft.com/office/word/2010/wordprocessingInk" xmlns:wne="http://schemas.microsoft.com/office/word/2006/wordml" xmlns:wps="http://schemas.microsoft.com/office/word/2010/wordprocessingShape" mc:Ignorable="w14 wp14">
+<w:hdr xmlns:wpc="http://schemas.microsoft.com/office/word/2010/wordprocessingCanvas" xmlns:mc="http://schemas.openxmlformats.org/markup-compatibility/2006" xmlns:o="urn:schemas-microsoft-com:office:office" xmlns:r="http://schemas.openxmlformats.org/officeDocument/2006/relationships" xmlns:m="http://schemas.openxmlformats.org/officeDocument/2006/math" xmlns:v="urn:schemas-microsoft-com:vml" xmlns:wp14="http://schemas.microsoft.com/office/word/2010/wordprocessingDrawing" xmlns:wp="http://schemas.openxmlformats.org/drawingml/2006/wordprocessingDrawing" xmlns:w10="urn:schemas-microsoft-com:office:word" xmlns:w="http://schemas.openxmlformats.org/wordprocessingml/2006/main" xmlns:w14="http://schemas.microsoft.com/office/word/2010/wordml" xmlns:w15="http://schemas.microsoft.com/office/word/2012/wordml" xmlns:wpg="http://schemas.microsoft.com/office/word/2010/wordprocessingGroup" xmlns:wpi="http://schemas.microsoft.com/office/word/2010/wordprocessingInk" xmlns:wne="http://schemas.microsoft.com/office/word/2006/wordml" xmlns:wps="http://schemas.microsoft.com/office/word/2010/wordprocessingShape" mc:Ignorable="w14 w15 wp14">
   <w:p/>
   <w:p>
     <w:pPr>
@@ -2267,7 +2008,7 @@
     <w:r>
       <w:rPr>
         <w:noProof/>
-        <w:lang w:val="es-ES" w:eastAsia="es-ES" w:bidi="ar-SA"/>
+        <w:lang w:val="es-AR" w:eastAsia="es-AR" w:bidi="ar-SA"/>
       </w:rPr>
       <mc:AlternateContent>
         <mc:Choice Requires="wps">
@@ -2315,12 +2056,10 @@
             </wp:inline>
           </w:drawing>
         </mc:Choice>
-        <mc:Fallback xmlns:w16se="http://schemas.microsoft.com/office/word/2015/wordml/symex" xmlns:w16cid="http://schemas.microsoft.com/office/word/2016/wordml/cid" xmlns:w15="http://schemas.microsoft.com/office/word/2012/wordml" xmlns:am3d="http://schemas.microsoft.com/office/drawing/2017/model3d" xmlns:aink="http://schemas.microsoft.com/office/drawing/2016/ink" xmlns:cx8="http://schemas.microsoft.com/office/drawing/2016/5/14/chartex" xmlns:cx7="http://schemas.microsoft.com/office/drawing/2016/5/13/chartex" xmlns:cx6="http://schemas.microsoft.com/office/drawing/2016/5/12/chartex" xmlns:cx5="http://schemas.microsoft.com/office/drawing/2016/5/11/chartex" xmlns:cx4="http://schemas.microsoft.com/office/drawing/2016/5/10/chartex" xmlns:cx3="http://schemas.microsoft.com/office/drawing/2016/5/9/chartex" xmlns:cx2="http://schemas.microsoft.com/office/drawing/2015/10/21/chartex" xmlns:cx1="http://schemas.microsoft.com/office/drawing/2015/9/8/chartex" xmlns:cx="http://schemas.microsoft.com/office/drawing/2014/chartex">
+        <mc:Fallback>
           <w:pict>
-            <v:rect id="shape_0" fillcolor="#a0a0a0" stroked="f" style="position:absolute;margin-left:0pt;margin-top:-1.6pt;width:0.05pt;height:1.5pt;mso-position-vertical:top">
-              <w10:wrap type="none"/>
-              <v:fill o:detectmouseclick="t" type="solid" color2="#5f5f5f"/>
-              <v:stroke color="#3465a4" joinstyle="round" endcap="flat"/>
+            <v:rect w14:anchorId="78CDB794" id="Rectangle 1" o:spid="_x0000_s1026" style="width:.15pt;height:1.6pt;visibility:visible;mso-wrap-style:square;mso-left-percent:-10001;mso-top-percent:-10001;mso-position-horizontal:absolute;mso-position-horizontal-relative:char;mso-position-vertical:absolute;mso-position-vertical-relative:line;mso-left-percent:-10001;mso-top-percent:-10001;v-text-anchor:top" o:gfxdata="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" fillcolor="#a0a0a0" stroked="f">
+              <w10:anchorlock/>
             </v:rect>
           </w:pict>
         </mc:Fallback>
@@ -2332,13 +2071,13 @@
 </file>
 
 <file path=word/header2.xml><?xml version="1.0" encoding="utf-8"?>
-<w:hdr xmlns:wpc="http://schemas.microsoft.com/office/word/2010/wordprocessingCanvas" xmlns:mc="http://schemas.openxmlformats.org/markup-compatibility/2006" xmlns:o="urn:schemas-microsoft-com:office:office" xmlns:r="http://schemas.openxmlformats.org/officeDocument/2006/relationships" xmlns:m="http://schemas.openxmlformats.org/officeDocument/2006/math" xmlns:v="urn:schemas-microsoft-com:vml" xmlns:wp14="http://schemas.microsoft.com/office/word/2010/wordprocessingDrawing" xmlns:wp="http://schemas.openxmlformats.org/drawingml/2006/wordprocessingDrawing" xmlns:w10="urn:schemas-microsoft-com:office:word" xmlns:w="http://schemas.openxmlformats.org/wordprocessingml/2006/main" xmlns:w14="http://schemas.microsoft.com/office/word/2010/wordml" xmlns:wpg="http://schemas.microsoft.com/office/word/2010/wordprocessingGroup" xmlns:wpi="http://schemas.microsoft.com/office/word/2010/wordprocessingInk" xmlns:wne="http://schemas.microsoft.com/office/word/2006/wordml" xmlns:wps="http://schemas.microsoft.com/office/word/2010/wordprocessingShape" mc:Ignorable="w14 wp14">
+<w:hdr xmlns:wpc="http://schemas.microsoft.com/office/word/2010/wordprocessingCanvas" xmlns:mc="http://schemas.openxmlformats.org/markup-compatibility/2006" xmlns:o="urn:schemas-microsoft-com:office:office" xmlns:r="http://schemas.openxmlformats.org/officeDocument/2006/relationships" xmlns:m="http://schemas.openxmlformats.org/officeDocument/2006/math" xmlns:v="urn:schemas-microsoft-com:vml" xmlns:wp14="http://schemas.microsoft.com/office/word/2010/wordprocessingDrawing" xmlns:wp="http://schemas.openxmlformats.org/drawingml/2006/wordprocessingDrawing" xmlns:w10="urn:schemas-microsoft-com:office:word" xmlns:w="http://schemas.openxmlformats.org/wordprocessingml/2006/main" xmlns:w14="http://schemas.microsoft.com/office/word/2010/wordml" xmlns:w15="http://schemas.microsoft.com/office/word/2012/wordml" xmlns:wpg="http://schemas.microsoft.com/office/word/2010/wordprocessingGroup" xmlns:wpi="http://schemas.microsoft.com/office/word/2010/wordprocessingInk" xmlns:wne="http://schemas.microsoft.com/office/word/2006/wordml" xmlns:wps="http://schemas.microsoft.com/office/word/2010/wordprocessingShape" mc:Ignorable="w14 w15 wp14">
   <w:p/>
 </w:hdr>
 </file>
 
 <file path=word/styles.xml><?xml version="1.0" encoding="utf-8"?>
-<w:styles xmlns:mc="http://schemas.openxmlformats.org/markup-compatibility/2006" xmlns:r="http://schemas.openxmlformats.org/officeDocument/2006/relationships" xmlns:w="http://schemas.openxmlformats.org/wordprocessingml/2006/main" xmlns:w14="http://schemas.microsoft.com/office/word/2010/wordml" mc:Ignorable="w14">
+<w:styles xmlns:mc="http://schemas.openxmlformats.org/markup-compatibility/2006" xmlns:r="http://schemas.openxmlformats.org/officeDocument/2006/relationships" xmlns:w="http://schemas.openxmlformats.org/wordprocessingml/2006/main" xmlns:w14="http://schemas.microsoft.com/office/word/2010/wordml" xmlns:w15="http://schemas.microsoft.com/office/word/2012/wordml" mc:Ignorable="w14 w15">
   <w:docDefaults>
     <w:rPrDefault>
       <w:rPr>
@@ -2349,144 +2088,378 @@
     </w:rPrDefault>
     <w:pPrDefault/>
   </w:docDefaults>
-  <w:latentStyles w:defLockedState="0" w:defUIPriority="99" w:defSemiHidden="1" w:defUnhideWhenUsed="1" w:defQFormat="0" w:count="267">
-    <w:lsdException w:name="Normal" w:semiHidden="0" w:uiPriority="0" w:unhideWhenUsed="0" w:qFormat="1"/>
-    <w:lsdException w:name="heading 1" w:semiHidden="0" w:uiPriority="9" w:unhideWhenUsed="0" w:qFormat="1"/>
-    <w:lsdException w:name="heading 2" w:uiPriority="9" w:qFormat="1"/>
-    <w:lsdException w:name="heading 3" w:uiPriority="9" w:qFormat="1"/>
-    <w:lsdException w:name="heading 4" w:uiPriority="9" w:qFormat="1"/>
-    <w:lsdException w:name="heading 5" w:uiPriority="9" w:qFormat="1"/>
-    <w:lsdException w:name="heading 6" w:uiPriority="9" w:qFormat="1"/>
-    <w:lsdException w:name="heading 7" w:uiPriority="9" w:qFormat="1"/>
-    <w:lsdException w:name="heading 8" w:uiPriority="9" w:qFormat="1"/>
-    <w:lsdException w:name="heading 9" w:uiPriority="9" w:qFormat="1"/>
-    <w:lsdException w:name="toc 1" w:uiPriority="39"/>
-    <w:lsdException w:name="toc 2" w:uiPriority="39"/>
-    <w:lsdException w:name="toc 3" w:uiPriority="39"/>
-    <w:lsdException w:name="toc 4" w:uiPriority="39"/>
-    <w:lsdException w:name="toc 5" w:uiPriority="39"/>
-    <w:lsdException w:name="toc 6" w:uiPriority="39"/>
-    <w:lsdException w:name="toc 7" w:uiPriority="39"/>
-    <w:lsdException w:name="toc 8" w:uiPriority="39"/>
-    <w:lsdException w:name="toc 9" w:uiPriority="39"/>
-    <w:lsdException w:name="caption" w:uiPriority="35" w:qFormat="1"/>
-    <w:lsdException w:name="Title" w:semiHidden="0" w:uiPriority="10" w:unhideWhenUsed="0" w:qFormat="1"/>
-    <w:lsdException w:name="Default Paragraph Font" w:uiPriority="1"/>
-    <w:lsdException w:name="Subtitle" w:semiHidden="0" w:uiPriority="11" w:unhideWhenUsed="0" w:qFormat="1"/>
-    <w:lsdException w:name="Strong" w:semiHidden="0" w:uiPriority="22" w:unhideWhenUsed="0" w:qFormat="1"/>
-    <w:lsdException w:name="Emphasis" w:semiHidden="0" w:uiPriority="20" w:unhideWhenUsed="0" w:qFormat="1"/>
-    <w:lsdException w:name="Table Grid" w:semiHidden="0" w:uiPriority="39" w:unhideWhenUsed="0"/>
-    <w:lsdException w:name="Placeholder Text" w:unhideWhenUsed="0"/>
-    <w:lsdException w:name="No Spacing" w:semiHidden="0" w:uiPriority="1" w:unhideWhenUsed="0" w:qFormat="1"/>
-    <w:lsdException w:name="Light Shading" w:semiHidden="0" w:uiPriority="60" w:unhideWhenUsed="0"/>
-    <w:lsdException w:name="Light List" w:semiHidden="0" w:uiPriority="61" w:unhideWhenUsed="0"/>
-    <w:lsdException w:name="Light Grid" w:semiHidden="0" w:uiPriority="62" w:unhideWhenUsed="0"/>
-    <w:lsdException w:name="Medium Shading 1" w:semiHidden="0" w:uiPriority="63" w:unhideWhenUsed="0"/>
-    <w:lsdException w:name="Medium Shading 2" w:semiHidden="0" w:uiPriority="64" w:unhideWhenUsed="0"/>
-    <w:lsdException w:name="Medium List 1" w:semiHidden="0" w:uiPriority="65" w:unhideWhenUsed="0"/>
-    <w:lsdException w:name="Medium List 2" w:semiHidden="0" w:uiPriority="66" w:unhideWhenUsed="0"/>
-    <w:lsdException w:name="Medium Grid 1" w:semiHidden="0" w:uiPriority="67" w:unhideWhenUsed="0"/>
-    <w:lsdException w:name="Medium Grid 2" w:semiHidden="0" w:uiPriority="68" w:unhideWhenUsed="0"/>
-    <w:lsdException w:name="Medium Grid 3" w:semiHidden="0" w:uiPriority="69" w:unhideWhenUsed="0"/>
-    <w:lsdException w:name="Dark List" w:semiHidden="0" w:uiPriority="70" w:unhideWhenUsed="0"/>
-    <w:lsdException w:name="Colorful Shading" w:semiHidden="0" w:uiPriority="71" w:unhideWhenUsed="0"/>
-    <w:lsdException w:name="Colorful List" w:semiHidden="0" w:uiPriority="72" w:unhideWhenUsed="0"/>
-    <w:lsdException w:name="Colorful Grid" w:semiHidden="0" w:uiPriority="73" w:unhideWhenUsed="0"/>
-    <w:lsdException w:name="Light Shading Accent 1" w:semiHidden="0" w:uiPriority="60" w:unhideWhenUsed="0"/>
-    <w:lsdException w:name="Light List Accent 1" w:semiHidden="0" w:uiPriority="61" w:unhideWhenUsed="0"/>
-    <w:lsdException w:name="Light Grid Accent 1" w:semiHidden="0" w:uiPriority="62" w:unhideWhenUsed="0"/>
-    <w:lsdException w:name="Medium Shading 1 Accent 1" w:semiHidden="0" w:uiPriority="63" w:unhideWhenUsed="0"/>
-    <w:lsdException w:name="Medium Shading 2 Accent 1" w:semiHidden="0" w:uiPriority="64" w:unhideWhenUsed="0"/>
-    <w:lsdException w:name="Medium List 1 Accent 1" w:semiHidden="0" w:uiPriority="65" w:unhideWhenUsed="0"/>
-    <w:lsdException w:name="Revision" w:unhideWhenUsed="0"/>
-    <w:lsdException w:name="List Paragraph" w:semiHidden="0" w:uiPriority="34" w:unhideWhenUsed="0" w:qFormat="1"/>
-    <w:lsdException w:name="Quote" w:semiHidden="0" w:uiPriority="29" w:unhideWhenUsed="0" w:qFormat="1"/>
-    <w:lsdException w:name="Intense Quote" w:semiHidden="0" w:uiPriority="30" w:unhideWhenUsed="0" w:qFormat="1"/>
-    <w:lsdException w:name="Medium List 2 Accent 1" w:semiHidden="0" w:uiPriority="66" w:unhideWhenUsed="0"/>
-    <w:lsdException w:name="Medium Grid 1 Accent 1" w:semiHidden="0" w:uiPriority="67" w:unhideWhenUsed="0"/>
-    <w:lsdException w:name="Medium Grid 2 Accent 1" w:semiHidden="0" w:uiPriority="68" w:unhideWhenUsed="0"/>
-    <w:lsdException w:name="Medium Grid 3 Accent 1" w:semiHidden="0" w:uiPriority="69" w:unhideWhenUsed="0"/>
-    <w:lsdException w:name="Dark List Accent 1" w:semiHidden="0" w:uiPriority="70" w:unhideWhenUsed="0"/>
-    <w:lsdException w:name="Colorful Shading Accent 1" w:semiHidden="0" w:uiPriority="71" w:unhideWhenUsed="0"/>
-    <w:lsdException w:name="Colorful List Accent 1" w:semiHidden="0" w:uiPriority="72" w:unhideWhenUsed="0"/>
-    <w:lsdException w:name="Colorful Grid Accent 1" w:semiHidden="0" w:uiPriority="73" w:unhideWhenUsed="0"/>
-    <w:lsdException w:name="Light Shading Accent 2" w:semiHidden="0" w:uiPriority="60" w:unhideWhenUsed="0"/>
-    <w:lsdException w:name="Light List Accent 2" w:semiHidden="0" w:uiPriority="61" w:unhideWhenUsed="0"/>
-    <w:lsdException w:name="Light Grid Accent 2" w:semiHidden="0" w:uiPriority="62" w:unhideWhenUsed="0"/>
-    <w:lsdException w:name="Medium Shading 1 Accent 2" w:semiHidden="0" w:uiPriority="63" w:unhideWhenUsed="0"/>
-    <w:lsdException w:name="Medium Shading 2 Accent 2" w:semiHidden="0" w:uiPriority="64" w:unhideWhenUsed="0"/>
-    <w:lsdException w:name="Medium List 1 Accent 2" w:semiHidden="0" w:uiPriority="65" w:unhideWhenUsed="0"/>
-    <w:lsdException w:name="Medium List 2 Accent 2" w:semiHidden="0" w:uiPriority="66" w:unhideWhenUsed="0"/>
-    <w:lsdException w:name="Medium Grid 1 Accent 2" w:semiHidden="0" w:uiPriority="67" w:unhideWhenUsed="0"/>
-    <w:lsdException w:name="Medium Grid 2 Accent 2" w:semiHidden="0" w:uiPriority="68" w:unhideWhenUsed="0"/>
-    <w:lsdException w:name="Medium Grid 3 Accent 2" w:semiHidden="0" w:uiPriority="69" w:unhideWhenUsed="0"/>
-    <w:lsdException w:name="Dark List Accent 2" w:semiHidden="0" w:uiPriority="70" w:unhideWhenUsed="0"/>
-    <w:lsdException w:name="Colorful Shading Accent 2" w:semiHidden="0" w:uiPriority="71" w:unhideWhenUsed="0"/>
-    <w:lsdException w:name="Colorful List Accent 2" w:semiHidden="0" w:uiPriority="72" w:unhideWhenUsed="0"/>
-    <w:lsdException w:name="Colorful Grid Accent 2" w:semiHidden="0" w:uiPriority="73" w:unhideWhenUsed="0"/>
-    <w:lsdException w:name="Light Shading Accent 3" w:semiHidden="0" w:uiPriority="60" w:unhideWhenUsed="0"/>
-    <w:lsdException w:name="Light List Accent 3" w:semiHidden="0" w:uiPriority="61" w:unhideWhenUsed="0"/>
-    <w:lsdException w:name="Light Grid Accent 3" w:semiHidden="0" w:uiPriority="62" w:unhideWhenUsed="0"/>
-    <w:lsdException w:name="Medium Shading 1 Accent 3" w:semiHidden="0" w:uiPriority="63" w:unhideWhenUsed="0"/>
-    <w:lsdException w:name="Medium Shading 2 Accent 3" w:semiHidden="0" w:uiPriority="64" w:unhideWhenUsed="0"/>
-    <w:lsdException w:name="Medium List 1 Accent 3" w:semiHidden="0" w:uiPriority="65" w:unhideWhenUsed="0"/>
-    <w:lsdException w:name="Medium List 2 Accent 3" w:semiHidden="0" w:uiPriority="66" w:unhideWhenUsed="0"/>
-    <w:lsdException w:name="Medium Grid 1 Accent 3" w:semiHidden="0" w:uiPriority="67" w:unhideWhenUsed="0"/>
-    <w:lsdException w:name="Medium Grid 2 Accent 3" w:semiHidden="0" w:uiPriority="68" w:unhideWhenUsed="0"/>
-    <w:lsdException w:name="Medium Grid 3 Accent 3" w:semiHidden="0" w:uiPriority="69" w:unhideWhenUsed="0"/>
-    <w:lsdException w:name="Dark List Accent 3" w:semiHidden="0" w:uiPriority="70" w:unhideWhenUsed="0"/>
-    <w:lsdException w:name="Colorful Shading Accent 3" w:semiHidden="0" w:uiPriority="71" w:unhideWhenUsed="0"/>
-    <w:lsdException w:name="Colorful List Accent 3" w:semiHidden="0" w:uiPriority="72" w:unhideWhenUsed="0"/>
-    <w:lsdException w:name="Colorful Grid Accent 3" w:semiHidden="0" w:uiPriority="73" w:unhideWhenUsed="0"/>
-    <w:lsdException w:name="Light Shading Accent 4" w:semiHidden="0" w:uiPriority="60" w:unhideWhenUsed="0"/>
-    <w:lsdException w:name="Light List Accent 4" w:semiHidden="0" w:uiPriority="61" w:unhideWhenUsed="0"/>
-    <w:lsdException w:name="Light Grid Accent 4" w:semiHidden="0" w:uiPriority="62" w:unhideWhenUsed="0"/>
-    <w:lsdException w:name="Medium Shading 1 Accent 4" w:semiHidden="0" w:uiPriority="63" w:unhideWhenUsed="0"/>
-    <w:lsdException w:name="Medium Shading 2 Accent 4" w:semiHidden="0" w:uiPriority="64" w:unhideWhenUsed="0"/>
-    <w:lsdException w:name="Medium List 1 Accent 4" w:semiHidden="0" w:uiPriority="65" w:unhideWhenUsed="0"/>
-    <w:lsdException w:name="Medium List 2 Accent 4" w:semiHidden="0" w:uiPriority="66" w:unhideWhenUsed="0"/>
-    <w:lsdException w:name="Medium Grid 1 Accent 4" w:semiHidden="0" w:uiPriority="67" w:unhideWhenUsed="0"/>
-    <w:lsdException w:name="Medium Grid 2 Accent 4" w:semiHidden="0" w:uiPriority="68" w:unhideWhenUsed="0"/>
-    <w:lsdException w:name="Medium Grid 3 Accent 4" w:semiHidden="0" w:uiPriority="69" w:unhideWhenUsed="0"/>
-    <w:lsdException w:name="Dark List Accent 4" w:semiHidden="0" w:uiPriority="70" w:unhideWhenUsed="0"/>
-    <w:lsdException w:name="Colorful Shading Accent 4" w:semiHidden="0" w:uiPriority="71" w:unhideWhenUsed="0"/>
-    <w:lsdException w:name="Colorful List Accent 4" w:semiHidden="0" w:uiPriority="72" w:unhideWhenUsed="0"/>
-    <w:lsdException w:name="Colorful Grid Accent 4" w:semiHidden="0" w:uiPriority="73" w:unhideWhenUsed="0"/>
-    <w:lsdException w:name="Light Shading Accent 5" w:semiHidden="0" w:uiPriority="60" w:unhideWhenUsed="0"/>
-    <w:lsdException w:name="Light List Accent 5" w:semiHidden="0" w:uiPriority="61" w:unhideWhenUsed="0"/>
-    <w:lsdException w:name="Light Grid Accent 5" w:semiHidden="0" w:uiPriority="62" w:unhideWhenUsed="0"/>
-    <w:lsdException w:name="Medium Shading 1 Accent 5" w:semiHidden="0" w:uiPriority="63" w:unhideWhenUsed="0"/>
-    <w:lsdException w:name="Medium Shading 2 Accent 5" w:semiHidden="0" w:uiPriority="64" w:unhideWhenUsed="0"/>
-    <w:lsdException w:name="Medium List 1 Accent 5" w:semiHidden="0" w:uiPriority="65" w:unhideWhenUsed="0"/>
-    <w:lsdException w:name="Medium List 2 Accent 5" w:semiHidden="0" w:uiPriority="66" w:unhideWhenUsed="0"/>
-    <w:lsdException w:name="Medium Grid 1 Accent 5" w:semiHidden="0" w:uiPriority="67" w:unhideWhenUsed="0"/>
-    <w:lsdException w:name="Medium Grid 2 Accent 5" w:semiHidden="0" w:uiPriority="68" w:unhideWhenUsed="0"/>
-    <w:lsdException w:name="Medium Grid 3 Accent 5" w:semiHidden="0" w:uiPriority="69" w:unhideWhenUsed="0"/>
-    <w:lsdException w:name="Dark List Accent 5" w:semiHidden="0" w:uiPriority="70" w:unhideWhenUsed="0"/>
-    <w:lsdException w:name="Colorful Shading Accent 5" w:semiHidden="0" w:uiPriority="71" w:unhideWhenUsed="0"/>
-    <w:lsdException w:name="Colorful List Accent 5" w:semiHidden="0" w:uiPriority="72" w:unhideWhenUsed="0"/>
-    <w:lsdException w:name="Colorful Grid Accent 5" w:semiHidden="0" w:uiPriority="73" w:unhideWhenUsed="0"/>
-    <w:lsdException w:name="Light Shading Accent 6" w:semiHidden="0" w:uiPriority="60" w:unhideWhenUsed="0"/>
-    <w:lsdException w:name="Light List Accent 6" w:semiHidden="0" w:uiPriority="61" w:unhideWhenUsed="0"/>
-    <w:lsdException w:name="Light Grid Accent 6" w:semiHidden="0" w:uiPriority="62" w:unhideWhenUsed="0"/>
-    <w:lsdException w:name="Medium Shading 1 Accent 6" w:semiHidden="0" w:uiPriority="63" w:unhideWhenUsed="0"/>
-    <w:lsdException w:name="Medium Shading 2 Accent 6" w:semiHidden="0" w:uiPriority="64" w:unhideWhenUsed="0"/>
-    <w:lsdException w:name="Medium List 1 Accent 6" w:semiHidden="0" w:uiPriority="65" w:unhideWhenUsed="0"/>
-    <w:lsdException w:name="Medium List 2 Accent 6" w:semiHidden="0" w:uiPriority="66" w:unhideWhenUsed="0"/>
-    <w:lsdException w:name="Medium Grid 1 Accent 6" w:semiHidden="0" w:uiPriority="67" w:unhideWhenUsed="0"/>
-    <w:lsdException w:name="Medium Grid 2 Accent 6" w:semiHidden="0" w:uiPriority="68" w:unhideWhenUsed="0"/>
-    <w:lsdException w:name="Medium Grid 3 Accent 6" w:semiHidden="0" w:uiPriority="69" w:unhideWhenUsed="0"/>
-    <w:lsdException w:name="Dark List Accent 6" w:semiHidden="0" w:uiPriority="70" w:unhideWhenUsed="0"/>
-    <w:lsdException w:name="Colorful Shading Accent 6" w:semiHidden="0" w:uiPriority="71" w:unhideWhenUsed="0"/>
-    <w:lsdException w:name="Colorful List Accent 6" w:semiHidden="0" w:uiPriority="72" w:unhideWhenUsed="0"/>
-    <w:lsdException w:name="Colorful Grid Accent 6" w:semiHidden="0" w:uiPriority="73" w:unhideWhenUsed="0"/>
-    <w:lsdException w:name="Subtle Emphasis" w:semiHidden="0" w:uiPriority="19" w:unhideWhenUsed="0" w:qFormat="1"/>
-    <w:lsdException w:name="Intense Emphasis" w:semiHidden="0" w:uiPriority="21" w:unhideWhenUsed="0" w:qFormat="1"/>
-    <w:lsdException w:name="Subtle Reference" w:semiHidden="0" w:uiPriority="31" w:unhideWhenUsed="0" w:qFormat="1"/>
-    <w:lsdException w:name="Intense Reference" w:semiHidden="0" w:uiPriority="32" w:unhideWhenUsed="0" w:qFormat="1"/>
-    <w:lsdException w:name="Book Title" w:semiHidden="0" w:uiPriority="33" w:unhideWhenUsed="0" w:qFormat="1"/>
-    <w:lsdException w:name="Bibliography" w:uiPriority="37"/>
-    <w:lsdException w:name="TOC Heading" w:uiPriority="39" w:qFormat="1"/>
+  <w:latentStyles w:defLockedState="0" w:defUIPriority="99" w:defSemiHidden="0" w:defUnhideWhenUsed="0" w:defQFormat="0" w:count="371">
+    <w:lsdException w:name="Normal" w:uiPriority="0" w:qFormat="1"/>
+    <w:lsdException w:name="heading 1" w:uiPriority="9" w:qFormat="1"/>
+    <w:lsdException w:name="heading 2" w:semiHidden="1" w:uiPriority="9" w:unhideWhenUsed="1" w:qFormat="1"/>
+    <w:lsdException w:name="heading 3" w:semiHidden="1" w:uiPriority="9" w:unhideWhenUsed="1" w:qFormat="1"/>
+    <w:lsdException w:name="heading 4" w:semiHidden="1" w:uiPriority="9" w:unhideWhenUsed="1" w:qFormat="1"/>
+    <w:lsdException w:name="heading 5" w:semiHidden="1" w:uiPriority="9" w:unhideWhenUsed="1" w:qFormat="1"/>
+    <w:lsdException w:name="heading 6" w:semiHidden="1" w:uiPriority="9" w:unhideWhenUsed="1" w:qFormat="1"/>
+    <w:lsdException w:name="heading 7" w:semiHidden="1" w:uiPriority="9" w:unhideWhenUsed="1" w:qFormat="1"/>
+    <w:lsdException w:name="heading 8" w:semiHidden="1" w:uiPriority="9" w:unhideWhenUsed="1" w:qFormat="1"/>
+    <w:lsdException w:name="heading 9" w:semiHidden="1" w:uiPriority="9" w:unhideWhenUsed="1" w:qFormat="1"/>
+    <w:lsdException w:name="index 1" w:semiHidden="1" w:unhideWhenUsed="1"/>
+    <w:lsdException w:name="index 2" w:semiHidden="1" w:unhideWhenUsed="1"/>
+    <w:lsdException w:name="index 3" w:semiHidden="1" w:unhideWhenUsed="1"/>
+    <w:lsdException w:name="index 4" w:semiHidden="1" w:unhideWhenUsed="1"/>
+    <w:lsdException w:name="index 5" w:semiHidden="1" w:unhideWhenUsed="1"/>
+    <w:lsdException w:name="index 6" w:semiHidden="1" w:unhideWhenUsed="1"/>
+    <w:lsdException w:name="index 7" w:semiHidden="1" w:unhideWhenUsed="1"/>
+    <w:lsdException w:name="index 8" w:semiHidden="1" w:unhideWhenUsed="1"/>
+    <w:lsdException w:name="index 9" w:semiHidden="1" w:unhideWhenUsed="1"/>
+    <w:lsdException w:name="toc 1" w:semiHidden="1" w:uiPriority="39" w:unhideWhenUsed="1"/>
+    <w:lsdException w:name="toc 2" w:semiHidden="1" w:uiPriority="39" w:unhideWhenUsed="1"/>
+    <w:lsdException w:name="toc 3" w:semiHidden="1" w:uiPriority="39" w:unhideWhenUsed="1"/>
+    <w:lsdException w:name="toc 4" w:semiHidden="1" w:uiPriority="39" w:unhideWhenUsed="1"/>
+    <w:lsdException w:name="toc 5" w:semiHidden="1" w:uiPriority="39" w:unhideWhenUsed="1"/>
+    <w:lsdException w:name="toc 6" w:semiHidden="1" w:uiPriority="39" w:unhideWhenUsed="1"/>
+    <w:lsdException w:name="toc 7" w:semiHidden="1" w:uiPriority="39" w:unhideWhenUsed="1"/>
+    <w:lsdException w:name="toc 8" w:semiHidden="1" w:uiPriority="39" w:unhideWhenUsed="1"/>
+    <w:lsdException w:name="toc 9" w:semiHidden="1" w:uiPriority="39" w:unhideWhenUsed="1"/>
+    <w:lsdException w:name="Normal Indent" w:semiHidden="1" w:unhideWhenUsed="1"/>
+    <w:lsdException w:name="footnote text" w:semiHidden="1" w:unhideWhenUsed="1"/>
+    <w:lsdException w:name="annotation text" w:semiHidden="1" w:unhideWhenUsed="1"/>
+    <w:lsdException w:name="header" w:semiHidden="1" w:unhideWhenUsed="1"/>
+    <w:lsdException w:name="footer" w:semiHidden="1" w:unhideWhenUsed="1"/>
+    <w:lsdException w:name="index heading" w:semiHidden="1" w:unhideWhenUsed="1"/>
+    <w:lsdException w:name="caption" w:semiHidden="1" w:uiPriority="35" w:unhideWhenUsed="1" w:qFormat="1"/>
+    <w:lsdException w:name="table of figures" w:semiHidden="1" w:unhideWhenUsed="1"/>
+    <w:lsdException w:name="envelope address" w:semiHidden="1" w:unhideWhenUsed="1"/>
+    <w:lsdException w:name="envelope return" w:semiHidden="1" w:unhideWhenUsed="1"/>
+    <w:lsdException w:name="footnote reference" w:semiHidden="1" w:unhideWhenUsed="1"/>
+    <w:lsdException w:name="annotation reference" w:semiHidden="1" w:unhideWhenUsed="1"/>
+    <w:lsdException w:name="line number" w:semiHidden="1" w:unhideWhenUsed="1"/>
+    <w:lsdException w:name="page number" w:semiHidden="1" w:unhideWhenUsed="1"/>
+    <w:lsdException w:name="endnote reference" w:semiHidden="1" w:unhideWhenUsed="1"/>
+    <w:lsdException w:name="endnote text" w:semiHidden="1" w:unhideWhenUsed="1"/>
+    <w:lsdException w:name="table of authorities" w:semiHidden="1" w:unhideWhenUsed="1"/>
+    <w:lsdException w:name="macro" w:semiHidden="1" w:unhideWhenUsed="1"/>
+    <w:lsdException w:name="toa heading" w:semiHidden="1" w:unhideWhenUsed="1"/>
+    <w:lsdException w:name="List" w:semiHidden="1" w:unhideWhenUsed="1"/>
+    <w:lsdException w:name="List Bullet" w:semiHidden="1" w:unhideWhenUsed="1"/>
+    <w:lsdException w:name="List Number" w:semiHidden="1" w:unhideWhenUsed="1"/>
+    <w:lsdException w:name="List 2" w:semiHidden="1" w:unhideWhenUsed="1"/>
+    <w:lsdException w:name="List 3" w:semiHidden="1" w:unhideWhenUsed="1"/>
+    <w:lsdException w:name="List 4" w:semiHidden="1" w:unhideWhenUsed="1"/>
+    <w:lsdException w:name="List 5" w:semiHidden="1" w:unhideWhenUsed="1"/>
+    <w:lsdException w:name="List Bullet 2" w:semiHidden="1" w:unhideWhenUsed="1"/>
+    <w:lsdException w:name="List Bullet 3" w:semiHidden="1" w:unhideWhenUsed="1"/>
+    <w:lsdException w:name="List Bullet 4" w:semiHidden="1" w:unhideWhenUsed="1"/>
+    <w:lsdException w:name="List Bullet 5" w:semiHidden="1" w:unhideWhenUsed="1"/>
+    <w:lsdException w:name="List Number 2" w:semiHidden="1" w:unhideWhenUsed="1"/>
+    <w:lsdException w:name="List Number 3" w:semiHidden="1" w:unhideWhenUsed="1"/>
+    <w:lsdException w:name="List Number 4" w:semiHidden="1" w:unhideWhenUsed="1"/>
+    <w:lsdException w:name="List Number 5" w:semiHidden="1" w:unhideWhenUsed="1"/>
+    <w:lsdException w:name="Title" w:uiPriority="10" w:qFormat="1"/>
+    <w:lsdException w:name="Closing" w:semiHidden="1" w:unhideWhenUsed="1"/>
+    <w:lsdException w:name="Signature" w:semiHidden="1" w:unhideWhenUsed="1"/>
+    <w:lsdException w:name="Default Paragraph Font" w:semiHidden="1" w:uiPriority="1" w:unhideWhenUsed="1"/>
+    <w:lsdException w:name="Body Text" w:semiHidden="1" w:unhideWhenUsed="1"/>
+    <w:lsdException w:name="Body Text Indent" w:semiHidden="1" w:unhideWhenUsed="1"/>
+    <w:lsdException w:name="List Continue" w:semiHidden="1" w:unhideWhenUsed="1"/>
+    <w:lsdException w:name="List Continue 2" w:semiHidden="1" w:unhideWhenUsed="1"/>
+    <w:lsdException w:name="List Continue 3" w:semiHidden="1" w:unhideWhenUsed="1"/>
+    <w:lsdException w:name="List Continue 4" w:semiHidden="1" w:unhideWhenUsed="1"/>
+    <w:lsdException w:name="List Continue 5" w:semiHidden="1" w:unhideWhenUsed="1"/>
+    <w:lsdException w:name="Message Header" w:semiHidden="1" w:unhideWhenUsed="1"/>
+    <w:lsdException w:name="Subtitle" w:uiPriority="11" w:qFormat="1"/>
+    <w:lsdException w:name="Salutation" w:semiHidden="1" w:unhideWhenUsed="1"/>
+    <w:lsdException w:name="Date" w:semiHidden="1" w:unhideWhenUsed="1"/>
+    <w:lsdException w:name="Body Text First Indent" w:semiHidden="1" w:unhideWhenUsed="1"/>
+    <w:lsdException w:name="Body Text First Indent 2" w:semiHidden="1" w:unhideWhenUsed="1"/>
+    <w:lsdException w:name="Note Heading" w:semiHidden="1" w:unhideWhenUsed="1"/>
+    <w:lsdException w:name="Body Text 2" w:semiHidden="1" w:unhideWhenUsed="1"/>
+    <w:lsdException w:name="Body Text 3" w:semiHidden="1" w:unhideWhenUsed="1"/>
+    <w:lsdException w:name="Body Text Indent 2" w:semiHidden="1" w:unhideWhenUsed="1"/>
+    <w:lsdException w:name="Body Text Indent 3" w:semiHidden="1" w:unhideWhenUsed="1"/>
+    <w:lsdException w:name="Block Text" w:semiHidden="1" w:unhideWhenUsed="1"/>
+    <w:lsdException w:name="Hyperlink" w:semiHidden="1" w:unhideWhenUsed="1"/>
+    <w:lsdException w:name="FollowedHyperlink" w:semiHidden="1" w:unhideWhenUsed="1"/>
+    <w:lsdException w:name="Strong" w:uiPriority="22" w:qFormat="1"/>
+    <w:lsdException w:name="Emphasis" w:uiPriority="20" w:qFormat="1"/>
+    <w:lsdException w:name="Document Map" w:semiHidden="1" w:unhideWhenUsed="1"/>
+    <w:lsdException w:name="Plain Text" w:semiHidden="1" w:unhideWhenUsed="1"/>
+    <w:lsdException w:name="E-mail Signature" w:semiHidden="1" w:unhideWhenUsed="1"/>
+    <w:lsdException w:name="HTML Top of Form" w:semiHidden="1" w:unhideWhenUsed="1"/>
+    <w:lsdException w:name="HTML Bottom of Form" w:semiHidden="1" w:unhideWhenUsed="1"/>
+    <w:lsdException w:name="Normal (Web)" w:semiHidden="1" w:unhideWhenUsed="1"/>
+    <w:lsdException w:name="HTML Acronym" w:semiHidden="1" w:unhideWhenUsed="1"/>
+    <w:lsdException w:name="HTML Address" w:semiHidden="1" w:unhideWhenUsed="1"/>
+    <w:lsdException w:name="HTML Cite" w:semiHidden="1" w:unhideWhenUsed="1"/>
+    <w:lsdException w:name="HTML Code" w:semiHidden="1" w:unhideWhenUsed="1"/>
+    <w:lsdException w:name="HTML Definition" w:semiHidden="1" w:unhideWhenUsed="1"/>
+    <w:lsdException w:name="HTML Keyboard" w:semiHidden="1" w:unhideWhenUsed="1"/>
+    <w:lsdException w:name="HTML Preformatted" w:semiHidden="1" w:unhideWhenUsed="1"/>
+    <w:lsdException w:name="HTML Sample" w:semiHidden="1" w:unhideWhenUsed="1"/>
+    <w:lsdException w:name="HTML Typewriter" w:semiHidden="1" w:unhideWhenUsed="1"/>
+    <w:lsdException w:name="HTML Variable" w:semiHidden="1" w:unhideWhenUsed="1"/>
+    <w:lsdException w:name="Normal Table" w:semiHidden="1" w:unhideWhenUsed="1"/>
+    <w:lsdException w:name="annotation subject" w:semiHidden="1" w:unhideWhenUsed="1"/>
+    <w:lsdException w:name="No List" w:semiHidden="1" w:unhideWhenUsed="1"/>
+    <w:lsdException w:name="Outline List 1" w:semiHidden="1" w:unhideWhenUsed="1"/>
+    <w:lsdException w:name="Outline List 2" w:semiHidden="1" w:unhideWhenUsed="1"/>
+    <w:lsdException w:name="Outline List 3" w:semiHidden="1" w:unhideWhenUsed="1"/>
+    <w:lsdException w:name="Table Simple 1" w:semiHidden="1" w:unhideWhenUsed="1"/>
+    <w:lsdException w:name="Table Simple 2" w:semiHidden="1" w:unhideWhenUsed="1"/>
+    <w:lsdException w:name="Table Simple 3" w:semiHidden="1" w:unhideWhenUsed="1"/>
+    <w:lsdException w:name="Table Classic 1" w:semiHidden="1" w:unhideWhenUsed="1"/>
+    <w:lsdException w:name="Table Classic 2" w:semiHidden="1" w:unhideWhenUsed="1"/>
+    <w:lsdException w:name="Table Classic 3" w:semiHidden="1" w:unhideWhenUsed="1"/>
+    <w:lsdException w:name="Table Classic 4" w:semiHidden="1" w:unhideWhenUsed="1"/>
+    <w:lsdException w:name="Table Colorful 1" w:semiHidden="1" w:unhideWhenUsed="1"/>
+    <w:lsdException w:name="Table Colorful 2" w:semiHidden="1" w:unhideWhenUsed="1"/>
+    <w:lsdException w:name="Table Colorful 3" w:semiHidden="1" w:unhideWhenUsed="1"/>
+    <w:lsdException w:name="Table Columns 1" w:semiHidden="1" w:unhideWhenUsed="1"/>
+    <w:lsdException w:name="Table Columns 2" w:semiHidden="1" w:unhideWhenUsed="1"/>
+    <w:lsdException w:name="Table Columns 3" w:semiHidden="1" w:unhideWhenUsed="1"/>
+    <w:lsdException w:name="Table Columns 4" w:semiHidden="1" w:unhideWhenUsed="1"/>
+    <w:lsdException w:name="Table Columns 5" w:semiHidden="1" w:unhideWhenUsed="1"/>
+    <w:lsdException w:name="Table Grid 1" w:semiHidden="1" w:unhideWhenUsed="1"/>
+    <w:lsdException w:name="Table Grid 2" w:semiHidden="1" w:unhideWhenUsed="1"/>
+    <w:lsdException w:name="Table Grid 3" w:semiHidden="1" w:unhideWhenUsed="1"/>
+    <w:lsdException w:name="Table Grid 4" w:semiHidden="1" w:unhideWhenUsed="1"/>
+    <w:lsdException w:name="Table Grid 5" w:semiHidden="1" w:unhideWhenUsed="1"/>
+    <w:lsdException w:name="Table Grid 6" w:semiHidden="1" w:unhideWhenUsed="1"/>
+    <w:lsdException w:name="Table Grid 7" w:semiHidden="1" w:unhideWhenUsed="1"/>
+    <w:lsdException w:name="Table Grid 8" w:semiHidden="1" w:unhideWhenUsed="1"/>
+    <w:lsdException w:name="Table List 1" w:semiHidden="1" w:unhideWhenUsed="1"/>
+    <w:lsdException w:name="Table List 2" w:semiHidden="1" w:unhideWhenUsed="1"/>
+    <w:lsdException w:name="Table List 3" w:semiHidden="1" w:unhideWhenUsed="1"/>
+    <w:lsdException w:name="Table List 4" w:semiHidden="1" w:unhideWhenUsed="1"/>
+    <w:lsdException w:name="Table List 5" w:semiHidden="1" w:unhideWhenUsed="1"/>
+    <w:lsdException w:name="Table List 6" w:semiHidden="1" w:unhideWhenUsed="1"/>
+    <w:lsdException w:name="Table List 7" w:semiHidden="1" w:unhideWhenUsed="1"/>
+    <w:lsdException w:name="Table List 8" w:semiHidden="1" w:unhideWhenUsed="1"/>
+    <w:lsdException w:name="Table 3D effects 1" w:semiHidden="1" w:unhideWhenUsed="1"/>
+    <w:lsdException w:name="Table 3D effects 2" w:semiHidden="1" w:unhideWhenUsed="1"/>
+    <w:lsdException w:name="Table 3D effects 3" w:semiHidden="1" w:unhideWhenUsed="1"/>
+    <w:lsdException w:name="Table Contemporary" w:semiHidden="1" w:unhideWhenUsed="1"/>
+    <w:lsdException w:name="Table Elegant" w:semiHidden="1" w:unhideWhenUsed="1"/>
+    <w:lsdException w:name="Table Professional" w:semiHidden="1" w:unhideWhenUsed="1"/>
+    <w:lsdException w:name="Table Subtle 1" w:semiHidden="1" w:unhideWhenUsed="1"/>
+    <w:lsdException w:name="Table Subtle 2" w:semiHidden="1" w:unhideWhenUsed="1"/>
+    <w:lsdException w:name="Table Web 1" w:semiHidden="1" w:unhideWhenUsed="1"/>
+    <w:lsdException w:name="Table Web 2" w:semiHidden="1" w:unhideWhenUsed="1"/>
+    <w:lsdException w:name="Table Web 3" w:semiHidden="1" w:unhideWhenUsed="1"/>
+    <w:lsdException w:name="Balloon Text" w:semiHidden="1" w:unhideWhenUsed="1"/>
+    <w:lsdException w:name="Table Grid" w:uiPriority="39"/>
+    <w:lsdException w:name="Table Theme" w:semiHidden="1" w:unhideWhenUsed="1"/>
+    <w:lsdException w:name="Placeholder Text" w:semiHidden="1"/>
+    <w:lsdException w:name="No Spacing" w:uiPriority="1" w:qFormat="1"/>
+    <w:lsdException w:name="Light Shading" w:uiPriority="60"/>
+    <w:lsdException w:name="Light List" w:uiPriority="61"/>
+    <w:lsdException w:name="Light Grid" w:uiPriority="62"/>
+    <w:lsdException w:name="Medium Shading 1" w:uiPriority="63"/>
+    <w:lsdException w:name="Medium Shading 2" w:uiPriority="64"/>
+    <w:lsdException w:name="Medium List 1" w:uiPriority="65"/>
+    <w:lsdException w:name="Medium List 2" w:uiPriority="66"/>
+    <w:lsdException w:name="Medium Grid 1" w:uiPriority="67"/>
+    <w:lsdException w:name="Medium Grid 2" w:uiPriority="68"/>
+    <w:lsdException w:name="Medium Grid 3" w:uiPriority="69"/>
+    <w:lsdException w:name="Dark List" w:uiPriority="70"/>
+    <w:lsdException w:name="Colorful Shading" w:uiPriority="71"/>
+    <w:lsdException w:name="Colorful List" w:uiPriority="72"/>
+    <w:lsdException w:name="Colorful Grid" w:uiPriority="73"/>
+    <w:lsdException w:name="Light Shading Accent 1" w:uiPriority="60"/>
+    <w:lsdException w:name="Light List Accent 1" w:uiPriority="61"/>
+    <w:lsdException w:name="Light Grid Accent 1" w:uiPriority="62"/>
+    <w:lsdException w:name="Medium Shading 1 Accent 1" w:uiPriority="63"/>
+    <w:lsdException w:name="Medium Shading 2 Accent 1" w:uiPriority="64"/>
+    <w:lsdException w:name="Medium List 1 Accent 1" w:uiPriority="65"/>
+    <w:lsdException w:name="Revision" w:semiHidden="1"/>
+    <w:lsdException w:name="List Paragraph" w:uiPriority="34" w:qFormat="1"/>
+    <w:lsdException w:name="Quote" w:uiPriority="29" w:qFormat="1"/>
+    <w:lsdException w:name="Intense Quote" w:uiPriority="30" w:qFormat="1"/>
+    <w:lsdException w:name="Medium List 2 Accent 1" w:uiPriority="66"/>
+    <w:lsdException w:name="Medium Grid 1 Accent 1" w:uiPriority="67"/>
+    <w:lsdException w:name="Medium Grid 2 Accent 1" w:uiPriority="68"/>
+    <w:lsdException w:name="Medium Grid 3 Accent 1" w:uiPriority="69"/>
+    <w:lsdException w:name="Dark List Accent 1" w:uiPriority="70"/>
+    <w:lsdException w:name="Colorful Shading Accent 1" w:uiPriority="71"/>
+    <w:lsdException w:name="Colorful List Accent 1" w:uiPriority="72"/>
+    <w:lsdException w:name="Colorful Grid Accent 1" w:uiPriority="73"/>
+    <w:lsdException w:name="Light Shading Accent 2" w:uiPriority="60"/>
+    <w:lsdException w:name="Light List Accent 2" w:uiPriority="61"/>
+    <w:lsdException w:name="Light Grid Accent 2" w:uiPriority="62"/>
+    <w:lsdException w:name="Medium Shading 1 Accent 2" w:uiPriority="63"/>
+    <w:lsdException w:name="Medium Shading 2 Accent 2" w:uiPriority="64"/>
+    <w:lsdException w:name="Medium List 1 Accent 2" w:uiPriority="65"/>
+    <w:lsdException w:name="Medium List 2 Accent 2" w:uiPriority="66"/>
+    <w:lsdException w:name="Medium Grid 1 Accent 2" w:uiPriority="67"/>
+    <w:lsdException w:name="Medium Grid 2 Accent 2" w:uiPriority="68"/>
+    <w:lsdException w:name="Medium Grid 3 Accent 2" w:uiPriority="69"/>
+    <w:lsdException w:name="Dark List Accent 2" w:uiPriority="70"/>
+    <w:lsdException w:name="Colorful Shading Accent 2" w:uiPriority="71"/>
+    <w:lsdException w:name="Colorful List Accent 2" w:uiPriority="72"/>
+    <w:lsdException w:name="Colorful Grid Accent 2" w:uiPriority="73"/>
+    <w:lsdException w:name="Light Shading Accent 3" w:uiPriority="60"/>
+    <w:lsdException w:name="Light List Accent 3" w:uiPriority="61"/>
+    <w:lsdException w:name="Light Grid Accent 3" w:uiPriority="62"/>
+    <w:lsdException w:name="Medium Shading 1 Accent 3" w:uiPriority="63"/>
+    <w:lsdException w:name="Medium Shading 2 Accent 3" w:uiPriority="64"/>
+    <w:lsdException w:name="Medium List 1 Accent 3" w:uiPriority="65"/>
+    <w:lsdException w:name="Medium List 2 Accent 3" w:uiPriority="66"/>
+    <w:lsdException w:name="Medium Grid 1 Accent 3" w:uiPriority="67"/>
+    <w:lsdException w:name="Medium Grid 2 Accent 3" w:uiPriority="68"/>
+    <w:lsdException w:name="Medium Grid 3 Accent 3" w:uiPriority="69"/>
+    <w:lsdException w:name="Dark List Accent 3" w:uiPriority="70"/>
+    <w:lsdException w:name="Colorful Shading Accent 3" w:uiPriority="71"/>
+    <w:lsdException w:name="Colorful List Accent 3" w:uiPriority="72"/>
+    <w:lsdException w:name="Colorful Grid Accent 3" w:uiPriority="73"/>
+    <w:lsdException w:name="Light Shading Accent 4" w:uiPriority="60"/>
+    <w:lsdException w:name="Light List Accent 4" w:uiPriority="61"/>
+    <w:lsdException w:name="Light Grid Accent 4" w:uiPriority="62"/>
+    <w:lsdException w:name="Medium Shading 1 Accent 4" w:uiPriority="63"/>
+    <w:lsdException w:name="Medium Shading 2 Accent 4" w:uiPriority="64"/>
+    <w:lsdException w:name="Medium List 1 Accent 4" w:uiPriority="65"/>
+    <w:lsdException w:name="Medium List 2 Accent 4" w:uiPriority="66"/>
+    <w:lsdException w:name="Medium Grid 1 Accent 4" w:uiPriority="67"/>
+    <w:lsdException w:name="Medium Grid 2 Accent 4" w:uiPriority="68"/>
+    <w:lsdException w:name="Medium Grid 3 Accent 4" w:uiPriority="69"/>
+    <w:lsdException w:name="Dark List Accent 4" w:uiPriority="70"/>
+    <w:lsdException w:name="Colorful Shading Accent 4" w:uiPriority="71"/>
+    <w:lsdException w:name="Colorful List Accent 4" w:uiPriority="72"/>
+    <w:lsdException w:name="Colorful Grid Accent 4" w:uiPriority="73"/>
+    <w:lsdException w:name="Light Shading Accent 5" w:uiPriority="60"/>
+    <w:lsdException w:name="Light List Accent 5" w:uiPriority="61"/>
+    <w:lsdException w:name="Light Grid Accent 5" w:uiPriority="62"/>
+    <w:lsdException w:name="Medium Shading 1 Accent 5" w:uiPriority="63"/>
+    <w:lsdException w:name="Medium Shading 2 Accent 5" w:uiPriority="64"/>
+    <w:lsdException w:name="Medium List 1 Accent 5" w:uiPriority="65"/>
+    <w:lsdException w:name="Medium List 2 Accent 5" w:uiPriority="66"/>
+    <w:lsdException w:name="Medium Grid 1 Accent 5" w:uiPriority="67"/>
+    <w:lsdException w:name="Medium Grid 2 Accent 5" w:uiPriority="68"/>
+    <w:lsdException w:name="Medium Grid 3 Accent 5" w:uiPriority="69"/>
+    <w:lsdException w:name="Dark List Accent 5" w:uiPriority="70"/>
+    <w:lsdException w:name="Colorful Shading Accent 5" w:uiPriority="71"/>
+    <w:lsdException w:name="Colorful List Accent 5" w:uiPriority="72"/>
+    <w:lsdException w:name="Colorful Grid Accent 5" w:uiPriority="73"/>
+    <w:lsdException w:name="Light Shading Accent 6" w:uiPriority="60"/>
+    <w:lsdException w:name="Light List Accent 6" w:uiPriority="61"/>
+    <w:lsdException w:name="Light Grid Accent 6" w:uiPriority="62"/>
+    <w:lsdException w:name="Medium Shading 1 Accent 6" w:uiPriority="63"/>
+    <w:lsdException w:name="Medium Shading 2 Accent 6" w:uiPriority="64"/>
+    <w:lsdException w:name="Medium List 1 Accent 6" w:uiPriority="65"/>
+    <w:lsdException w:name="Medium List 2 Accent 6" w:uiPriority="66"/>
+    <w:lsdException w:name="Medium Grid 1 Accent 6" w:uiPriority="67"/>
+    <w:lsdException w:name="Medium Grid 2 Accent 6" w:uiPriority="68"/>
+    <w:lsdException w:name="Medium Grid 3 Accent 6" w:uiPriority="69"/>
+    <w:lsdException w:name="Dark List Accent 6" w:uiPriority="70"/>
+    <w:lsdException w:name="Colorful Shading Accent 6" w:uiPriority="71"/>
+    <w:lsdException w:name="Colorful List Accent 6" w:uiPriority="72"/>
+    <w:lsdException w:name="Colorful Grid Accent 6" w:uiPriority="73"/>
+    <w:lsdException w:name="Subtle Emphasis" w:uiPriority="19" w:qFormat="1"/>
+    <w:lsdException w:name="Intense Emphasis" w:uiPriority="21" w:qFormat="1"/>
+    <w:lsdException w:name="Subtle Reference" w:uiPriority="31" w:qFormat="1"/>
+    <w:lsdException w:name="Intense Reference" w:uiPriority="32" w:qFormat="1"/>
+    <w:lsdException w:name="Book Title" w:uiPriority="33" w:qFormat="1"/>
+    <w:lsdException w:name="Bibliography" w:semiHidden="1" w:uiPriority="37" w:unhideWhenUsed="1"/>
+    <w:lsdException w:name="TOC Heading" w:semiHidden="1" w:uiPriority="39" w:unhideWhenUsed="1" w:qFormat="1"/>
+    <w:lsdException w:name="Plain Table 1" w:uiPriority="41"/>
+    <w:lsdException w:name="Plain Table 2" w:uiPriority="42"/>
+    <w:lsdException w:name="Plain Table 3" w:uiPriority="43"/>
+    <w:lsdException w:name="Plain Table 4" w:uiPriority="44"/>
+    <w:lsdException w:name="Plain Table 5" w:uiPriority="45"/>
+    <w:lsdException w:name="Grid Table Light" w:uiPriority="40"/>
+    <w:lsdException w:name="Grid Table 1 Light" w:uiPriority="46"/>
+    <w:lsdException w:name="Grid Table 2" w:uiPriority="47"/>
+    <w:lsdException w:name="Grid Table 3" w:uiPriority="48"/>
+    <w:lsdException w:name="Grid Table 4" w:uiPriority="49"/>
+    <w:lsdException w:name="Grid Table 5 Dark" w:uiPriority="50"/>
+    <w:lsdException w:name="Grid Table 6 Colorful" w:uiPriority="51"/>
+    <w:lsdException w:name="Grid Table 7 Colorful" w:uiPriority="52"/>
+    <w:lsdException w:name="Grid Table 1 Light Accent 1" w:uiPriority="46"/>
+    <w:lsdException w:name="Grid Table 2 Accent 1" w:uiPriority="47"/>
+    <w:lsdException w:name="Grid Table 3 Accent 1" w:uiPriority="48"/>
+    <w:lsdException w:name="Grid Table 4 Accent 1" w:uiPriority="49"/>
+    <w:lsdException w:name="Grid Table 5 Dark Accent 1" w:uiPriority="50"/>
+    <w:lsdException w:name="Grid Table 6 Colorful Accent 1" w:uiPriority="51"/>
+    <w:lsdException w:name="Grid Table 7 Colorful Accent 1" w:uiPriority="52"/>
+    <w:lsdException w:name="Grid Table 1 Light Accent 2" w:uiPriority="46"/>
+    <w:lsdException w:name="Grid Table 2 Accent 2" w:uiPriority="47"/>
+    <w:lsdException w:name="Grid Table 3 Accent 2" w:uiPriority="48"/>
+    <w:lsdException w:name="Grid Table 4 Accent 2" w:uiPriority="49"/>
+    <w:lsdException w:name="Grid Table 5 Dark Accent 2" w:uiPriority="50"/>
+    <w:lsdException w:name="Grid Table 6 Colorful Accent 2" w:uiPriority="51"/>
+    <w:lsdException w:name="Grid Table 7 Colorful Accent 2" w:uiPriority="52"/>
+    <w:lsdException w:name="Grid Table 1 Light Accent 3" w:uiPriority="46"/>
+    <w:lsdException w:name="Grid Table 2 Accent 3" w:uiPriority="47"/>
+    <w:lsdException w:name="Grid Table 3 Accent 3" w:uiPriority="48"/>
+    <w:lsdException w:name="Grid Table 4 Accent 3" w:uiPriority="49"/>
+    <w:lsdException w:name="Grid Table 5 Dark Accent 3" w:uiPriority="50"/>
+    <w:lsdException w:name="Grid Table 6 Colorful Accent 3" w:uiPriority="51"/>
+    <w:lsdException w:name="Grid Table 7 Colorful Accent 3" w:uiPriority="52"/>
+    <w:lsdException w:name="Grid Table 1 Light Accent 4" w:uiPriority="46"/>
+    <w:lsdException w:name="Grid Table 2 Accent 4" w:uiPriority="47"/>
+    <w:lsdException w:name="Grid Table 3 Accent 4" w:uiPriority="48"/>
+    <w:lsdException w:name="Grid Table 4 Accent 4" w:uiPriority="49"/>
+    <w:lsdException w:name="Grid Table 5 Dark Accent 4" w:uiPriority="50"/>
+    <w:lsdException w:name="Grid Table 6 Colorful Accent 4" w:uiPriority="51"/>
+    <w:lsdException w:name="Grid Table 7 Colorful Accent 4" w:uiPriority="52"/>
+    <w:lsdException w:name="Grid Table 1 Light Accent 5" w:uiPriority="46"/>
+    <w:lsdException w:name="Grid Table 2 Accent 5" w:uiPriority="47"/>
+    <w:lsdException w:name="Grid Table 3 Accent 5" w:uiPriority="48"/>
+    <w:lsdException w:name="Grid Table 4 Accent 5" w:uiPriority="49"/>
+    <w:lsdException w:name="Grid Table 5 Dark Accent 5" w:uiPriority="50"/>
+    <w:lsdException w:name="Grid Table 6 Colorful Accent 5" w:uiPriority="51"/>
+    <w:lsdException w:name="Grid Table 7 Colorful Accent 5" w:uiPriority="52"/>
+    <w:lsdException w:name="Grid Table 1 Light Accent 6" w:uiPriority="46"/>
+    <w:lsdException w:name="Grid Table 2 Accent 6" w:uiPriority="47"/>
+    <w:lsdException w:name="Grid Table 3 Accent 6" w:uiPriority="48"/>
+    <w:lsdException w:name="Grid Table 4 Accent 6" w:uiPriority="49"/>
+    <w:lsdException w:name="Grid Table 5 Dark Accent 6" w:uiPriority="50"/>
+    <w:lsdException w:name="Grid Table 6 Colorful Accent 6" w:uiPriority="51"/>
+    <w:lsdException w:name="Grid Table 7 Colorful Accent 6" w:uiPriority="52"/>
+    <w:lsdException w:name="List Table 1 Light" w:uiPriority="46"/>
+    <w:lsdException w:name="List Table 2" w:uiPriority="47"/>
+    <w:lsdException w:name="List Table 3" w:uiPriority="48"/>
+    <w:lsdException w:name="List Table 4" w:uiPriority="49"/>
+    <w:lsdException w:name="List Table 5 Dark" w:uiPriority="50"/>
+    <w:lsdException w:name="List Table 6 Colorful" w:uiPriority="51"/>
+    <w:lsdException w:name="List Table 7 Colorful" w:uiPriority="52"/>
+    <w:lsdException w:name="List Table 1 Light Accent 1" w:uiPriority="46"/>
+    <w:lsdException w:name="List Table 2 Accent 1" w:uiPriority="47"/>
+    <w:lsdException w:name="List Table 3 Accent 1" w:uiPriority="48"/>
+    <w:lsdException w:name="List Table 4 Accent 1" w:uiPriority="49"/>
+    <w:lsdException w:name="List Table 5 Dark Accent 1" w:uiPriority="50"/>
+    <w:lsdException w:name="List Table 6 Colorful Accent 1" w:uiPriority="51"/>
+    <w:lsdException w:name="List Table 7 Colorful Accent 1" w:uiPriority="52"/>
+    <w:lsdException w:name="List Table 1 Light Accent 2" w:uiPriority="46"/>
+    <w:lsdException w:name="List Table 2 Accent 2" w:uiPriority="47"/>
+    <w:lsdException w:name="List Table 3 Accent 2" w:uiPriority="48"/>
+    <w:lsdException w:name="List Table 4 Accent 2" w:uiPriority="49"/>
+    <w:lsdException w:name="List Table 5 Dark Accent 2" w:uiPriority="50"/>
+    <w:lsdException w:name="List Table 6 Colorful Accent 2" w:uiPriority="51"/>
+    <w:lsdException w:name="List Table 7 Colorful Accent 2" w:uiPriority="52"/>
+    <w:lsdException w:name="List Table 1 Light Accent 3" w:uiPriority="46"/>
+    <w:lsdException w:name="List Table 2 Accent 3" w:uiPriority="47"/>
+    <w:lsdException w:name="List Table 3 Accent 3" w:uiPriority="48"/>
+    <w:lsdException w:name="List Table 4 Accent 3" w:uiPriority="49"/>
+    <w:lsdException w:name="List Table 5 Dark Accent 3" w:uiPriority="50"/>
+    <w:lsdException w:name="List Table 6 Colorful Accent 3" w:uiPriority="51"/>
+    <w:lsdException w:name="List Table 7 Colorful Accent 3" w:uiPriority="52"/>
+    <w:lsdException w:name="List Table 1 Light Accent 4" w:uiPriority="46"/>
+    <w:lsdException w:name="List Table 2 Accent 4" w:uiPriority="47"/>
+    <w:lsdException w:name="List Table 3 Accent 4" w:uiPriority="48"/>
+    <w:lsdException w:name="List Table 4 Accent 4" w:uiPriority="49"/>
+    <w:lsdException w:name="List Table 5 Dark Accent 4" w:uiPriority="50"/>
+    <w:lsdException w:name="List Table 6 Colorful Accent 4" w:uiPriority="51"/>
+    <w:lsdException w:name="List Table 7 Colorful Accent 4" w:uiPriority="52"/>
+    <w:lsdException w:name="List Table 1 Light Accent 5" w:uiPriority="46"/>
+    <w:lsdException w:name="List Table 2 Accent 5" w:uiPriority="47"/>
+    <w:lsdException w:name="List Table 3 Accent 5" w:uiPriority="48"/>
+    <w:lsdException w:name="List Table 4 Accent 5" w:uiPriority="49"/>
+    <w:lsdException w:name="List Table 5 Dark Accent 5" w:uiPriority="50"/>
+    <w:lsdException w:name="List Table 6 Colorful Accent 5" w:uiPriority="51"/>
+    <w:lsdException w:name="List Table 7 Colorful Accent 5" w:uiPriority="52"/>
+    <w:lsdException w:name="List Table 1 Light Accent 6" w:uiPriority="46"/>
+    <w:lsdException w:name="List Table 2 Accent 6" w:uiPriority="47"/>
+    <w:lsdException w:name="List Table 3 Accent 6" w:uiPriority="48"/>
+    <w:lsdException w:name="List Table 4 Accent 6" w:uiPriority="49"/>
+    <w:lsdException w:name="List Table 5 Dark Accent 6" w:uiPriority="50"/>
+    <w:lsdException w:name="List Table 6 Colorful Accent 6" w:uiPriority="51"/>
+    <w:lsdException w:name="List Table 7 Colorful Accent 6" w:uiPriority="52"/>
   </w:latentStyles>
   <w:style w:type="paragraph" w:default="1" w:styleId="Normal">
     <w:name w:val="Normal"/>
@@ -2923,7 +2896,7 @@
       <w:rFonts w:cs="Lohit Devanagari"/>
     </w:rPr>
   </w:style>
-  <w:style w:type="paragraph" w:styleId="Epgrafe">
+  <w:style w:type="paragraph" w:styleId="Descripcin">
     <w:name w:val="caption"/>
     <w:basedOn w:val="Normal"/>
     <w:qFormat/>
@@ -2958,672 +2931,7 @@
       <w:sz w:val="22"/>
     </w:rPr>
   </w:style>
-  <w:style w:type="paragraph" w:styleId="Ttulo">
-    <w:name w:val="Title"/>
-    <w:basedOn w:val="LO-normal"/>
-    <w:next w:val="Normal"/>
-    <w:uiPriority w:val="10"/>
-    <w:qFormat/>
-    <w:pPr>
-      <w:keepNext/>
-      <w:keepLines/>
-      <w:spacing w:after="60"/>
-    </w:pPr>
-    <w:rPr>
-      <w:sz w:val="52"/>
-      <w:szCs w:val="52"/>
-    </w:rPr>
-  </w:style>
-  <w:style w:type="paragraph" w:styleId="Subttulo">
-    <w:name w:val="Subtitle"/>
-    <w:basedOn w:val="LO-normal"/>
-    <w:next w:val="Normal"/>
-    <w:uiPriority w:val="11"/>
-    <w:qFormat/>
-    <w:pPr>
-      <w:keepNext/>
-      <w:keepLines/>
-      <w:spacing w:after="320"/>
-    </w:pPr>
-    <w:rPr>
-      <w:color w:val="666666"/>
-      <w:sz w:val="30"/>
-      <w:szCs w:val="30"/>
-    </w:rPr>
-  </w:style>
-  <w:style w:type="paragraph" w:styleId="Encabezado">
-    <w:name w:val="header"/>
-    <w:basedOn w:val="Normal"/>
-  </w:style>
-  <w:style w:type="paragraph" w:styleId="Piedepgina">
-    <w:name w:val="footer"/>
-    <w:basedOn w:val="Normal"/>
-  </w:style>
-</w:styles>
-</file>
-
-<file path=word/stylesWithEffects.xml><?xml version="1.0" encoding="utf-8"?>
-<w:styles xmlns:wpc="http://schemas.microsoft.com/office/word/2010/wordprocessingCanvas" xmlns:mc="http://schemas.openxmlformats.org/markup-compatibility/2006" xmlns:o="urn:schemas-microsoft-com:office:office" xmlns:r="http://schemas.openxmlformats.org/officeDocument/2006/relationships" xmlns:m="http://schemas.openxmlformats.org/officeDocument/2006/math" xmlns:v="urn:schemas-microsoft-com:vml" xmlns:wp14="http://schemas.microsoft.com/office/word/2010/wordprocessingDrawing" xmlns:wp="http://schemas.openxmlformats.org/drawingml/2006/wordprocessingDrawing" xmlns:w10="urn:schemas-microsoft-com:office:word" xmlns:w="http://schemas.openxmlformats.org/wordprocessingml/2006/main" xmlns:w14="http://schemas.microsoft.com/office/word/2010/wordml" xmlns:wpg="http://schemas.microsoft.com/office/word/2010/wordprocessingGroup" xmlns:wpi="http://schemas.microsoft.com/office/word/2010/wordprocessingInk" xmlns:wne="http://schemas.microsoft.com/office/word/2006/wordml" xmlns:wps="http://schemas.microsoft.com/office/word/2010/wordprocessingShape" mc:Ignorable="w14 wp14">
-  <w:docDefaults>
-    <w:rPrDefault>
-      <w:rPr>
-        <w:rFonts w:ascii="Arial" w:eastAsia="Arial" w:hAnsi="Arial" w:cs="Arial"/>
-        <w:szCs w:val="22"/>
-        <w:lang w:val="en-US" w:eastAsia="zh-CN" w:bidi="hi-IN"/>
-      </w:rPr>
-    </w:rPrDefault>
-    <w:pPrDefault/>
-  </w:docDefaults>
-  <w:latentStyles w:defLockedState="0" w:defUIPriority="99" w:defSemiHidden="1" w:defUnhideWhenUsed="1" w:defQFormat="0" w:count="267">
-    <w:lsdException w:name="Normal" w:semiHidden="0" w:uiPriority="0" w:unhideWhenUsed="0" w:qFormat="1"/>
-    <w:lsdException w:name="heading 1" w:semiHidden="0" w:uiPriority="9" w:unhideWhenUsed="0" w:qFormat="1"/>
-    <w:lsdException w:name="heading 2" w:uiPriority="9" w:qFormat="1"/>
-    <w:lsdException w:name="heading 3" w:uiPriority="9" w:qFormat="1"/>
-    <w:lsdException w:name="heading 4" w:uiPriority="9" w:qFormat="1"/>
-    <w:lsdException w:name="heading 5" w:uiPriority="9" w:qFormat="1"/>
-    <w:lsdException w:name="heading 6" w:uiPriority="9" w:qFormat="1"/>
-    <w:lsdException w:name="heading 7" w:uiPriority="9" w:qFormat="1"/>
-    <w:lsdException w:name="heading 8" w:uiPriority="9" w:qFormat="1"/>
-    <w:lsdException w:name="heading 9" w:uiPriority="9" w:qFormat="1"/>
-    <w:lsdException w:name="toc 1" w:uiPriority="39"/>
-    <w:lsdException w:name="toc 2" w:uiPriority="39"/>
-    <w:lsdException w:name="toc 3" w:uiPriority="39"/>
-    <w:lsdException w:name="toc 4" w:uiPriority="39"/>
-    <w:lsdException w:name="toc 5" w:uiPriority="39"/>
-    <w:lsdException w:name="toc 6" w:uiPriority="39"/>
-    <w:lsdException w:name="toc 7" w:uiPriority="39"/>
-    <w:lsdException w:name="toc 8" w:uiPriority="39"/>
-    <w:lsdException w:name="toc 9" w:uiPriority="39"/>
-    <w:lsdException w:name="caption" w:uiPriority="35" w:qFormat="1"/>
-    <w:lsdException w:name="Title" w:semiHidden="0" w:uiPriority="10" w:unhideWhenUsed="0" w:qFormat="1"/>
-    <w:lsdException w:name="Default Paragraph Font" w:uiPriority="1"/>
-    <w:lsdException w:name="Subtitle" w:semiHidden="0" w:uiPriority="11" w:unhideWhenUsed="0" w:qFormat="1"/>
-    <w:lsdException w:name="Strong" w:semiHidden="0" w:uiPriority="22" w:unhideWhenUsed="0" w:qFormat="1"/>
-    <w:lsdException w:name="Emphasis" w:semiHidden="0" w:uiPriority="20" w:unhideWhenUsed="0" w:qFormat="1"/>
-    <w:lsdException w:name="Table Grid" w:semiHidden="0" w:uiPriority="39" w:unhideWhenUsed="0"/>
-    <w:lsdException w:name="Placeholder Text" w:unhideWhenUsed="0"/>
-    <w:lsdException w:name="No Spacing" w:semiHidden="0" w:uiPriority="1" w:unhideWhenUsed="0" w:qFormat="1"/>
-    <w:lsdException w:name="Light Shading" w:semiHidden="0" w:uiPriority="60" w:unhideWhenUsed="0"/>
-    <w:lsdException w:name="Light List" w:semiHidden="0" w:uiPriority="61" w:unhideWhenUsed="0"/>
-    <w:lsdException w:name="Light Grid" w:semiHidden="0" w:uiPriority="62" w:unhideWhenUsed="0"/>
-    <w:lsdException w:name="Medium Shading 1" w:semiHidden="0" w:uiPriority="63" w:unhideWhenUsed="0"/>
-    <w:lsdException w:name="Medium Shading 2" w:semiHidden="0" w:uiPriority="64" w:unhideWhenUsed="0"/>
-    <w:lsdException w:name="Medium List 1" w:semiHidden="0" w:uiPriority="65" w:unhideWhenUsed="0"/>
-    <w:lsdException w:name="Medium List 2" w:semiHidden="0" w:uiPriority="66" w:unhideWhenUsed="0"/>
-    <w:lsdException w:name="Medium Grid 1" w:semiHidden="0" w:uiPriority="67" w:unhideWhenUsed="0"/>
-    <w:lsdException w:name="Medium Grid 2" w:semiHidden="0" w:uiPriority="68" w:unhideWhenUsed="0"/>
-    <w:lsdException w:name="Medium Grid 3" w:semiHidden="0" w:uiPriority="69" w:unhideWhenUsed="0"/>
-    <w:lsdException w:name="Dark List" w:semiHidden="0" w:uiPriority="70" w:unhideWhenUsed="0"/>
-    <w:lsdException w:name="Colorful Shading" w:semiHidden="0" w:uiPriority="71" w:unhideWhenUsed="0"/>
-    <w:lsdException w:name="Colorful List" w:semiHidden="0" w:uiPriority="72" w:unhideWhenUsed="0"/>
-    <w:lsdException w:name="Colorful Grid" w:semiHidden="0" w:uiPriority="73" w:unhideWhenUsed="0"/>
-    <w:lsdException w:name="Light Shading Accent 1" w:semiHidden="0" w:uiPriority="60" w:unhideWhenUsed="0"/>
-    <w:lsdException w:name="Light List Accent 1" w:semiHidden="0" w:uiPriority="61" w:unhideWhenUsed="0"/>
-    <w:lsdException w:name="Light Grid Accent 1" w:semiHidden="0" w:uiPriority="62" w:unhideWhenUsed="0"/>
-    <w:lsdException w:name="Medium Shading 1 Accent 1" w:semiHidden="0" w:uiPriority="63" w:unhideWhenUsed="0"/>
-    <w:lsdException w:name="Medium Shading 2 Accent 1" w:semiHidden="0" w:uiPriority="64" w:unhideWhenUsed="0"/>
-    <w:lsdException w:name="Medium List 1 Accent 1" w:semiHidden="0" w:uiPriority="65" w:unhideWhenUsed="0"/>
-    <w:lsdException w:name="Revision" w:unhideWhenUsed="0"/>
-    <w:lsdException w:name="List Paragraph" w:semiHidden="0" w:uiPriority="34" w:unhideWhenUsed="0" w:qFormat="1"/>
-    <w:lsdException w:name="Quote" w:semiHidden="0" w:uiPriority="29" w:unhideWhenUsed="0" w:qFormat="1"/>
-    <w:lsdException w:name="Intense Quote" w:semiHidden="0" w:uiPriority="30" w:unhideWhenUsed="0" w:qFormat="1"/>
-    <w:lsdException w:name="Medium List 2 Accent 1" w:semiHidden="0" w:uiPriority="66" w:unhideWhenUsed="0"/>
-    <w:lsdException w:name="Medium Grid 1 Accent 1" w:semiHidden="0" w:uiPriority="67" w:unhideWhenUsed="0"/>
-    <w:lsdException w:name="Medium Grid 2 Accent 1" w:semiHidden="0" w:uiPriority="68" w:unhideWhenUsed="0"/>
-    <w:lsdException w:name="Medium Grid 3 Accent 1" w:semiHidden="0" w:uiPriority="69" w:unhideWhenUsed="0"/>
-    <w:lsdException w:name="Dark List Accent 1" w:semiHidden="0" w:uiPriority="70" w:unhideWhenUsed="0"/>
-    <w:lsdException w:name="Colorful Shading Accent 1" w:semiHidden="0" w:uiPriority="71" w:unhideWhenUsed="0"/>
-    <w:lsdException w:name="Colorful List Accent 1" w:semiHidden="0" w:uiPriority="72" w:unhideWhenUsed="0"/>
-    <w:lsdException w:name="Colorful Grid Accent 1" w:semiHidden="0" w:uiPriority="73" w:unhideWhenUsed="0"/>
-    <w:lsdException w:name="Light Shading Accent 2" w:semiHidden="0" w:uiPriority="60" w:unhideWhenUsed="0"/>
-    <w:lsdException w:name="Light List Accent 2" w:semiHidden="0" w:uiPriority="61" w:unhideWhenUsed="0"/>
-    <w:lsdException w:name="Light Grid Accent 2" w:semiHidden="0" w:uiPriority="62" w:unhideWhenUsed="0"/>
-    <w:lsdException w:name="Medium Shading 1 Accent 2" w:semiHidden="0" w:uiPriority="63" w:unhideWhenUsed="0"/>
-    <w:lsdException w:name="Medium Shading 2 Accent 2" w:semiHidden="0" w:uiPriority="64" w:unhideWhenUsed="0"/>
-    <w:lsdException w:name="Medium List 1 Accent 2" w:semiHidden="0" w:uiPriority="65" w:unhideWhenUsed="0"/>
-    <w:lsdException w:name="Medium List 2 Accent 2" w:semiHidden="0" w:uiPriority="66" w:unhideWhenUsed="0"/>
-    <w:lsdException w:name="Medium Grid 1 Accent 2" w:semiHidden="0" w:uiPriority="67" w:unhideWhenUsed="0"/>
-    <w:lsdException w:name="Medium Grid 2 Accent 2" w:semiHidden="0" w:uiPriority="68" w:unhideWhenUsed="0"/>
-    <w:lsdException w:name="Medium Grid 3 Accent 2" w:semiHidden="0" w:uiPriority="69" w:unhideWhenUsed="0"/>
-    <w:lsdException w:name="Dark List Accent 2" w:semiHidden="0" w:uiPriority="70" w:unhideWhenUsed="0"/>
-    <w:lsdException w:name="Colorful Shading Accent 2" w:semiHidden="0" w:uiPriority="71" w:unhideWhenUsed="0"/>
-    <w:lsdException w:name="Colorful List Accent 2" w:semiHidden="0" w:uiPriority="72" w:unhideWhenUsed="0"/>
-    <w:lsdException w:name="Colorful Grid Accent 2" w:semiHidden="0" w:uiPriority="73" w:unhideWhenUsed="0"/>
-    <w:lsdException w:name="Light Shading Accent 3" w:semiHidden="0" w:uiPriority="60" w:unhideWhenUsed="0"/>
-    <w:lsdException w:name="Light List Accent 3" w:semiHidden="0" w:uiPriority="61" w:unhideWhenUsed="0"/>
-    <w:lsdException w:name="Light Grid Accent 3" w:semiHidden="0" w:uiPriority="62" w:unhideWhenUsed="0"/>
-    <w:lsdException w:name="Medium Shading 1 Accent 3" w:semiHidden="0" w:uiPriority="63" w:unhideWhenUsed="0"/>
-    <w:lsdException w:name="Medium Shading 2 Accent 3" w:semiHidden="0" w:uiPriority="64" w:unhideWhenUsed="0"/>
-    <w:lsdException w:name="Medium List 1 Accent 3" w:semiHidden="0" w:uiPriority="65" w:unhideWhenUsed="0"/>
-    <w:lsdException w:name="Medium List 2 Accent 3" w:semiHidden="0" w:uiPriority="66" w:unhideWhenUsed="0"/>
-    <w:lsdException w:name="Medium Grid 1 Accent 3" w:semiHidden="0" w:uiPriority="67" w:unhideWhenUsed="0"/>
-    <w:lsdException w:name="Medium Grid 2 Accent 3" w:semiHidden="0" w:uiPriority="68" w:unhideWhenUsed="0"/>
-    <w:lsdException w:name="Medium Grid 3 Accent 3" w:semiHidden="0" w:uiPriority="69" w:unhideWhenUsed="0"/>
-    <w:lsdException w:name="Dark List Accent 3" w:semiHidden="0" w:uiPriority="70" w:unhideWhenUsed="0"/>
-    <w:lsdException w:name="Colorful Shading Accent 3" w:semiHidden="0" w:uiPriority="71" w:unhideWhenUsed="0"/>
-    <w:lsdException w:name="Colorful List Accent 3" w:semiHidden="0" w:uiPriority="72" w:unhideWhenUsed="0"/>
-    <w:lsdException w:name="Colorful Grid Accent 3" w:semiHidden="0" w:uiPriority="73" w:unhideWhenUsed="0"/>
-    <w:lsdException w:name="Light Shading Accent 4" w:semiHidden="0" w:uiPriority="60" w:unhideWhenUsed="0"/>
-    <w:lsdException w:name="Light List Accent 4" w:semiHidden="0" w:uiPriority="61" w:unhideWhenUsed="0"/>
-    <w:lsdException w:name="Light Grid Accent 4" w:semiHidden="0" w:uiPriority="62" w:unhideWhenUsed="0"/>
-    <w:lsdException w:name="Medium Shading 1 Accent 4" w:semiHidden="0" w:uiPriority="63" w:unhideWhenUsed="0"/>
-    <w:lsdException w:name="Medium Shading 2 Accent 4" w:semiHidden="0" w:uiPriority="64" w:unhideWhenUsed="0"/>
-    <w:lsdException w:name="Medium List 1 Accent 4" w:semiHidden="0" w:uiPriority="65" w:unhideWhenUsed="0"/>
-    <w:lsdException w:name="Medium List 2 Accent 4" w:semiHidden="0" w:uiPriority="66" w:unhideWhenUsed="0"/>
-    <w:lsdException w:name="Medium Grid 1 Accent 4" w:semiHidden="0" w:uiPriority="67" w:unhideWhenUsed="0"/>
-    <w:lsdException w:name="Medium Grid 2 Accent 4" w:semiHidden="0" w:uiPriority="68" w:unhideWhenUsed="0"/>
-    <w:lsdException w:name="Medium Grid 3 Accent 4" w:semiHidden="0" w:uiPriority="69" w:unhideWhenUsed="0"/>
-    <w:lsdException w:name="Dark List Accent 4" w:semiHidden="0" w:uiPriority="70" w:unhideWhenUsed="0"/>
-    <w:lsdException w:name="Colorful Shading Accent 4" w:semiHidden="0" w:uiPriority="71" w:unhideWhenUsed="0"/>
-    <w:lsdException w:name="Colorful List Accent 4" w:semiHidden="0" w:uiPriority="72" w:unhideWhenUsed="0"/>
-    <w:lsdException w:name="Colorful Grid Accent 4" w:semiHidden="0" w:uiPriority="73" w:unhideWhenUsed="0"/>
-    <w:lsdException w:name="Light Shading Accent 5" w:semiHidden="0" w:uiPriority="60" w:unhideWhenUsed="0"/>
-    <w:lsdException w:name="Light List Accent 5" w:semiHidden="0" w:uiPriority="61" w:unhideWhenUsed="0"/>
-    <w:lsdException w:name="Light Grid Accent 5" w:semiHidden="0" w:uiPriority="62" w:unhideWhenUsed="0"/>
-    <w:lsdException w:name="Medium Shading 1 Accent 5" w:semiHidden="0" w:uiPriority="63" w:unhideWhenUsed="0"/>
-    <w:lsdException w:name="Medium Shading 2 Accent 5" w:semiHidden="0" w:uiPriority="64" w:unhideWhenUsed="0"/>
-    <w:lsdException w:name="Medium List 1 Accent 5" w:semiHidden="0" w:uiPriority="65" w:unhideWhenUsed="0"/>
-    <w:lsdException w:name="Medium List 2 Accent 5" w:semiHidden="0" w:uiPriority="66" w:unhideWhenUsed="0"/>
-    <w:lsdException w:name="Medium Grid 1 Accent 5" w:semiHidden="0" w:uiPriority="67" w:unhideWhenUsed="0"/>
-    <w:lsdException w:name="Medium Grid 2 Accent 5" w:semiHidden="0" w:uiPriority="68" w:unhideWhenUsed="0"/>
-    <w:lsdException w:name="Medium Grid 3 Accent 5" w:semiHidden="0" w:uiPriority="69" w:unhideWhenUsed="0"/>
-    <w:lsdException w:name="Dark List Accent 5" w:semiHidden="0" w:uiPriority="70" w:unhideWhenUsed="0"/>
-    <w:lsdException w:name="Colorful Shading Accent 5" w:semiHidden="0" w:uiPriority="71" w:unhideWhenUsed="0"/>
-    <w:lsdException w:name="Colorful List Accent 5" w:semiHidden="0" w:uiPriority="72" w:unhideWhenUsed="0"/>
-    <w:lsdException w:name="Colorful Grid Accent 5" w:semiHidden="0" w:uiPriority="73" w:unhideWhenUsed="0"/>
-    <w:lsdException w:name="Light Shading Accent 6" w:semiHidden="0" w:uiPriority="60" w:unhideWhenUsed="0"/>
-    <w:lsdException w:name="Light List Accent 6" w:semiHidden="0" w:uiPriority="61" w:unhideWhenUsed="0"/>
-    <w:lsdException w:name="Light Grid Accent 6" w:semiHidden="0" w:uiPriority="62" w:unhideWhenUsed="0"/>
-    <w:lsdException w:name="Medium Shading 1 Accent 6" w:semiHidden="0" w:uiPriority="63" w:unhideWhenUsed="0"/>
-    <w:lsdException w:name="Medium Shading 2 Accent 6" w:semiHidden="0" w:uiPriority="64" w:unhideWhenUsed="0"/>
-    <w:lsdException w:name="Medium List 1 Accent 6" w:semiHidden="0" w:uiPriority="65" w:unhideWhenUsed="0"/>
-    <w:lsdException w:name="Medium List 2 Accent 6" w:semiHidden="0" w:uiPriority="66" w:unhideWhenUsed="0"/>
-    <w:lsdException w:name="Medium Grid 1 Accent 6" w:semiHidden="0" w:uiPriority="67" w:unhideWhenUsed="0"/>
-    <w:lsdException w:name="Medium Grid 2 Accent 6" w:semiHidden="0" w:uiPriority="68" w:unhideWhenUsed="0"/>
-    <w:lsdException w:name="Medium Grid 3 Accent 6" w:semiHidden="0" w:uiPriority="69" w:unhideWhenUsed="0"/>
-    <w:lsdException w:name="Dark List Accent 6" w:semiHidden="0" w:uiPriority="70" w:unhideWhenUsed="0"/>
-    <w:lsdException w:name="Colorful Shading Accent 6" w:semiHidden="0" w:uiPriority="71" w:unhideWhenUsed="0"/>
-    <w:lsdException w:name="Colorful List Accent 6" w:semiHidden="0" w:uiPriority="72" w:unhideWhenUsed="0"/>
-    <w:lsdException w:name="Colorful Grid Accent 6" w:semiHidden="0" w:uiPriority="73" w:unhideWhenUsed="0"/>
-    <w:lsdException w:name="Subtle Emphasis" w:semiHidden="0" w:uiPriority="19" w:unhideWhenUsed="0" w:qFormat="1"/>
-    <w:lsdException w:name="Intense Emphasis" w:semiHidden="0" w:uiPriority="21" w:unhideWhenUsed="0" w:qFormat="1"/>
-    <w:lsdException w:name="Subtle Reference" w:semiHidden="0" w:uiPriority="31" w:unhideWhenUsed="0" w:qFormat="1"/>
-    <w:lsdException w:name="Intense Reference" w:semiHidden="0" w:uiPriority="32" w:unhideWhenUsed="0" w:qFormat="1"/>
-    <w:lsdException w:name="Book Title" w:semiHidden="0" w:uiPriority="33" w:unhideWhenUsed="0" w:qFormat="1"/>
-    <w:lsdException w:name="Bibliography" w:uiPriority="37"/>
-    <w:lsdException w:name="TOC Heading" w:uiPriority="39" w:qFormat="1"/>
-  </w:latentStyles>
-  <w:style w:type="paragraph" w:default="1" w:styleId="Normal">
-    <w:name w:val="Normal"/>
-    <w:qFormat/>
-    <w:pPr>
-      <w:widowControl w:val="0"/>
-      <w:spacing w:line="276" w:lineRule="auto"/>
-      <w:contextualSpacing/>
-    </w:pPr>
-    <w:rPr>
-      <w:color w:val="00000A"/>
-      <w:sz w:val="22"/>
-    </w:rPr>
-  </w:style>
-  <w:style w:type="paragraph" w:styleId="Ttulo1">
-    <w:name w:val="heading 1"/>
-    <w:next w:val="Normal"/>
-    <w:uiPriority w:val="9"/>
-    <w:qFormat/>
-    <w:pPr>
-      <w:keepNext/>
-      <w:keepLines/>
-      <w:widowControl w:val="0"/>
-      <w:spacing w:before="400" w:after="120"/>
-      <w:outlineLvl w:val="0"/>
-    </w:pPr>
-    <w:rPr>
-      <w:sz w:val="40"/>
-      <w:szCs w:val="40"/>
-    </w:rPr>
-  </w:style>
-  <w:style w:type="paragraph" w:styleId="Ttulo2">
-    <w:name w:val="heading 2"/>
-    <w:next w:val="Normal"/>
-    <w:uiPriority w:val="9"/>
-    <w:unhideWhenUsed/>
-    <w:qFormat/>
-    <w:pPr>
-      <w:keepNext/>
-      <w:keepLines/>
-      <w:widowControl w:val="0"/>
-      <w:spacing w:before="360" w:after="120"/>
-      <w:outlineLvl w:val="1"/>
-    </w:pPr>
-    <w:rPr>
-      <w:sz w:val="32"/>
-      <w:szCs w:val="32"/>
-    </w:rPr>
-  </w:style>
-  <w:style w:type="paragraph" w:styleId="Ttulo3">
-    <w:name w:val="heading 3"/>
-    <w:next w:val="Normal"/>
-    <w:uiPriority w:val="9"/>
-    <w:semiHidden/>
-    <w:unhideWhenUsed/>
-    <w:qFormat/>
-    <w:pPr>
-      <w:keepNext/>
-      <w:keepLines/>
-      <w:widowControl w:val="0"/>
-      <w:spacing w:before="320" w:after="80"/>
-      <w:outlineLvl w:val="2"/>
-    </w:pPr>
-    <w:rPr>
-      <w:color w:val="434343"/>
-      <w:sz w:val="28"/>
-      <w:szCs w:val="28"/>
-    </w:rPr>
-  </w:style>
-  <w:style w:type="paragraph" w:styleId="Ttulo4">
-    <w:name w:val="heading 4"/>
-    <w:next w:val="Normal"/>
-    <w:uiPriority w:val="9"/>
-    <w:semiHidden/>
-    <w:unhideWhenUsed/>
-    <w:qFormat/>
-    <w:pPr>
-      <w:keepNext/>
-      <w:keepLines/>
-      <w:widowControl w:val="0"/>
-      <w:spacing w:before="280" w:after="80"/>
-      <w:outlineLvl w:val="3"/>
-    </w:pPr>
-    <w:rPr>
-      <w:color w:val="666666"/>
-      <w:sz w:val="24"/>
-      <w:szCs w:val="24"/>
-    </w:rPr>
-  </w:style>
-  <w:style w:type="paragraph" w:styleId="Ttulo5">
-    <w:name w:val="heading 5"/>
-    <w:next w:val="Normal"/>
-    <w:uiPriority w:val="9"/>
-    <w:semiHidden/>
-    <w:unhideWhenUsed/>
-    <w:qFormat/>
-    <w:pPr>
-      <w:keepNext/>
-      <w:keepLines/>
-      <w:widowControl w:val="0"/>
-      <w:spacing w:before="240" w:after="80"/>
-      <w:outlineLvl w:val="4"/>
-    </w:pPr>
-    <w:rPr>
-      <w:color w:val="666666"/>
-      <w:sz w:val="22"/>
-    </w:rPr>
-  </w:style>
-  <w:style w:type="paragraph" w:styleId="Ttulo6">
-    <w:name w:val="heading 6"/>
-    <w:next w:val="Normal"/>
-    <w:uiPriority w:val="9"/>
-    <w:semiHidden/>
-    <w:unhideWhenUsed/>
-    <w:qFormat/>
-    <w:pPr>
-      <w:keepNext/>
-      <w:keepLines/>
-      <w:widowControl w:val="0"/>
-      <w:spacing w:before="240" w:after="80"/>
-      <w:outlineLvl w:val="5"/>
-    </w:pPr>
-    <w:rPr>
-      <w:i/>
-      <w:color w:val="666666"/>
-      <w:sz w:val="22"/>
-    </w:rPr>
-  </w:style>
-  <w:style w:type="character" w:default="1" w:styleId="Fuentedeprrafopredeter">
-    <w:name w:val="Default Paragraph Font"/>
-    <w:uiPriority w:val="1"/>
-    <w:semiHidden/>
-    <w:unhideWhenUsed/>
-  </w:style>
-  <w:style w:type="table" w:default="1" w:styleId="Tablanormal">
-    <w:name w:val="Normal Table"/>
-    <w:uiPriority w:val="99"/>
-    <w:semiHidden/>
-    <w:unhideWhenUsed/>
-    <w:tblPr>
-      <w:tblInd w:w="0" w:type="dxa"/>
-      <w:tblCellMar>
-        <w:top w:w="0" w:type="dxa"/>
-        <w:left w:w="108" w:type="dxa"/>
-        <w:bottom w:w="0" w:type="dxa"/>
-        <w:right w:w="108" w:type="dxa"/>
-      </w:tblCellMar>
-    </w:tblPr>
-  </w:style>
-  <w:style w:type="numbering" w:default="1" w:styleId="Sinlista">
-    <w:name w:val="No List"/>
-    <w:uiPriority w:val="99"/>
-    <w:semiHidden/>
-    <w:unhideWhenUsed/>
-  </w:style>
-  <w:style w:type="character" w:customStyle="1" w:styleId="ListLabel1">
-    <w:name w:val="ListLabel 1"/>
-    <w:qFormat/>
-    <w:rPr>
-      <w:u w:val="none"/>
-    </w:rPr>
-  </w:style>
-  <w:style w:type="character" w:customStyle="1" w:styleId="ListLabel2">
-    <w:name w:val="ListLabel 2"/>
-    <w:qFormat/>
-    <w:rPr>
-      <w:u w:val="none"/>
-    </w:rPr>
-  </w:style>
-  <w:style w:type="character" w:customStyle="1" w:styleId="ListLabel3">
-    <w:name w:val="ListLabel 3"/>
-    <w:qFormat/>
-    <w:rPr>
-      <w:u w:val="none"/>
-    </w:rPr>
-  </w:style>
-  <w:style w:type="character" w:customStyle="1" w:styleId="ListLabel4">
-    <w:name w:val="ListLabel 4"/>
-    <w:qFormat/>
-    <w:rPr>
-      <w:u w:val="none"/>
-    </w:rPr>
-  </w:style>
-  <w:style w:type="character" w:customStyle="1" w:styleId="ListLabel5">
-    <w:name w:val="ListLabel 5"/>
-    <w:qFormat/>
-    <w:rPr>
-      <w:u w:val="none"/>
-    </w:rPr>
-  </w:style>
-  <w:style w:type="character" w:customStyle="1" w:styleId="ListLabel6">
-    <w:name w:val="ListLabel 6"/>
-    <w:qFormat/>
-    <w:rPr>
-      <w:u w:val="none"/>
-    </w:rPr>
-  </w:style>
-  <w:style w:type="character" w:customStyle="1" w:styleId="ListLabel7">
-    <w:name w:val="ListLabel 7"/>
-    <w:qFormat/>
-    <w:rPr>
-      <w:u w:val="none"/>
-    </w:rPr>
-  </w:style>
-  <w:style w:type="character" w:customStyle="1" w:styleId="ListLabel8">
-    <w:name w:val="ListLabel 8"/>
-    <w:qFormat/>
-    <w:rPr>
-      <w:u w:val="none"/>
-    </w:rPr>
-  </w:style>
-  <w:style w:type="character" w:customStyle="1" w:styleId="ListLabel9">
-    <w:name w:val="ListLabel 9"/>
-    <w:qFormat/>
-    <w:rPr>
-      <w:u w:val="none"/>
-    </w:rPr>
-  </w:style>
-  <w:style w:type="character" w:customStyle="1" w:styleId="ListLabel10">
-    <w:name w:val="ListLabel 10"/>
-    <w:qFormat/>
-    <w:rPr>
-      <w:u w:val="none"/>
-    </w:rPr>
-  </w:style>
-  <w:style w:type="character" w:customStyle="1" w:styleId="ListLabel11">
-    <w:name w:val="ListLabel 11"/>
-    <w:qFormat/>
-    <w:rPr>
-      <w:u w:val="none"/>
-    </w:rPr>
-  </w:style>
-  <w:style w:type="character" w:customStyle="1" w:styleId="ListLabel12">
-    <w:name w:val="ListLabel 12"/>
-    <w:qFormat/>
-    <w:rPr>
-      <w:u w:val="none"/>
-    </w:rPr>
-  </w:style>
-  <w:style w:type="character" w:customStyle="1" w:styleId="ListLabel13">
-    <w:name w:val="ListLabel 13"/>
-    <w:qFormat/>
-    <w:rPr>
-      <w:u w:val="none"/>
-    </w:rPr>
-  </w:style>
-  <w:style w:type="character" w:customStyle="1" w:styleId="ListLabel14">
-    <w:name w:val="ListLabel 14"/>
-    <w:qFormat/>
-    <w:rPr>
-      <w:u w:val="none"/>
-    </w:rPr>
-  </w:style>
-  <w:style w:type="character" w:customStyle="1" w:styleId="ListLabel15">
-    <w:name w:val="ListLabel 15"/>
-    <w:qFormat/>
-    <w:rPr>
-      <w:u w:val="none"/>
-    </w:rPr>
-  </w:style>
-  <w:style w:type="character" w:customStyle="1" w:styleId="ListLabel16">
-    <w:name w:val="ListLabel 16"/>
-    <w:qFormat/>
-    <w:rPr>
-      <w:u w:val="none"/>
-    </w:rPr>
-  </w:style>
-  <w:style w:type="character" w:customStyle="1" w:styleId="ListLabel17">
-    <w:name w:val="ListLabel 17"/>
-    <w:qFormat/>
-    <w:rPr>
-      <w:u w:val="none"/>
-    </w:rPr>
-  </w:style>
-  <w:style w:type="character" w:customStyle="1" w:styleId="ListLabel18">
-    <w:name w:val="ListLabel 18"/>
-    <w:qFormat/>
-    <w:rPr>
-      <w:u w:val="none"/>
-    </w:rPr>
-  </w:style>
-  <w:style w:type="character" w:customStyle="1" w:styleId="ListLabel19">
-    <w:name w:val="ListLabel 19"/>
-    <w:qFormat/>
-    <w:rPr>
-      <w:u w:val="none"/>
-    </w:rPr>
-  </w:style>
-  <w:style w:type="character" w:customStyle="1" w:styleId="ListLabel20">
-    <w:name w:val="ListLabel 20"/>
-    <w:qFormat/>
-    <w:rPr>
-      <w:u w:val="none"/>
-    </w:rPr>
-  </w:style>
-  <w:style w:type="character" w:customStyle="1" w:styleId="ListLabel21">
-    <w:name w:val="ListLabel 21"/>
-    <w:qFormat/>
-    <w:rPr>
-      <w:u w:val="none"/>
-    </w:rPr>
-  </w:style>
-  <w:style w:type="character" w:customStyle="1" w:styleId="ListLabel22">
-    <w:name w:val="ListLabel 22"/>
-    <w:qFormat/>
-    <w:rPr>
-      <w:u w:val="none"/>
-    </w:rPr>
-  </w:style>
-  <w:style w:type="character" w:customStyle="1" w:styleId="ListLabel23">
-    <w:name w:val="ListLabel 23"/>
-    <w:qFormat/>
-    <w:rPr>
-      <w:u w:val="none"/>
-    </w:rPr>
-  </w:style>
-  <w:style w:type="character" w:customStyle="1" w:styleId="ListLabel24">
-    <w:name w:val="ListLabel 24"/>
-    <w:qFormat/>
-    <w:rPr>
-      <w:u w:val="none"/>
-    </w:rPr>
-  </w:style>
-  <w:style w:type="character" w:customStyle="1" w:styleId="ListLabel25">
-    <w:name w:val="ListLabel 25"/>
-    <w:qFormat/>
-    <w:rPr>
-      <w:u w:val="none"/>
-    </w:rPr>
-  </w:style>
-  <w:style w:type="character" w:customStyle="1" w:styleId="ListLabel26">
-    <w:name w:val="ListLabel 26"/>
-    <w:qFormat/>
-    <w:rPr>
-      <w:u w:val="none"/>
-    </w:rPr>
-  </w:style>
-  <w:style w:type="character" w:customStyle="1" w:styleId="ListLabel27">
-    <w:name w:val="ListLabel 27"/>
-    <w:qFormat/>
-    <w:rPr>
-      <w:u w:val="none"/>
-    </w:rPr>
-  </w:style>
-  <w:style w:type="character" w:customStyle="1" w:styleId="ListLabel28">
-    <w:name w:val="ListLabel 28"/>
-    <w:qFormat/>
-    <w:rPr>
-      <w:u w:val="none"/>
-    </w:rPr>
-  </w:style>
-  <w:style w:type="character" w:customStyle="1" w:styleId="ListLabel29">
-    <w:name w:val="ListLabel 29"/>
-    <w:qFormat/>
-    <w:rPr>
-      <w:u w:val="none"/>
-    </w:rPr>
-  </w:style>
-  <w:style w:type="character" w:customStyle="1" w:styleId="ListLabel30">
-    <w:name w:val="ListLabel 30"/>
-    <w:qFormat/>
-    <w:rPr>
-      <w:u w:val="none"/>
-    </w:rPr>
-  </w:style>
-  <w:style w:type="character" w:customStyle="1" w:styleId="ListLabel31">
-    <w:name w:val="ListLabel 31"/>
-    <w:qFormat/>
-    <w:rPr>
-      <w:u w:val="none"/>
-    </w:rPr>
-  </w:style>
-  <w:style w:type="character" w:customStyle="1" w:styleId="ListLabel32">
-    <w:name w:val="ListLabel 32"/>
-    <w:qFormat/>
-    <w:rPr>
-      <w:u w:val="none"/>
-    </w:rPr>
-  </w:style>
-  <w:style w:type="character" w:customStyle="1" w:styleId="ListLabel33">
-    <w:name w:val="ListLabel 33"/>
-    <w:qFormat/>
-    <w:rPr>
-      <w:u w:val="none"/>
-    </w:rPr>
-  </w:style>
-  <w:style w:type="character" w:customStyle="1" w:styleId="ListLabel34">
-    <w:name w:val="ListLabel 34"/>
-    <w:qFormat/>
-    <w:rPr>
-      <w:u w:val="none"/>
-    </w:rPr>
-  </w:style>
-  <w:style w:type="character" w:customStyle="1" w:styleId="ListLabel35">
-    <w:name w:val="ListLabel 35"/>
-    <w:qFormat/>
-    <w:rPr>
-      <w:u w:val="none"/>
-    </w:rPr>
-  </w:style>
-  <w:style w:type="character" w:customStyle="1" w:styleId="ListLabel36">
-    <w:name w:val="ListLabel 36"/>
-    <w:qFormat/>
-    <w:rPr>
-      <w:u w:val="none"/>
-    </w:rPr>
-  </w:style>
-  <w:style w:type="paragraph" w:customStyle="1" w:styleId="Heading">
-    <w:name w:val="Heading"/>
-    <w:basedOn w:val="Normal"/>
-    <w:next w:val="Textoindependiente"/>
-    <w:qFormat/>
-    <w:pPr>
-      <w:keepNext/>
-      <w:spacing w:before="240" w:after="120"/>
-    </w:pPr>
-    <w:rPr>
-      <w:rFonts w:ascii="Liberation Sans" w:eastAsia="Noto Sans CJK SC Regular" w:hAnsi="Liberation Sans" w:cs="Lohit Devanagari"/>
-      <w:sz w:val="28"/>
-      <w:szCs w:val="28"/>
-    </w:rPr>
-  </w:style>
-  <w:style w:type="paragraph" w:styleId="Textoindependiente">
-    <w:name w:val="Body Text"/>
-    <w:basedOn w:val="Normal"/>
-    <w:pPr>
-      <w:spacing w:after="140"/>
-    </w:pPr>
-  </w:style>
-  <w:style w:type="paragraph" w:styleId="Lista">
-    <w:name w:val="List"/>
-    <w:basedOn w:val="Textoindependiente"/>
-    <w:rPr>
-      <w:rFonts w:cs="Lohit Devanagari"/>
-    </w:rPr>
-  </w:style>
-  <w:style w:type="paragraph" w:styleId="Epgrafe">
-    <w:name w:val="caption"/>
-    <w:basedOn w:val="Normal"/>
-    <w:qFormat/>
-    <w:pPr>
-      <w:suppressLineNumbers/>
-      <w:spacing w:before="120" w:after="120"/>
-    </w:pPr>
-    <w:rPr>
-      <w:rFonts w:cs="Lohit Devanagari"/>
-      <w:i/>
-      <w:iCs/>
-      <w:sz w:val="24"/>
-      <w:szCs w:val="24"/>
-    </w:rPr>
-  </w:style>
-  <w:style w:type="paragraph" w:customStyle="1" w:styleId="Index">
-    <w:name w:val="Index"/>
-    <w:basedOn w:val="Normal"/>
-    <w:qFormat/>
-    <w:pPr>
-      <w:suppressLineNumbers/>
-    </w:pPr>
-    <w:rPr>
-      <w:rFonts w:cs="Lohit Devanagari"/>
-    </w:rPr>
-  </w:style>
-  <w:style w:type="paragraph" w:customStyle="1" w:styleId="LO-normal">
-    <w:name w:val="LO-normal"/>
-    <w:qFormat/>
-    <w:rPr>
-      <w:color w:val="00000A"/>
-      <w:sz w:val="22"/>
-    </w:rPr>
-  </w:style>
-  <w:style w:type="paragraph" w:styleId="Ttulo">
+  <w:style w:type="paragraph" w:styleId="Puesto">
     <w:name w:val="Title"/>
     <w:basedOn w:val="LO-normal"/>
     <w:next w:val="Normal"/>

</xml_diff>